<commit_message>
Done Explicit Parallel, ParallelStream outmost loop
</commit_message>
<xml_diff>
--- a/Report-n10603280-cab401.docx
+++ b/Report-n10603280-cab401.docx
@@ -553,16 +553,278 @@
       </w:r>
     </w:p>
     <w:p>
-      <w:r>
-        <w:tab/>
-      </w:r>
-      <w:r>
+      <w:pPr>
+        <w:spacing w:after="120"/>
+      </w:pPr>
+      <w:r>
+        <w:t xml:space="preserve">Firstly, the program loads </w:t>
+      </w:r>
+      <w:r>
+        <w:t xml:space="preserve">Ecoli DNA and </w:t>
+      </w:r>
+      <w:r>
+        <w:t>reference genes</w:t>
+      </w:r>
+      <w:r>
+        <w:t xml:space="preserve"> using the available helper functions.</w:t>
+      </w:r>
+    </w:p>
+    <w:p>
+      <w:pPr>
+        <w:spacing w:after="120"/>
+      </w:pPr>
+      <w:r>
+        <w:t xml:space="preserve">In the </w:t>
+      </w:r>
+      <w:r>
+        <w:rPr>
+          <w:b/>
+          <w:bCs/>
+        </w:rPr>
+        <w:t>first</w:t>
+      </w:r>
+      <w:r>
+        <w:t xml:space="preserve"> </w:t>
+      </w:r>
+      <w:r>
+        <w:rPr>
+          <w:b/>
+          <w:bCs/>
+        </w:rPr>
+        <w:t>For</w:t>
+      </w:r>
+      <w:r>
+        <w:t xml:space="preserve"> </w:t>
+      </w:r>
+      <w:r>
+        <w:rPr>
+          <w:b/>
+          <w:bCs/>
+        </w:rPr>
+        <w:t>loop</w:t>
+      </w:r>
+      <w:r>
+        <w:rPr>
+          <w:b/>
+          <w:bCs/>
+        </w:rPr>
+        <w:t xml:space="preserve"> </w:t>
+      </w:r>
+      <w:r>
+        <w:t>(number 1)</w:t>
+      </w:r>
+      <w:r>
+        <w:t>, the program iterates</w:t>
+      </w:r>
+      <w:r>
+        <w:t xml:space="preserve"> through each Ecoli DNA</w:t>
+      </w:r>
+      <w:r>
+        <w:t xml:space="preserve"> file to </w:t>
+      </w:r>
+      <w:r>
+        <w:t>retrieve its gene record</w:t>
+      </w:r>
+      <w:r>
+        <w:t xml:space="preserve">. </w:t>
+      </w:r>
+    </w:p>
+    <w:p>
+      <w:pPr>
+        <w:spacing w:after="120"/>
+        <w:rPr>
+          <w:b/>
+          <w:bCs/>
+        </w:rPr>
+      </w:pPr>
+      <w:r>
+        <w:t>Another</w:t>
+      </w:r>
+      <w:r>
+        <w:t xml:space="preserve"> </w:t>
+      </w:r>
+      <w:r>
+        <w:rPr>
+          <w:b/>
+          <w:bCs/>
+        </w:rPr>
+        <w:t>inner For loop</w:t>
+      </w:r>
+      <w:r>
+        <w:t xml:space="preserve"> </w:t>
+      </w:r>
+      <w:r>
+        <w:t xml:space="preserve">(number 2) </w:t>
+      </w:r>
+      <w:r>
+        <w:t>iterate</w:t>
+      </w:r>
+      <w:r>
+        <w:t>s</w:t>
+      </w:r>
+      <w:r>
+        <w:t xml:space="preserve"> through </w:t>
+      </w:r>
+      <w:r>
+        <w:t xml:space="preserve">the reference </w:t>
+      </w:r>
+      <w:r>
+        <w:t xml:space="preserve">genes which </w:t>
+      </w:r>
+      <w:r>
+        <w:t>will</w:t>
+      </w:r>
+      <w:r>
+        <w:t xml:space="preserve"> then</w:t>
+      </w:r>
+      <w:r>
+        <w:t xml:space="preserve"> be</w:t>
+      </w:r>
+      <w:r>
+        <w:t xml:space="preserve"> compared with the </w:t>
+      </w:r>
+      <w:r>
+        <w:t xml:space="preserve">each </w:t>
+      </w:r>
+      <w:r>
+        <w:t xml:space="preserve">Ecoli gene </w:t>
+      </w:r>
+      <w:r>
+        <w:t xml:space="preserve">in the </w:t>
+      </w:r>
+      <w:r>
+        <w:t xml:space="preserve">following </w:t>
+      </w:r>
+      <w:r>
+        <w:rPr>
+          <w:b/>
+          <w:bCs/>
+        </w:rPr>
+        <w:t>inner For loop</w:t>
+      </w:r>
+      <w:r>
+        <w:t xml:space="preserve"> (number 3)</w:t>
+      </w:r>
+      <w:r>
+        <w:t>.</w:t>
+      </w:r>
+    </w:p>
+    <w:p>
+      <w:pPr>
+        <w:spacing w:after="120"/>
+      </w:pPr>
+      <w:r>
+        <w:t>The comparation process is handled by Homologous function to determine if 2 genes serve the same purpose</w:t>
+      </w:r>
+      <w:r>
+        <w:t>. In this case, they are a gene from Ecoli records</w:t>
+      </w:r>
+      <w:r>
+        <w:t xml:space="preserve"> </w:t>
+      </w:r>
+      <w:r>
+        <w:t>(from For loop 3)</w:t>
+      </w:r>
+      <w:r>
+        <w:t xml:space="preserve"> and another from </w:t>
+      </w:r>
+      <w:r>
+        <w:t xml:space="preserve">reference genes </w:t>
+      </w:r>
+      <w:r>
+        <w:t xml:space="preserve"> </w:t>
+      </w:r>
+      <w:r>
+        <w:t>(from For loop 2).</w:t>
+      </w:r>
+    </w:p>
+    <w:p>
+      <w:pPr>
+        <w:spacing w:after="120"/>
+      </w:pPr>
+      <w:r>
+        <w:t xml:space="preserve">If the </w:t>
+      </w:r>
+      <w:r>
+        <w:t xml:space="preserve">Homologous function return true, the program proceeds to </w:t>
+      </w:r>
+      <w:r>
+        <w:t xml:space="preserve">extract upstream </w:t>
+      </w:r>
+      <w:r>
+        <w:t xml:space="preserve">region of the </w:t>
+      </w:r>
+      <w:r>
+        <w:t xml:space="preserve">Ecoli gene </w:t>
+      </w:r>
+      <w:r>
+        <w:t xml:space="preserve">and use it to predict if that Ecoli gene </w:t>
+      </w:r>
+      <w:r>
+        <w:t xml:space="preserve">is a promoter. </w:t>
+      </w:r>
+      <w:r>
+        <w:t>If true, t</w:t>
+      </w:r>
+      <w:r>
+        <w:t xml:space="preserve">he </w:t>
+      </w:r>
+      <w:r>
+        <w:t>results</w:t>
+      </w:r>
+      <w:r>
+        <w:t xml:space="preserve"> </w:t>
+      </w:r>
+      <w:r>
+        <w:t>are</w:t>
+      </w:r>
+      <w:r>
+        <w:t xml:space="preserve"> stored in ‘consensus’ variable</w:t>
+      </w:r>
+      <w:r>
+        <w:t xml:space="preserve"> by increase the </w:t>
+      </w:r>
+      <w:r>
+        <w:t xml:space="preserve">counter of </w:t>
+      </w:r>
+      <w:r>
+        <w:t xml:space="preserve">that promoter type </w:t>
+      </w:r>
+      <w:r>
+        <w:t xml:space="preserve">and total matches </w:t>
+      </w:r>
+      <w:r>
+        <w:t>by 1</w:t>
+      </w:r>
+      <w:r>
+        <w:t xml:space="preserve"> each.</w:t>
+      </w:r>
+    </w:p>
+    <w:p>
+      <w:pPr>
+        <w:spacing w:after="120"/>
+      </w:pPr>
+    </w:p>
+    <w:p>
+      <w:pPr>
+        <w:ind w:firstLine="720"/>
+      </w:pPr>
+      <w:r>
+        <w:rPr>
+          <w:highlight w:val="yellow"/>
+        </w:rPr>
         <w:t>***</w:t>
       </w:r>
       <w:r>
+        <w:rPr>
+          <w:highlight w:val="yellow"/>
+        </w:rPr>
         <w:t xml:space="preserve">Watch </w:t>
       </w:r>
       <w:r>
+        <w:rPr>
+          <w:highlight w:val="yellow"/>
+        </w:rPr>
         <w:t>intro video again</w:t>
       </w:r>
     </w:p>
@@ -626,117 +888,133 @@
               <w:rPr>
                 <w:color w:val="7C7C7C" w:themeColor="background2" w:themeShade="80"/>
               </w:rPr>
-              <w:t>identification of existing loops or control flow constructs where parallelism might be</w:t>
+              <w:t xml:space="preserve">identification of </w:t>
             </w:r>
-          </w:p>
-          <w:p>
-            <w:pPr>
+            <w:r>
               <w:rPr>
                 <w:color w:val="7C7C7C" w:themeColor="background2" w:themeShade="80"/>
+                <w:u w:val="single"/>
               </w:rPr>
-            </w:pPr>
+              <w:t>existing</w:t>
+            </w:r>
             <w:r>
               <w:rPr>
                 <w:color w:val="7C7C7C" w:themeColor="background2" w:themeShade="80"/>
               </w:rPr>
-              <w:t xml:space="preserve">found. Explanation of the data and control dependences that you </w:t>
+              <w:t xml:space="preserve"> loops or control flow </w:t>
             </w:r>
-            <w:proofErr w:type="spellStart"/>
+            <w:r>
+              <w:rPr>
+                <w:color w:val="7C7C7C" w:themeColor="background2" w:themeShade="80"/>
+                <w:u w:val="single"/>
+              </w:rPr>
+              <w:t>construct</w:t>
+            </w:r>
+            <w:r>
+              <w:rPr>
+                <w:color w:val="7C7C7C" w:themeColor="background2" w:themeShade="80"/>
+                <w:u w:val="single"/>
+              </w:rPr>
+              <w:t>ure</w:t>
+            </w:r>
             <w:r>
               <w:rPr>
                 <w:color w:val="7C7C7C" w:themeColor="background2" w:themeShade="80"/>
               </w:rPr>
-              <w:t>analysed</w:t>
+              <w:t xml:space="preserve"> where parallelism might be</w:t>
             </w:r>
-            <w:proofErr w:type="spellEnd"/>
+            <w:r>
+              <w:rPr>
+                <w:color w:val="7C7C7C" w:themeColor="background2" w:themeShade="80"/>
+              </w:rPr>
+              <w:t xml:space="preserve"> </w:t>
+            </w:r>
+            <w:r>
+              <w:rPr>
+                <w:color w:val="7C7C7C" w:themeColor="background2" w:themeShade="80"/>
+              </w:rPr>
+              <w:t xml:space="preserve">found. Explanation of the data and control </w:t>
+            </w:r>
+            <w:r>
+              <w:rPr>
+                <w:color w:val="7C7C7C" w:themeColor="background2" w:themeShade="80"/>
+                <w:u w:val="single"/>
+              </w:rPr>
+              <w:t>dependences</w:t>
+            </w:r>
+            <w:r>
+              <w:rPr>
+                <w:color w:val="7C7C7C" w:themeColor="background2" w:themeShade="80"/>
+              </w:rPr>
+              <w:t xml:space="preserve"> that you </w:t>
+            </w:r>
+            <w:r>
+              <w:rPr>
+                <w:color w:val="7C7C7C" w:themeColor="background2" w:themeShade="80"/>
+              </w:rPr>
+              <w:t>analyzed</w:t>
+            </w:r>
             <w:r>
               <w:rPr>
                 <w:color w:val="7C7C7C" w:themeColor="background2" w:themeShade="80"/>
               </w:rPr>
               <w:t xml:space="preserve"> to determine</w:t>
             </w:r>
-          </w:p>
-          <w:p>
-            <w:pPr>
-              <w:rPr>
-                <w:color w:val="7C7C7C" w:themeColor="background2" w:themeShade="80"/>
-              </w:rPr>
-            </w:pPr>
             <w:r>
               <w:rPr>
                 <w:color w:val="7C7C7C" w:themeColor="background2" w:themeShade="80"/>
               </w:rPr>
-              <w:t xml:space="preserve">which sections of code were safe to </w:t>
+              <w:t xml:space="preserve"> </w:t>
             </w:r>
-            <w:proofErr w:type="gramStart"/>
             <w:r>
               <w:rPr>
                 <w:color w:val="7C7C7C" w:themeColor="background2" w:themeShade="80"/>
               </w:rPr>
-              <w:t>parallelize.</w:t>
+              <w:t xml:space="preserve">which sections of code were </w:t>
             </w:r>
-            <w:proofErr w:type="gramEnd"/>
+            <w:r>
+              <w:rPr>
+                <w:color w:val="7C7C7C" w:themeColor="background2" w:themeShade="80"/>
+                <w:u w:val="single"/>
+              </w:rPr>
+              <w:t>safe</w:t>
+            </w:r>
             <w:r>
               <w:rPr>
                 <w:color w:val="7C7C7C" w:themeColor="background2" w:themeShade="80"/>
               </w:rPr>
-              <w:t xml:space="preserve"> Which of these is likely to be of </w:t>
+              <w:t xml:space="preserve"> to parallelize. Which of these is likely to be of sufficient</w:t>
             </w:r>
-            <w:proofErr w:type="gramStart"/>
             <w:r>
               <w:rPr>
                 <w:color w:val="7C7C7C" w:themeColor="background2" w:themeShade="80"/>
               </w:rPr>
-              <w:t>sufficient</w:t>
+              <w:t xml:space="preserve"> </w:t>
             </w:r>
-            <w:proofErr w:type="gramEnd"/>
-          </w:p>
-          <w:p>
-            <w:pPr>
-              <w:rPr>
-                <w:color w:val="7C7C7C" w:themeColor="background2" w:themeShade="80"/>
-              </w:rPr>
-            </w:pPr>
             <w:r>
               <w:rPr>
                 <w:color w:val="7C7C7C" w:themeColor="background2" w:themeShade="80"/>
               </w:rPr>
-              <w:t xml:space="preserve">granularity to be worth </w:t>
+              <w:t>granularity to be worth exploiting? Is it scalable parallelism? A discussion of changes</w:t>
             </w:r>
-            <w:proofErr w:type="gramStart"/>
             <w:r>
               <w:rPr>
                 <w:color w:val="7C7C7C" w:themeColor="background2" w:themeShade="80"/>
               </w:rPr>
-              <w:t>exploiting?</w:t>
+              <w:t xml:space="preserve"> </w:t>
             </w:r>
-            <w:proofErr w:type="gramEnd"/>
-            <w:r>
-              <w:rPr>
-                <w:color w:val="7C7C7C" w:themeColor="background2" w:themeShade="80"/>
-              </w:rPr>
-              <w:t xml:space="preserve"> Is it scalable parallelism? A discussion of changes</w:t>
-            </w:r>
-          </w:p>
-          <w:p>
-            <w:pPr>
-              <w:rPr>
-                <w:color w:val="7C7C7C" w:themeColor="background2" w:themeShade="80"/>
-              </w:rPr>
-            </w:pPr>
             <w:r>
               <w:rPr>
                 <w:color w:val="7C7C7C" w:themeColor="background2" w:themeShade="80"/>
               </w:rPr>
               <w:t>required to expose parallelism, such as replacing algorithms or code restructuring</w:t>
             </w:r>
-          </w:p>
-          <w:p>
-            <w:pPr>
+            <w:r>
               <w:rPr>
                 <w:color w:val="7C7C7C" w:themeColor="background2" w:themeShade="80"/>
               </w:rPr>
-            </w:pPr>
+              <w:t xml:space="preserve"> </w:t>
+            </w:r>
             <w:r>
               <w:rPr>
                 <w:color w:val="7C7C7C" w:themeColor="background2" w:themeShade="80"/>
@@ -795,9 +1073,173 @@
       </w:tr>
     </w:tbl>
     <w:p/>
+    <w:p>
+      <w:r>
+        <w:t>Initial analysis:</w:t>
+      </w:r>
+    </w:p>
+    <w:p>
+      <w:r>
+        <w:lastRenderedPageBreak/>
+        <w:t>Transform</w:t>
+      </w:r>
+      <w:r>
+        <w:t>ing</w:t>
+      </w:r>
+      <w:r>
+        <w:t xml:space="preserve"> the </w:t>
+      </w:r>
+      <w:r>
+        <w:t>For loops structure</w:t>
+      </w:r>
+      <w:r>
+        <w:t>:</w:t>
+      </w:r>
+      <w:r>
+        <w:t xml:space="preserve"> move </w:t>
+      </w:r>
+      <w:r>
+        <w:t>For l</w:t>
+      </w:r>
+      <w:r>
+        <w:t xml:space="preserve">oop </w:t>
+      </w:r>
+      <w:r>
+        <w:t>3</w:t>
+      </w:r>
+      <w:r>
+        <w:t xml:space="preserve"> </w:t>
+      </w:r>
+      <w:r>
+        <w:t xml:space="preserve">to inner For loop </w:t>
+      </w:r>
+      <w:r>
+        <w:t>1</w:t>
+      </w:r>
+      <w:r>
+        <w:t xml:space="preserve"> </w:t>
+      </w:r>
+      <w:r>
+        <w:t xml:space="preserve">and </w:t>
+      </w:r>
+      <w:r>
+        <w:t>execute For loop 3 before</w:t>
+      </w:r>
+      <w:r>
+        <w:t xml:space="preserve"> For loop 2. However, </w:t>
+      </w:r>
+      <w:r>
+        <w:t>e</w:t>
+      </w:r>
+      <w:r>
+        <w:t xml:space="preserve">xtraction and prediction parts </w:t>
+      </w:r>
+      <w:r>
+        <w:t>will remain in For loop 2. This makes the</w:t>
+      </w:r>
+      <w:commentRangeStart w:id="2"/>
+      <w:r>
+        <w:t xml:space="preserve"> </w:t>
+      </w:r>
+      <w:r>
+        <w:t>memory and process</w:t>
+      </w:r>
+      <w:r>
+        <w:t>es</w:t>
+      </w:r>
+      <w:r>
+        <w:t xml:space="preserve"> relating to </w:t>
+      </w:r>
+      <w:r>
+        <w:t>Ecoli genes</w:t>
+      </w:r>
+      <w:r>
+        <w:t xml:space="preserve"> data</w:t>
+      </w:r>
+      <w:r>
+        <w:t xml:space="preserve"> are close to each other</w:t>
+      </w:r>
+      <w:commentRangeEnd w:id="2"/>
+      <w:r>
+        <w:rPr>
+          <w:rStyle w:val="CommentReference"/>
+        </w:rPr>
+        <w:commentReference w:id="2"/>
+      </w:r>
+      <w:r>
+        <w:t>, locality?</w:t>
+      </w:r>
+    </w:p>
+    <w:p/>
+    <w:p>
+      <w:r>
+        <w:t>After</w:t>
+      </w:r>
+      <w:r>
+        <w:t xml:space="preserve"> the transformation above, the program </w:t>
+      </w:r>
+      <w:r>
+        <w:t xml:space="preserve">can be paralleled at </w:t>
+      </w:r>
+      <w:r>
+        <w:t>each of the For loop</w:t>
+      </w:r>
+      <w:r>
+        <w:t>s</w:t>
+      </w:r>
+      <w:r>
+        <w:t xml:space="preserve">. </w:t>
+      </w:r>
+    </w:p>
     <w:p/>
     <w:p/>
     <w:p>
+      <w:r>
+        <w:t>Identified dependencies</w:t>
+      </w:r>
+      <w:r>
+        <w:t>:</w:t>
+      </w:r>
+    </w:p>
+    <w:p>
+      <w:pPr>
+        <w:pStyle w:val="ListParagraph"/>
+        <w:numPr>
+          <w:ilvl w:val="0"/>
+          <w:numId w:val="16"/>
+        </w:numPr>
+      </w:pPr>
+      <w:r>
+        <w:t>upStreamRegion</w:t>
+      </w:r>
+    </w:p>
+    <w:p>
+      <w:pPr>
+        <w:pStyle w:val="ListParagraph"/>
+        <w:numPr>
+          <w:ilvl w:val="0"/>
+          <w:numId w:val="16"/>
+        </w:numPr>
+      </w:pPr>
+      <w:r>
+        <w:t>prediction</w:t>
+      </w:r>
+    </w:p>
+    <w:p>
+      <w:pPr>
+        <w:pStyle w:val="ListParagraph"/>
+        <w:numPr>
+          <w:ilvl w:val="0"/>
+          <w:numId w:val="16"/>
+        </w:numPr>
+      </w:pPr>
+      <w:r>
+        <w:t>consensus</w:t>
+      </w:r>
+    </w:p>
+    <w:p/>
+    <w:p/>
+    <w:p>
       <w:pPr>
         <w:pStyle w:val="Heading1"/>
       </w:pPr>
@@ -812,50 +1254,77 @@
       </w:r>
       <w:r>
         <w:t>utilized</w:t>
+      </w:r>
+    </w:p>
+    <w:p>
+      <w:r>
+        <w:t>Hardware specs:</w:t>
       </w:r>
     </w:p>
     <w:p/>
     <w:p>
-      <w:pPr>
-        <w:pStyle w:val="Heading1"/>
-      </w:pPr>
-      <w:r>
-        <w:t>I</w:t>
-      </w:r>
-      <w:r>
-        <w:t>V</w:t>
-      </w:r>
-      <w:r>
-        <w:t xml:space="preserve">. </w:t>
-      </w:r>
-      <w:r>
-        <w:t>Outcomes</w:t>
-      </w:r>
-    </w:p>
-    <w:p>
-      <w:r>
-        <w:t>d. timing and profiling results, graphs</w:t>
-      </w:r>
-    </w:p>
-    <w:p>
-      <w:r>
-        <w:t>e.</w:t>
-      </w:r>
-      <w:r>
-        <w:t xml:space="preserve"> same results?</w:t>
+      <w:r>
+        <w:t>Software:</w:t>
       </w:r>
     </w:p>
     <w:p/>
     <w:p>
+      <w:r>
+        <w:t>Techniques:</w:t>
+      </w:r>
+    </w:p>
+    <w:p>
+      <w:pPr>
+        <w:ind w:left="720"/>
+      </w:pPr>
+      <w:r>
+        <w:t>Parallel stream</w:t>
+      </w:r>
+    </w:p>
+    <w:p>
+      <w:pPr>
+        <w:ind w:left="720"/>
+      </w:pPr>
+      <w:r>
+        <w:t>Fork Join</w:t>
+      </w:r>
+    </w:p>
+    <w:p/>
+    <w:p/>
+    <w:p>
       <w:pPr>
         <w:pStyle w:val="Heading1"/>
       </w:pPr>
       <w:r>
-        <w:lastRenderedPageBreak/>
-        <w:t>V. Difficulties</w:t>
-      </w:r>
-      <w:r>
-        <w:t xml:space="preserve"> </w:t>
+        <w:t>I</w:t>
+      </w:r>
+      <w:r>
+        <w:t>V</w:t>
+      </w:r>
+      <w:r>
+        <w:t xml:space="preserve">. </w:t>
+      </w:r>
+      <w:r>
+        <w:t>Outcomes</w:t>
+      </w:r>
+    </w:p>
+    <w:p>
+      <w:r>
+        <w:t xml:space="preserve">d. timing and profiling results, </w:t>
+      </w:r>
+      <w:r>
+        <w:t xml:space="preserve">speedup </w:t>
+      </w:r>
+      <w:r>
+        <w:t>graphs</w:t>
+      </w:r>
+    </w:p>
+    <w:p>
+      <w:r>
+        <w:t>e.</w:t>
+      </w:r>
+      <w:r>
+        <w:t xml:space="preserve"> same results?</w:t>
       </w:r>
     </w:p>
     <w:p/>
@@ -864,12 +1333,24 @@
         <w:pStyle w:val="Heading1"/>
       </w:pPr>
       <w:r>
+        <w:t>V. Difficulties</w:t>
+      </w:r>
+      <w:r>
+        <w:t xml:space="preserve"> </w:t>
+      </w:r>
+    </w:p>
+    <w:p/>
+    <w:p>
+      <w:pPr>
+        <w:pStyle w:val="Heading1"/>
+      </w:pPr>
+      <w:r>
         <w:t>VI. Reflection</w:t>
       </w:r>
     </w:p>
     <w:sectPr>
-      <w:headerReference w:type="default" r:id="rId9"/>
-      <w:footerReference w:type="default" r:id="rId10"/>
+      <w:headerReference w:type="default" r:id="rId13"/>
+      <w:footerReference w:type="default" r:id="rId14"/>
       <w:footnotePr>
         <w:pos w:val="beneathText"/>
       </w:footnotePr>
@@ -881,6 +1362,45 @@
     </w:sectPr>
   </w:body>
 </w:document>
+</file>
+
+<file path=word/comments.xml><?xml version="1.0" encoding="utf-8"?>
+<w:comments xmlns:wpc="http://schemas.microsoft.com/office/word/2010/wordprocessingCanvas" xmlns:cx="http://schemas.microsoft.com/office/drawing/2014/chartex" xmlns:cx1="http://schemas.microsoft.com/office/drawing/2015/9/8/chartex" xmlns:cx2="http://schemas.microsoft.com/office/drawing/2015/10/21/chartex" xmlns:cx3="http://schemas.microsoft.com/office/drawing/2016/5/9/chartex" xmlns:cx4="http://schemas.microsoft.com/office/drawing/2016/5/10/chartex" xmlns:cx5="http://schemas.microsoft.com/office/drawing/2016/5/11/chartex" xmlns:cx6="http://schemas.microsoft.com/office/drawing/2016/5/12/chartex" xmlns:cx7="http://schemas.microsoft.com/office/drawing/2016/5/13/chartex" xmlns:cx8="http://schemas.microsoft.com/office/drawing/2016/5/14/chartex" xmlns:mc="http://schemas.openxmlformats.org/markup-compatibility/2006" xmlns:aink="http://schemas.microsoft.com/office/drawing/2016/ink" xmlns:am3d="http://schemas.microsoft.com/office/drawing/2017/model3d" xmlns:o="urn:schemas-microsoft-com:office:office" xmlns:r="http://schemas.openxmlformats.org/officeDocument/2006/relationships" xmlns:m="http://schemas.openxmlformats.org/officeDocument/2006/math" xmlns:v="urn:schemas-microsoft-com:vml" xmlns:wp14="http://schemas.microsoft.com/office/word/2010/wordprocessingDrawing" xmlns:wp="http://schemas.openxmlformats.org/drawingml/2006/wordprocessingDrawing" xmlns:w10="urn:schemas-microsoft-com:office:word" xmlns:w="http://schemas.openxmlformats.org/wordprocessingml/2006/main" xmlns:w14="http://schemas.microsoft.com/office/word/2010/wordml" xmlns:w15="http://schemas.microsoft.com/office/word/2012/wordml" xmlns:w16cex="http://schemas.microsoft.com/office/word/2018/wordml/cex" xmlns:w16cid="http://schemas.microsoft.com/office/word/2016/wordml/cid" xmlns:w16="http://schemas.microsoft.com/office/word/2018/wordml" xmlns:w16sdtdh="http://schemas.microsoft.com/office/word/2020/wordml/sdtdatahash" xmlns:w16se="http://schemas.microsoft.com/office/word/2015/wordml/symex" xmlns:wpg="http://schemas.microsoft.com/office/word/2010/wordprocessingGroup" xmlns:wpi="http://schemas.microsoft.com/office/word/2010/wordprocessingInk" xmlns:wne="http://schemas.microsoft.com/office/word/2006/wordml" xmlns:wps="http://schemas.microsoft.com/office/word/2010/wordprocessingShape" mc:Ignorable="w14 w15 w16se w16cid w16 w16cex w16sdtdh wp14">
+  <w:comment w:id="2" w:author="Rodo Nguyen" w:date="2021-10-10T12:34:00Z" w:initials="RN">
+    <w:p>
+      <w:pPr>
+        <w:pStyle w:val="CommentText"/>
+      </w:pPr>
+      <w:r>
+        <w:rPr>
+          <w:rStyle w:val="CommentReference"/>
+        </w:rPr>
+        <w:annotationRef/>
+      </w:r>
+      <w:r>
+        <w:t>Better wording and benefits?</w:t>
+      </w:r>
+    </w:p>
+  </w:comment>
+</w:comments>
+</file>
+
+<file path=word/commentsExtended.xml><?xml version="1.0" encoding="utf-8"?>
+<w15:commentsEx xmlns:wpc="http://schemas.microsoft.com/office/word/2010/wordprocessingCanvas" xmlns:cx="http://schemas.microsoft.com/office/drawing/2014/chartex" xmlns:cx1="http://schemas.microsoft.com/office/drawing/2015/9/8/chartex" xmlns:cx2="http://schemas.microsoft.com/office/drawing/2015/10/21/chartex" xmlns:cx3="http://schemas.microsoft.com/office/drawing/2016/5/9/chartex" xmlns:cx4="http://schemas.microsoft.com/office/drawing/2016/5/10/chartex" xmlns:cx5="http://schemas.microsoft.com/office/drawing/2016/5/11/chartex" xmlns:cx6="http://schemas.microsoft.com/office/drawing/2016/5/12/chartex" xmlns:cx7="http://schemas.microsoft.com/office/drawing/2016/5/13/chartex" xmlns:cx8="http://schemas.microsoft.com/office/drawing/2016/5/14/chartex" xmlns:mc="http://schemas.openxmlformats.org/markup-compatibility/2006" xmlns:aink="http://schemas.microsoft.com/office/drawing/2016/ink" xmlns:am3d="http://schemas.microsoft.com/office/drawing/2017/model3d" xmlns:o="urn:schemas-microsoft-com:office:office" xmlns:r="http://schemas.openxmlformats.org/officeDocument/2006/relationships" xmlns:m="http://schemas.openxmlformats.org/officeDocument/2006/math" xmlns:v="urn:schemas-microsoft-com:vml" xmlns:wp14="http://schemas.microsoft.com/office/word/2010/wordprocessingDrawing" xmlns:wp="http://schemas.openxmlformats.org/drawingml/2006/wordprocessingDrawing" xmlns:w10="urn:schemas-microsoft-com:office:word" xmlns:w="http://schemas.openxmlformats.org/wordprocessingml/2006/main" xmlns:w14="http://schemas.microsoft.com/office/word/2010/wordml" xmlns:w15="http://schemas.microsoft.com/office/word/2012/wordml" xmlns:w16cex="http://schemas.microsoft.com/office/word/2018/wordml/cex" xmlns:w16cid="http://schemas.microsoft.com/office/word/2016/wordml/cid" xmlns:w16="http://schemas.microsoft.com/office/word/2018/wordml" xmlns:w16sdtdh="http://schemas.microsoft.com/office/word/2020/wordml/sdtdatahash" xmlns:w16se="http://schemas.microsoft.com/office/word/2015/wordml/symex" xmlns:wpg="http://schemas.microsoft.com/office/word/2010/wordprocessingGroup" xmlns:wpi="http://schemas.microsoft.com/office/word/2010/wordprocessingInk" xmlns:wne="http://schemas.microsoft.com/office/word/2006/wordml" xmlns:wps="http://schemas.microsoft.com/office/word/2010/wordprocessingShape" mc:Ignorable="w14 w15 w16se w16cid w16 w16cex w16sdtdh wp14">
+  <w15:commentEx w15:paraId="22E67354" w15:done="0"/>
+</w15:commentsEx>
+</file>
+
+<file path=word/commentsExtensible.xml><?xml version="1.0" encoding="utf-8"?>
+<w16cex:commentsExtensible xmlns:wpc="http://schemas.microsoft.com/office/word/2010/wordprocessingCanvas" xmlns:cx="http://schemas.microsoft.com/office/drawing/2014/chartex" xmlns:cx1="http://schemas.microsoft.com/office/drawing/2015/9/8/chartex" xmlns:cx2="http://schemas.microsoft.com/office/drawing/2015/10/21/chartex" xmlns:cx3="http://schemas.microsoft.com/office/drawing/2016/5/9/chartex" xmlns:cx4="http://schemas.microsoft.com/office/drawing/2016/5/10/chartex" xmlns:cx5="http://schemas.microsoft.com/office/drawing/2016/5/11/chartex" xmlns:cx6="http://schemas.microsoft.com/office/drawing/2016/5/12/chartex" xmlns:cx7="http://schemas.microsoft.com/office/drawing/2016/5/13/chartex" xmlns:cx8="http://schemas.microsoft.com/office/drawing/2016/5/14/chartex" xmlns:mc="http://schemas.openxmlformats.org/markup-compatibility/2006" xmlns:aink="http://schemas.microsoft.com/office/drawing/2016/ink" xmlns:am3d="http://schemas.microsoft.com/office/drawing/2017/model3d" xmlns:o="urn:schemas-microsoft-com:office:office" xmlns:r="http://schemas.openxmlformats.org/officeDocument/2006/relationships" xmlns:m="http://schemas.openxmlformats.org/officeDocument/2006/math" xmlns:v="urn:schemas-microsoft-com:vml" xmlns:wp14="http://schemas.microsoft.com/office/word/2010/wordprocessingDrawing" xmlns:wp="http://schemas.openxmlformats.org/drawingml/2006/wordprocessingDrawing" xmlns:w10="urn:schemas-microsoft-com:office:word" xmlns:w="http://schemas.openxmlformats.org/wordprocessingml/2006/main" xmlns:w14="http://schemas.microsoft.com/office/word/2010/wordml" xmlns:w15="http://schemas.microsoft.com/office/word/2012/wordml" xmlns:w16cex="http://schemas.microsoft.com/office/word/2018/wordml/cex" xmlns:w16cid="http://schemas.microsoft.com/office/word/2016/wordml/cid" xmlns:w16="http://schemas.microsoft.com/office/word/2018/wordml" xmlns:w16sdtdh="http://schemas.microsoft.com/office/word/2020/wordml/sdtdatahash" xmlns:w16se="http://schemas.microsoft.com/office/word/2015/wordml/symex" xmlns:wpg="http://schemas.microsoft.com/office/word/2010/wordprocessingGroup" xmlns:wpi="http://schemas.microsoft.com/office/word/2010/wordprocessingInk" xmlns:wne="http://schemas.microsoft.com/office/word/2006/wordml" xmlns:wps="http://schemas.microsoft.com/office/word/2010/wordprocessingShape" mc:Ignorable="w14 w15 w16se w16cid w16 w16cex w16sdtdh wp14">
+  <w16cex:commentExtensible w16cex:durableId="250D5C5D" w16cex:dateUtc="2021-10-10T02:34:00Z"/>
+</w16cex:commentsExtensible>
+</file>
+
+<file path=word/commentsIds.xml><?xml version="1.0" encoding="utf-8"?>
+<w16cid:commentsIds xmlns:wpc="http://schemas.microsoft.com/office/word/2010/wordprocessingCanvas" xmlns:cx="http://schemas.microsoft.com/office/drawing/2014/chartex" xmlns:cx1="http://schemas.microsoft.com/office/drawing/2015/9/8/chartex" xmlns:cx2="http://schemas.microsoft.com/office/drawing/2015/10/21/chartex" xmlns:cx3="http://schemas.microsoft.com/office/drawing/2016/5/9/chartex" xmlns:cx4="http://schemas.microsoft.com/office/drawing/2016/5/10/chartex" xmlns:cx5="http://schemas.microsoft.com/office/drawing/2016/5/11/chartex" xmlns:cx6="http://schemas.microsoft.com/office/drawing/2016/5/12/chartex" xmlns:cx7="http://schemas.microsoft.com/office/drawing/2016/5/13/chartex" xmlns:cx8="http://schemas.microsoft.com/office/drawing/2016/5/14/chartex" xmlns:mc="http://schemas.openxmlformats.org/markup-compatibility/2006" xmlns:aink="http://schemas.microsoft.com/office/drawing/2016/ink" xmlns:am3d="http://schemas.microsoft.com/office/drawing/2017/model3d" xmlns:o="urn:schemas-microsoft-com:office:office" xmlns:r="http://schemas.openxmlformats.org/officeDocument/2006/relationships" xmlns:m="http://schemas.openxmlformats.org/officeDocument/2006/math" xmlns:v="urn:schemas-microsoft-com:vml" xmlns:wp14="http://schemas.microsoft.com/office/word/2010/wordprocessingDrawing" xmlns:wp="http://schemas.openxmlformats.org/drawingml/2006/wordprocessingDrawing" xmlns:w10="urn:schemas-microsoft-com:office:word" xmlns:w="http://schemas.openxmlformats.org/wordprocessingml/2006/main" xmlns:w14="http://schemas.microsoft.com/office/word/2010/wordml" xmlns:w15="http://schemas.microsoft.com/office/word/2012/wordml" xmlns:w16cex="http://schemas.microsoft.com/office/word/2018/wordml/cex" xmlns:w16cid="http://schemas.microsoft.com/office/word/2016/wordml/cid" xmlns:w16="http://schemas.microsoft.com/office/word/2018/wordml" xmlns:w16sdtdh="http://schemas.microsoft.com/office/word/2020/wordml/sdtdatahash" xmlns:w16se="http://schemas.microsoft.com/office/word/2015/wordml/symex" xmlns:wpg="http://schemas.microsoft.com/office/word/2010/wordprocessingGroup" xmlns:wpi="http://schemas.microsoft.com/office/word/2010/wordprocessingInk" xmlns:wne="http://schemas.microsoft.com/office/word/2006/wordml" xmlns:wps="http://schemas.microsoft.com/office/word/2010/wordprocessingShape" mc:Ignorable="w14 w15 w16se w16cid w16 w16cex w16sdtdh wp14">
+  <w16cid:commentId w16cid:paraId="22E67354" w16cid:durableId="250D5C5D"/>
+</w16cid:commentsIds>
 </file>
 
 <file path=word/endnotes.xml><?xml version="1.0" encoding="utf-8"?>
@@ -1367,6 +1887,119 @@
     </w:lvl>
   </w:abstractNum>
   <w:abstractNum w:abstractNumId="12" w15:restartNumberingAfterBreak="0">
+    <w:nsid w:val="679A5C85"/>
+    <w:multiLevelType w:val="hybridMultilevel"/>
+    <w:tmpl w:val="2D22EA24"/>
+    <w:lvl w:ilvl="0" w:tplc="8B0486A0">
+      <w:start w:val="3"/>
+      <w:numFmt w:val="bullet"/>
+      <w:lvlText w:val="-"/>
+      <w:lvlJc w:val="left"/>
+      <w:pPr>
+        <w:ind w:left="720" w:hanging="360"/>
+      </w:pPr>
+      <w:rPr>
+        <w:rFonts w:ascii="Bahnschrift" w:eastAsiaTheme="minorEastAsia" w:hAnsi="Bahnschrift" w:cstheme="minorBidi" w:hint="default"/>
+      </w:rPr>
+    </w:lvl>
+    <w:lvl w:ilvl="1" w:tplc="04090003" w:tentative="1">
+      <w:start w:val="1"/>
+      <w:numFmt w:val="bullet"/>
+      <w:lvlText w:val="o"/>
+      <w:lvlJc w:val="left"/>
+      <w:pPr>
+        <w:ind w:left="1440" w:hanging="360"/>
+      </w:pPr>
+      <w:rPr>
+        <w:rFonts w:ascii="Courier New" w:hAnsi="Courier New" w:cs="Courier New" w:hint="default"/>
+      </w:rPr>
+    </w:lvl>
+    <w:lvl w:ilvl="2" w:tplc="04090005" w:tentative="1">
+      <w:start w:val="1"/>
+      <w:numFmt w:val="bullet"/>
+      <w:lvlText w:val=""/>
+      <w:lvlJc w:val="left"/>
+      <w:pPr>
+        <w:ind w:left="2160" w:hanging="360"/>
+      </w:pPr>
+      <w:rPr>
+        <w:rFonts w:ascii="Wingdings" w:hAnsi="Wingdings" w:hint="default"/>
+      </w:rPr>
+    </w:lvl>
+    <w:lvl w:ilvl="3" w:tplc="04090001" w:tentative="1">
+      <w:start w:val="1"/>
+      <w:numFmt w:val="bullet"/>
+      <w:lvlText w:val=""/>
+      <w:lvlJc w:val="left"/>
+      <w:pPr>
+        <w:ind w:left="2880" w:hanging="360"/>
+      </w:pPr>
+      <w:rPr>
+        <w:rFonts w:ascii="Symbol" w:hAnsi="Symbol" w:hint="default"/>
+      </w:rPr>
+    </w:lvl>
+    <w:lvl w:ilvl="4" w:tplc="04090003" w:tentative="1">
+      <w:start w:val="1"/>
+      <w:numFmt w:val="bullet"/>
+      <w:lvlText w:val="o"/>
+      <w:lvlJc w:val="left"/>
+      <w:pPr>
+        <w:ind w:left="3600" w:hanging="360"/>
+      </w:pPr>
+      <w:rPr>
+        <w:rFonts w:ascii="Courier New" w:hAnsi="Courier New" w:cs="Courier New" w:hint="default"/>
+      </w:rPr>
+    </w:lvl>
+    <w:lvl w:ilvl="5" w:tplc="04090005" w:tentative="1">
+      <w:start w:val="1"/>
+      <w:numFmt w:val="bullet"/>
+      <w:lvlText w:val=""/>
+      <w:lvlJc w:val="left"/>
+      <w:pPr>
+        <w:ind w:left="4320" w:hanging="360"/>
+      </w:pPr>
+      <w:rPr>
+        <w:rFonts w:ascii="Wingdings" w:hAnsi="Wingdings" w:hint="default"/>
+      </w:rPr>
+    </w:lvl>
+    <w:lvl w:ilvl="6" w:tplc="04090001" w:tentative="1">
+      <w:start w:val="1"/>
+      <w:numFmt w:val="bullet"/>
+      <w:lvlText w:val=""/>
+      <w:lvlJc w:val="left"/>
+      <w:pPr>
+        <w:ind w:left="5040" w:hanging="360"/>
+      </w:pPr>
+      <w:rPr>
+        <w:rFonts w:ascii="Symbol" w:hAnsi="Symbol" w:hint="default"/>
+      </w:rPr>
+    </w:lvl>
+    <w:lvl w:ilvl="7" w:tplc="04090003" w:tentative="1">
+      <w:start w:val="1"/>
+      <w:numFmt w:val="bullet"/>
+      <w:lvlText w:val="o"/>
+      <w:lvlJc w:val="left"/>
+      <w:pPr>
+        <w:ind w:left="5760" w:hanging="360"/>
+      </w:pPr>
+      <w:rPr>
+        <w:rFonts w:ascii="Courier New" w:hAnsi="Courier New" w:cs="Courier New" w:hint="default"/>
+      </w:rPr>
+    </w:lvl>
+    <w:lvl w:ilvl="8" w:tplc="04090005" w:tentative="1">
+      <w:start w:val="1"/>
+      <w:numFmt w:val="bullet"/>
+      <w:lvlText w:val=""/>
+      <w:lvlJc w:val="left"/>
+      <w:pPr>
+        <w:ind w:left="6480" w:hanging="360"/>
+      </w:pPr>
+      <w:rPr>
+        <w:rFonts w:ascii="Wingdings" w:hAnsi="Wingdings" w:hint="default"/>
+      </w:rPr>
+    </w:lvl>
+  </w:abstractNum>
+  <w:abstractNum w:abstractNumId="13" w15:restartNumberingAfterBreak="0">
     <w:nsid w:val="6D702056"/>
     <w:multiLevelType w:val="multilevel"/>
     <w:tmpl w:val="04090023"/>
@@ -1453,7 +2086,7 @@
       </w:pPr>
     </w:lvl>
   </w:abstractNum>
-  <w:abstractNum w:abstractNumId="13" w15:restartNumberingAfterBreak="0">
+  <w:abstractNum w:abstractNumId="14" w15:restartNumberingAfterBreak="0">
     <w:nsid w:val="7273740B"/>
     <w:multiLevelType w:val="multilevel"/>
     <w:tmpl w:val="0409001F"/>
@@ -1576,7 +2209,7 @@
     </w:lvlOverride>
   </w:num>
   <w:num w:numId="12">
-    <w:abstractNumId w:val="13"/>
+    <w:abstractNumId w:val="14"/>
   </w:num>
   <w:num w:numId="13">
     <w:abstractNumId w:val="11"/>
@@ -1585,9 +2218,20 @@
     <w:abstractNumId w:val="10"/>
   </w:num>
   <w:num w:numId="15">
+    <w:abstractNumId w:val="13"/>
+  </w:num>
+  <w:num w:numId="16">
     <w:abstractNumId w:val="12"/>
   </w:num>
 </w:numbering>
+</file>
+
+<file path=word/people.xml><?xml version="1.0" encoding="utf-8"?>
+<w15:people xmlns:wpc="http://schemas.microsoft.com/office/word/2010/wordprocessingCanvas" xmlns:cx="http://schemas.microsoft.com/office/drawing/2014/chartex" xmlns:cx1="http://schemas.microsoft.com/office/drawing/2015/9/8/chartex" xmlns:cx2="http://schemas.microsoft.com/office/drawing/2015/10/21/chartex" xmlns:cx3="http://schemas.microsoft.com/office/drawing/2016/5/9/chartex" xmlns:cx4="http://schemas.microsoft.com/office/drawing/2016/5/10/chartex" xmlns:cx5="http://schemas.microsoft.com/office/drawing/2016/5/11/chartex" xmlns:cx6="http://schemas.microsoft.com/office/drawing/2016/5/12/chartex" xmlns:cx7="http://schemas.microsoft.com/office/drawing/2016/5/13/chartex" xmlns:cx8="http://schemas.microsoft.com/office/drawing/2016/5/14/chartex" xmlns:mc="http://schemas.openxmlformats.org/markup-compatibility/2006" xmlns:aink="http://schemas.microsoft.com/office/drawing/2016/ink" xmlns:am3d="http://schemas.microsoft.com/office/drawing/2017/model3d" xmlns:o="urn:schemas-microsoft-com:office:office" xmlns:r="http://schemas.openxmlformats.org/officeDocument/2006/relationships" xmlns:m="http://schemas.openxmlformats.org/officeDocument/2006/math" xmlns:v="urn:schemas-microsoft-com:vml" xmlns:wp14="http://schemas.microsoft.com/office/word/2010/wordprocessingDrawing" xmlns:wp="http://schemas.openxmlformats.org/drawingml/2006/wordprocessingDrawing" xmlns:w10="urn:schemas-microsoft-com:office:word" xmlns:w="http://schemas.openxmlformats.org/wordprocessingml/2006/main" xmlns:w14="http://schemas.microsoft.com/office/word/2010/wordml" xmlns:w15="http://schemas.microsoft.com/office/word/2012/wordml" xmlns:w16cex="http://schemas.microsoft.com/office/word/2018/wordml/cex" xmlns:w16cid="http://schemas.microsoft.com/office/word/2016/wordml/cid" xmlns:w16="http://schemas.microsoft.com/office/word/2018/wordml" xmlns:w16sdtdh="http://schemas.microsoft.com/office/word/2020/wordml/sdtdatahash" xmlns:w16se="http://schemas.microsoft.com/office/word/2015/wordml/symex" xmlns:wpg="http://schemas.microsoft.com/office/word/2010/wordprocessingGroup" xmlns:wpi="http://schemas.microsoft.com/office/word/2010/wordprocessingInk" xmlns:wne="http://schemas.microsoft.com/office/word/2006/wordml" xmlns:wps="http://schemas.microsoft.com/office/word/2010/wordprocessingShape" mc:Ignorable="w14 w15 w16se w16cid w16 w16cex w16sdtdh wp14">
+  <w15:person w15:author="Rodo Nguyen">
+    <w15:presenceInfo w15:providerId="None" w15:userId="Rodo Nguyen"/>
+  </w15:person>
+</w15:people>
 </file>
 
 <file path=word/styles.xml><?xml version="1.0" encoding="utf-8"?>
@@ -2197,6 +2841,7 @@
   <w:style w:type="character" w:default="1" w:styleId="DefaultParagraphFont">
     <w:name w:val="Default Paragraph Font"/>
     <w:uiPriority w:val="1"/>
+    <w:semiHidden/>
     <w:unhideWhenUsed/>
   </w:style>
   <w:style w:type="table" w:default="1" w:styleId="TableNormal">
@@ -3426,7 +4071,6 @@
     <w:name w:val="List Paragraph"/>
     <w:basedOn w:val="Normal"/>
     <w:uiPriority w:val="34"/>
-    <w:semiHidden/>
     <w:unhideWhenUsed/>
     <w:qFormat/>
     <w:pPr>
@@ -4129,6 +4773,13 @@
     <w:pitch w:val="variable"/>
     <w:sig w:usb0="E0002EFF" w:usb1="C000785B" w:usb2="00000009" w:usb3="00000000" w:csb0="000001FF" w:csb1="00000000"/>
   </w:font>
+  <w:font w:name="Bahnschrift">
+    <w:panose1 w:val="020B0502040204020203"/>
+    <w:charset w:val="A3"/>
+    <w:family w:val="swiss"/>
+    <w:pitch w:val="variable"/>
+    <w:sig w:usb0="A00002C7" w:usb1="00000002" w:usb2="00000000" w:usb3="00000000" w:csb0="0000019F" w:csb1="00000000"/>
+  </w:font>
   <w:font w:name="SimSun">
     <w:altName w:val="宋体"/>
     <w:panose1 w:val="02010600030101010101"/>
@@ -4137,12 +4788,19 @@
     <w:pitch w:val="variable"/>
     <w:sig w:usb0="00000003" w:usb1="288F0000" w:usb2="00000016" w:usb3="00000000" w:csb0="00040001" w:csb1="00000000"/>
   </w:font>
-  <w:font w:name="Bahnschrift">
-    <w:panose1 w:val="020B0502040204020203"/>
+  <w:font w:name="Courier New">
+    <w:panose1 w:val="02070309020205020404"/>
     <w:charset w:val="A3"/>
-    <w:family w:val="swiss"/>
+    <w:family w:val="modern"/>
+    <w:pitch w:val="fixed"/>
+    <w:sig w:usb0="E0002EFF" w:usb1="C0007843" w:usb2="00000009" w:usb3="00000000" w:csb0="000001FF" w:csb1="00000000"/>
+  </w:font>
+  <w:font w:name="Wingdings">
+    <w:panose1 w:val="05000000000000000000"/>
+    <w:charset w:val="02"/>
+    <w:family w:val="auto"/>
     <w:pitch w:val="variable"/>
-    <w:sig w:usb0="A00002C7" w:usb1="00000002" w:usb2="00000000" w:usb3="00000000" w:csb0="0000019F" w:csb1="00000000"/>
+    <w:sig w:usb0="00000000" w:usb1="10000000" w:usb2="00000000" w:usb3="00000000" w:csb0="80000000" w:csb1="00000000"/>
   </w:font>
   <w:font w:name="SimHei">
     <w:altName w:val="黑体"/>

</xml_diff>

<commit_message>
Parallelize outer For loop (adjustable no. of threads)
</commit_message>
<xml_diff>
--- a/Report-n10603280-cab401.docx
+++ b/Report-n10603280-cab401.docx
@@ -553,16 +553,278 @@
       </w:r>
     </w:p>
     <w:p>
-      <w:r>
-        <w:tab/>
-      </w:r>
-      <w:r>
+      <w:pPr>
+        <w:spacing w:after="120"/>
+      </w:pPr>
+      <w:r>
+        <w:t xml:space="preserve">Firstly, the program loads </w:t>
+      </w:r>
+      <w:r>
+        <w:t xml:space="preserve">Ecoli DNA and </w:t>
+      </w:r>
+      <w:r>
+        <w:t>reference genes</w:t>
+      </w:r>
+      <w:r>
+        <w:t xml:space="preserve"> using the available helper functions.</w:t>
+      </w:r>
+    </w:p>
+    <w:p>
+      <w:pPr>
+        <w:spacing w:after="120"/>
+      </w:pPr>
+      <w:r>
+        <w:t xml:space="preserve">In the </w:t>
+      </w:r>
+      <w:r>
+        <w:rPr>
+          <w:b/>
+          <w:bCs/>
+        </w:rPr>
+        <w:t>first</w:t>
+      </w:r>
+      <w:r>
+        <w:t xml:space="preserve"> </w:t>
+      </w:r>
+      <w:r>
+        <w:rPr>
+          <w:b/>
+          <w:bCs/>
+        </w:rPr>
+        <w:t>For</w:t>
+      </w:r>
+      <w:r>
+        <w:t xml:space="preserve"> </w:t>
+      </w:r>
+      <w:r>
+        <w:rPr>
+          <w:b/>
+          <w:bCs/>
+        </w:rPr>
+        <w:t>loop</w:t>
+      </w:r>
+      <w:r>
+        <w:rPr>
+          <w:b/>
+          <w:bCs/>
+        </w:rPr>
+        <w:t xml:space="preserve"> </w:t>
+      </w:r>
+      <w:r>
+        <w:t>(number 1)</w:t>
+      </w:r>
+      <w:r>
+        <w:t>, the program iterates</w:t>
+      </w:r>
+      <w:r>
+        <w:t xml:space="preserve"> through each Ecoli DNA</w:t>
+      </w:r>
+      <w:r>
+        <w:t xml:space="preserve"> file to </w:t>
+      </w:r>
+      <w:r>
+        <w:t>retrieve its gene record</w:t>
+      </w:r>
+      <w:r>
+        <w:t xml:space="preserve">. </w:t>
+      </w:r>
+    </w:p>
+    <w:p>
+      <w:pPr>
+        <w:spacing w:after="120"/>
+        <w:rPr>
+          <w:b/>
+          <w:bCs/>
+        </w:rPr>
+      </w:pPr>
+      <w:r>
+        <w:t>Another</w:t>
+      </w:r>
+      <w:r>
+        <w:t xml:space="preserve"> </w:t>
+      </w:r>
+      <w:r>
+        <w:rPr>
+          <w:b/>
+          <w:bCs/>
+        </w:rPr>
+        <w:t>inner For loop</w:t>
+      </w:r>
+      <w:r>
+        <w:t xml:space="preserve"> </w:t>
+      </w:r>
+      <w:r>
+        <w:t xml:space="preserve">(number 2) </w:t>
+      </w:r>
+      <w:r>
+        <w:t>iterate</w:t>
+      </w:r>
+      <w:r>
+        <w:t>s</w:t>
+      </w:r>
+      <w:r>
+        <w:t xml:space="preserve"> through </w:t>
+      </w:r>
+      <w:r>
+        <w:t xml:space="preserve">the reference </w:t>
+      </w:r>
+      <w:r>
+        <w:t xml:space="preserve">genes which </w:t>
+      </w:r>
+      <w:r>
+        <w:t>will</w:t>
+      </w:r>
+      <w:r>
+        <w:t xml:space="preserve"> then</w:t>
+      </w:r>
+      <w:r>
+        <w:t xml:space="preserve"> be</w:t>
+      </w:r>
+      <w:r>
+        <w:t xml:space="preserve"> compared with the </w:t>
+      </w:r>
+      <w:r>
+        <w:t xml:space="preserve">each </w:t>
+      </w:r>
+      <w:r>
+        <w:t xml:space="preserve">Ecoli gene </w:t>
+      </w:r>
+      <w:r>
+        <w:t xml:space="preserve">in the </w:t>
+      </w:r>
+      <w:r>
+        <w:t xml:space="preserve">following </w:t>
+      </w:r>
+      <w:r>
+        <w:rPr>
+          <w:b/>
+          <w:bCs/>
+        </w:rPr>
+        <w:t>inner For loop</w:t>
+      </w:r>
+      <w:r>
+        <w:t xml:space="preserve"> (number 3)</w:t>
+      </w:r>
+      <w:r>
+        <w:t>.</w:t>
+      </w:r>
+    </w:p>
+    <w:p>
+      <w:pPr>
+        <w:spacing w:after="120"/>
+      </w:pPr>
+      <w:r>
+        <w:t>The comparation process is handled by Homologous function to determine if 2 genes serve the same purpose</w:t>
+      </w:r>
+      <w:r>
+        <w:t>. In this case, they are a gene from Ecoli records</w:t>
+      </w:r>
+      <w:r>
+        <w:t xml:space="preserve"> </w:t>
+      </w:r>
+      <w:r>
+        <w:t>(from For loop 3)</w:t>
+      </w:r>
+      <w:r>
+        <w:t xml:space="preserve"> and another from </w:t>
+      </w:r>
+      <w:r>
+        <w:t xml:space="preserve">reference genes </w:t>
+      </w:r>
+      <w:r>
+        <w:t xml:space="preserve"> </w:t>
+      </w:r>
+      <w:r>
+        <w:t>(from For loop 2).</w:t>
+      </w:r>
+    </w:p>
+    <w:p>
+      <w:pPr>
+        <w:spacing w:after="120"/>
+      </w:pPr>
+      <w:r>
+        <w:t xml:space="preserve">If the </w:t>
+      </w:r>
+      <w:r>
+        <w:t xml:space="preserve">Homologous function return true, the program proceeds to </w:t>
+      </w:r>
+      <w:r>
+        <w:t xml:space="preserve">extract upstream </w:t>
+      </w:r>
+      <w:r>
+        <w:t xml:space="preserve">region of the </w:t>
+      </w:r>
+      <w:r>
+        <w:t xml:space="preserve">Ecoli gene </w:t>
+      </w:r>
+      <w:r>
+        <w:t xml:space="preserve">and use it to predict if that Ecoli gene </w:t>
+      </w:r>
+      <w:r>
+        <w:t xml:space="preserve">is a promoter. </w:t>
+      </w:r>
+      <w:r>
+        <w:t>If true, t</w:t>
+      </w:r>
+      <w:r>
+        <w:t xml:space="preserve">he </w:t>
+      </w:r>
+      <w:r>
+        <w:t>results</w:t>
+      </w:r>
+      <w:r>
+        <w:t xml:space="preserve"> </w:t>
+      </w:r>
+      <w:r>
+        <w:t>are</w:t>
+      </w:r>
+      <w:r>
+        <w:t xml:space="preserve"> stored in ‘consensus’ variable</w:t>
+      </w:r>
+      <w:r>
+        <w:t xml:space="preserve"> by increase the </w:t>
+      </w:r>
+      <w:r>
+        <w:t xml:space="preserve">counter of </w:t>
+      </w:r>
+      <w:r>
+        <w:t xml:space="preserve">that promoter type </w:t>
+      </w:r>
+      <w:r>
+        <w:t xml:space="preserve">and total matches </w:t>
+      </w:r>
+      <w:r>
+        <w:t>by 1</w:t>
+      </w:r>
+      <w:r>
+        <w:t xml:space="preserve"> each.</w:t>
+      </w:r>
+    </w:p>
+    <w:p>
+      <w:pPr>
+        <w:spacing w:after="120"/>
+      </w:pPr>
+    </w:p>
+    <w:p>
+      <w:pPr>
+        <w:ind w:firstLine="720"/>
+      </w:pPr>
+      <w:r>
+        <w:rPr>
+          <w:highlight w:val="yellow"/>
+        </w:rPr>
         <w:t>***</w:t>
       </w:r>
       <w:r>
+        <w:rPr>
+          <w:highlight w:val="yellow"/>
+        </w:rPr>
         <w:t xml:space="preserve">Watch </w:t>
       </w:r>
       <w:r>
+        <w:rPr>
+          <w:highlight w:val="yellow"/>
+        </w:rPr>
         <w:t>intro video again</w:t>
       </w:r>
     </w:p>
@@ -626,117 +888,133 @@
               <w:rPr>
                 <w:color w:val="7C7C7C" w:themeColor="background2" w:themeShade="80"/>
               </w:rPr>
-              <w:t>identification of existing loops or control flow constructs where parallelism might be</w:t>
+              <w:t xml:space="preserve">identification of </w:t>
             </w:r>
-          </w:p>
-          <w:p>
-            <w:pPr>
+            <w:r>
               <w:rPr>
                 <w:color w:val="7C7C7C" w:themeColor="background2" w:themeShade="80"/>
+                <w:u w:val="single"/>
               </w:rPr>
-            </w:pPr>
+              <w:t>existing</w:t>
+            </w:r>
             <w:r>
               <w:rPr>
                 <w:color w:val="7C7C7C" w:themeColor="background2" w:themeShade="80"/>
               </w:rPr>
-              <w:t xml:space="preserve">found. Explanation of the data and control dependences that you </w:t>
+              <w:t xml:space="preserve"> loops or control flow </w:t>
             </w:r>
-            <w:proofErr w:type="spellStart"/>
+            <w:r>
+              <w:rPr>
+                <w:color w:val="7C7C7C" w:themeColor="background2" w:themeShade="80"/>
+                <w:u w:val="single"/>
+              </w:rPr>
+              <w:t>construct</w:t>
+            </w:r>
+            <w:r>
+              <w:rPr>
+                <w:color w:val="7C7C7C" w:themeColor="background2" w:themeShade="80"/>
+                <w:u w:val="single"/>
+              </w:rPr>
+              <w:t>ure</w:t>
+            </w:r>
             <w:r>
               <w:rPr>
                 <w:color w:val="7C7C7C" w:themeColor="background2" w:themeShade="80"/>
               </w:rPr>
-              <w:t>analysed</w:t>
+              <w:t xml:space="preserve"> where parallelism might be</w:t>
             </w:r>
-            <w:proofErr w:type="spellEnd"/>
+            <w:r>
+              <w:rPr>
+                <w:color w:val="7C7C7C" w:themeColor="background2" w:themeShade="80"/>
+              </w:rPr>
+              <w:t xml:space="preserve"> </w:t>
+            </w:r>
+            <w:r>
+              <w:rPr>
+                <w:color w:val="7C7C7C" w:themeColor="background2" w:themeShade="80"/>
+              </w:rPr>
+              <w:t xml:space="preserve">found. Explanation of the data and control </w:t>
+            </w:r>
+            <w:r>
+              <w:rPr>
+                <w:color w:val="7C7C7C" w:themeColor="background2" w:themeShade="80"/>
+                <w:u w:val="single"/>
+              </w:rPr>
+              <w:t>dependences</w:t>
+            </w:r>
+            <w:r>
+              <w:rPr>
+                <w:color w:val="7C7C7C" w:themeColor="background2" w:themeShade="80"/>
+              </w:rPr>
+              <w:t xml:space="preserve"> that you </w:t>
+            </w:r>
+            <w:r>
+              <w:rPr>
+                <w:color w:val="7C7C7C" w:themeColor="background2" w:themeShade="80"/>
+              </w:rPr>
+              <w:t>analyzed</w:t>
+            </w:r>
             <w:r>
               <w:rPr>
                 <w:color w:val="7C7C7C" w:themeColor="background2" w:themeShade="80"/>
               </w:rPr>
               <w:t xml:space="preserve"> to determine</w:t>
             </w:r>
-          </w:p>
-          <w:p>
-            <w:pPr>
-              <w:rPr>
-                <w:color w:val="7C7C7C" w:themeColor="background2" w:themeShade="80"/>
-              </w:rPr>
-            </w:pPr>
             <w:r>
               <w:rPr>
                 <w:color w:val="7C7C7C" w:themeColor="background2" w:themeShade="80"/>
               </w:rPr>
-              <w:t xml:space="preserve">which sections of code were safe to </w:t>
+              <w:t xml:space="preserve"> </w:t>
             </w:r>
-            <w:proofErr w:type="gramStart"/>
             <w:r>
               <w:rPr>
                 <w:color w:val="7C7C7C" w:themeColor="background2" w:themeShade="80"/>
               </w:rPr>
-              <w:t>parallelize.</w:t>
+              <w:t xml:space="preserve">which sections of code were </w:t>
             </w:r>
-            <w:proofErr w:type="gramEnd"/>
+            <w:r>
+              <w:rPr>
+                <w:color w:val="7C7C7C" w:themeColor="background2" w:themeShade="80"/>
+                <w:u w:val="single"/>
+              </w:rPr>
+              <w:t>safe</w:t>
+            </w:r>
             <w:r>
               <w:rPr>
                 <w:color w:val="7C7C7C" w:themeColor="background2" w:themeShade="80"/>
               </w:rPr>
-              <w:t xml:space="preserve"> Which of these is likely to be of </w:t>
+              <w:t xml:space="preserve"> to parallelize. Which of these is likely to be of sufficient</w:t>
             </w:r>
-            <w:proofErr w:type="gramStart"/>
             <w:r>
               <w:rPr>
                 <w:color w:val="7C7C7C" w:themeColor="background2" w:themeShade="80"/>
               </w:rPr>
-              <w:t>sufficient</w:t>
+              <w:t xml:space="preserve"> </w:t>
             </w:r>
-            <w:proofErr w:type="gramEnd"/>
-          </w:p>
-          <w:p>
-            <w:pPr>
-              <w:rPr>
-                <w:color w:val="7C7C7C" w:themeColor="background2" w:themeShade="80"/>
-              </w:rPr>
-            </w:pPr>
             <w:r>
               <w:rPr>
                 <w:color w:val="7C7C7C" w:themeColor="background2" w:themeShade="80"/>
               </w:rPr>
-              <w:t xml:space="preserve">granularity to be worth </w:t>
+              <w:t>granularity to be worth exploiting? Is it scalable parallelism? A discussion of changes</w:t>
             </w:r>
-            <w:proofErr w:type="gramStart"/>
             <w:r>
               <w:rPr>
                 <w:color w:val="7C7C7C" w:themeColor="background2" w:themeShade="80"/>
               </w:rPr>
-              <w:t>exploiting?</w:t>
+              <w:t xml:space="preserve"> </w:t>
             </w:r>
-            <w:proofErr w:type="gramEnd"/>
-            <w:r>
-              <w:rPr>
-                <w:color w:val="7C7C7C" w:themeColor="background2" w:themeShade="80"/>
-              </w:rPr>
-              <w:t xml:space="preserve"> Is it scalable parallelism? A discussion of changes</w:t>
-            </w:r>
-          </w:p>
-          <w:p>
-            <w:pPr>
-              <w:rPr>
-                <w:color w:val="7C7C7C" w:themeColor="background2" w:themeShade="80"/>
-              </w:rPr>
-            </w:pPr>
             <w:r>
               <w:rPr>
                 <w:color w:val="7C7C7C" w:themeColor="background2" w:themeShade="80"/>
               </w:rPr>
               <w:t>required to expose parallelism, such as replacing algorithms or code restructuring</w:t>
             </w:r>
-          </w:p>
-          <w:p>
-            <w:pPr>
+            <w:r>
               <w:rPr>
                 <w:color w:val="7C7C7C" w:themeColor="background2" w:themeShade="80"/>
               </w:rPr>
-            </w:pPr>
+              <w:t xml:space="preserve"> </w:t>
+            </w:r>
             <w:r>
               <w:rPr>
                 <w:color w:val="7C7C7C" w:themeColor="background2" w:themeShade="80"/>
@@ -795,9 +1073,173 @@
       </w:tr>
     </w:tbl>
     <w:p/>
+    <w:p>
+      <w:r>
+        <w:t>Initial analysis:</w:t>
+      </w:r>
+    </w:p>
+    <w:p>
+      <w:r>
+        <w:lastRenderedPageBreak/>
+        <w:t>Transform</w:t>
+      </w:r>
+      <w:r>
+        <w:t>ing</w:t>
+      </w:r>
+      <w:r>
+        <w:t xml:space="preserve"> the </w:t>
+      </w:r>
+      <w:r>
+        <w:t>For loops structure</w:t>
+      </w:r>
+      <w:r>
+        <w:t>:</w:t>
+      </w:r>
+      <w:r>
+        <w:t xml:space="preserve"> move </w:t>
+      </w:r>
+      <w:r>
+        <w:t>For l</w:t>
+      </w:r>
+      <w:r>
+        <w:t xml:space="preserve">oop </w:t>
+      </w:r>
+      <w:r>
+        <w:t>3</w:t>
+      </w:r>
+      <w:r>
+        <w:t xml:space="preserve"> </w:t>
+      </w:r>
+      <w:r>
+        <w:t xml:space="preserve">to inner For loop </w:t>
+      </w:r>
+      <w:r>
+        <w:t>1</w:t>
+      </w:r>
+      <w:r>
+        <w:t xml:space="preserve"> </w:t>
+      </w:r>
+      <w:r>
+        <w:t xml:space="preserve">and </w:t>
+      </w:r>
+      <w:r>
+        <w:t>execute For loop 3 before</w:t>
+      </w:r>
+      <w:r>
+        <w:t xml:space="preserve"> For loop 2. However, </w:t>
+      </w:r>
+      <w:r>
+        <w:t>e</w:t>
+      </w:r>
+      <w:r>
+        <w:t xml:space="preserve">xtraction and prediction parts </w:t>
+      </w:r>
+      <w:r>
+        <w:t>will remain in For loop 2. This makes the</w:t>
+      </w:r>
+      <w:commentRangeStart w:id="2"/>
+      <w:r>
+        <w:t xml:space="preserve"> </w:t>
+      </w:r>
+      <w:r>
+        <w:t>memory and process</w:t>
+      </w:r>
+      <w:r>
+        <w:t>es</w:t>
+      </w:r>
+      <w:r>
+        <w:t xml:space="preserve"> relating to </w:t>
+      </w:r>
+      <w:r>
+        <w:t>Ecoli genes</w:t>
+      </w:r>
+      <w:r>
+        <w:t xml:space="preserve"> data</w:t>
+      </w:r>
+      <w:r>
+        <w:t xml:space="preserve"> are close to each other</w:t>
+      </w:r>
+      <w:commentRangeEnd w:id="2"/>
+      <w:r>
+        <w:rPr>
+          <w:rStyle w:val="CommentReference"/>
+        </w:rPr>
+        <w:commentReference w:id="2"/>
+      </w:r>
+      <w:r>
+        <w:t>, locality?</w:t>
+      </w:r>
+    </w:p>
+    <w:p/>
+    <w:p>
+      <w:r>
+        <w:t>After</w:t>
+      </w:r>
+      <w:r>
+        <w:t xml:space="preserve"> the transformation above, the program </w:t>
+      </w:r>
+      <w:r>
+        <w:t xml:space="preserve">can be paralleled at </w:t>
+      </w:r>
+      <w:r>
+        <w:t>each of the For loop</w:t>
+      </w:r>
+      <w:r>
+        <w:t>s</w:t>
+      </w:r>
+      <w:r>
+        <w:t xml:space="preserve">. </w:t>
+      </w:r>
+    </w:p>
     <w:p/>
     <w:p/>
     <w:p>
+      <w:r>
+        <w:t>Identified dependencies</w:t>
+      </w:r>
+      <w:r>
+        <w:t>:</w:t>
+      </w:r>
+    </w:p>
+    <w:p>
+      <w:pPr>
+        <w:pStyle w:val="ListParagraph"/>
+        <w:numPr>
+          <w:ilvl w:val="0"/>
+          <w:numId w:val="16"/>
+        </w:numPr>
+      </w:pPr>
+      <w:r>
+        <w:t>upStreamRegion</w:t>
+      </w:r>
+    </w:p>
+    <w:p>
+      <w:pPr>
+        <w:pStyle w:val="ListParagraph"/>
+        <w:numPr>
+          <w:ilvl w:val="0"/>
+          <w:numId w:val="16"/>
+        </w:numPr>
+      </w:pPr>
+      <w:r>
+        <w:t>prediction</w:t>
+      </w:r>
+    </w:p>
+    <w:p>
+      <w:pPr>
+        <w:pStyle w:val="ListParagraph"/>
+        <w:numPr>
+          <w:ilvl w:val="0"/>
+          <w:numId w:val="16"/>
+        </w:numPr>
+      </w:pPr>
+      <w:r>
+        <w:t>consensus</w:t>
+      </w:r>
+    </w:p>
+    <w:p/>
+    <w:p/>
+    <w:p>
       <w:pPr>
         <w:pStyle w:val="Heading1"/>
       </w:pPr>
@@ -812,50 +1254,77 @@
       </w:r>
       <w:r>
         <w:t>utilized</w:t>
+      </w:r>
+    </w:p>
+    <w:p>
+      <w:r>
+        <w:t>Hardware specs:</w:t>
       </w:r>
     </w:p>
     <w:p/>
     <w:p>
-      <w:pPr>
-        <w:pStyle w:val="Heading1"/>
-      </w:pPr>
-      <w:r>
-        <w:t>I</w:t>
-      </w:r>
-      <w:r>
-        <w:t>V</w:t>
-      </w:r>
-      <w:r>
-        <w:t xml:space="preserve">. </w:t>
-      </w:r>
-      <w:r>
-        <w:t>Outcomes</w:t>
-      </w:r>
-    </w:p>
-    <w:p>
-      <w:r>
-        <w:t>d. timing and profiling results, graphs</w:t>
-      </w:r>
-    </w:p>
-    <w:p>
-      <w:r>
-        <w:t>e.</w:t>
-      </w:r>
-      <w:r>
-        <w:t xml:space="preserve"> same results?</w:t>
+      <w:r>
+        <w:t>Software:</w:t>
       </w:r>
     </w:p>
     <w:p/>
     <w:p>
+      <w:r>
+        <w:t>Techniques:</w:t>
+      </w:r>
+    </w:p>
+    <w:p>
+      <w:pPr>
+        <w:ind w:left="720"/>
+      </w:pPr>
+      <w:r>
+        <w:t>Parallel stream</w:t>
+      </w:r>
+    </w:p>
+    <w:p>
+      <w:pPr>
+        <w:ind w:left="720"/>
+      </w:pPr>
+      <w:r>
+        <w:t>Fork Join</w:t>
+      </w:r>
+    </w:p>
+    <w:p/>
+    <w:p/>
+    <w:p>
       <w:pPr>
         <w:pStyle w:val="Heading1"/>
       </w:pPr>
       <w:r>
-        <w:lastRenderedPageBreak/>
-        <w:t>V. Difficulties</w:t>
-      </w:r>
-      <w:r>
-        <w:t xml:space="preserve"> </w:t>
+        <w:t>I</w:t>
+      </w:r>
+      <w:r>
+        <w:t>V</w:t>
+      </w:r>
+      <w:r>
+        <w:t xml:space="preserve">. </w:t>
+      </w:r>
+      <w:r>
+        <w:t>Outcomes</w:t>
+      </w:r>
+    </w:p>
+    <w:p>
+      <w:r>
+        <w:t xml:space="preserve">d. timing and profiling results, </w:t>
+      </w:r>
+      <w:r>
+        <w:t xml:space="preserve">speedup </w:t>
+      </w:r>
+      <w:r>
+        <w:t>graphs</w:t>
+      </w:r>
+    </w:p>
+    <w:p>
+      <w:r>
+        <w:t>e.</w:t>
+      </w:r>
+      <w:r>
+        <w:t xml:space="preserve"> same results?</w:t>
       </w:r>
     </w:p>
     <w:p/>
@@ -864,12 +1333,24 @@
         <w:pStyle w:val="Heading1"/>
       </w:pPr>
       <w:r>
+        <w:t>V. Difficulties</w:t>
+      </w:r>
+      <w:r>
+        <w:t xml:space="preserve"> </w:t>
+      </w:r>
+    </w:p>
+    <w:p/>
+    <w:p>
+      <w:pPr>
+        <w:pStyle w:val="Heading1"/>
+      </w:pPr>
+      <w:r>
         <w:t>VI. Reflection</w:t>
       </w:r>
     </w:p>
     <w:sectPr>
-      <w:headerReference w:type="default" r:id="rId9"/>
-      <w:footerReference w:type="default" r:id="rId10"/>
+      <w:headerReference w:type="default" r:id="rId13"/>
+      <w:footerReference w:type="default" r:id="rId14"/>
       <w:footnotePr>
         <w:pos w:val="beneathText"/>
       </w:footnotePr>
@@ -881,6 +1362,45 @@
     </w:sectPr>
   </w:body>
 </w:document>
+</file>
+
+<file path=word/comments.xml><?xml version="1.0" encoding="utf-8"?>
+<w:comments xmlns:wpc="http://schemas.microsoft.com/office/word/2010/wordprocessingCanvas" xmlns:cx="http://schemas.microsoft.com/office/drawing/2014/chartex" xmlns:cx1="http://schemas.microsoft.com/office/drawing/2015/9/8/chartex" xmlns:cx2="http://schemas.microsoft.com/office/drawing/2015/10/21/chartex" xmlns:cx3="http://schemas.microsoft.com/office/drawing/2016/5/9/chartex" xmlns:cx4="http://schemas.microsoft.com/office/drawing/2016/5/10/chartex" xmlns:cx5="http://schemas.microsoft.com/office/drawing/2016/5/11/chartex" xmlns:cx6="http://schemas.microsoft.com/office/drawing/2016/5/12/chartex" xmlns:cx7="http://schemas.microsoft.com/office/drawing/2016/5/13/chartex" xmlns:cx8="http://schemas.microsoft.com/office/drawing/2016/5/14/chartex" xmlns:mc="http://schemas.openxmlformats.org/markup-compatibility/2006" xmlns:aink="http://schemas.microsoft.com/office/drawing/2016/ink" xmlns:am3d="http://schemas.microsoft.com/office/drawing/2017/model3d" xmlns:o="urn:schemas-microsoft-com:office:office" xmlns:r="http://schemas.openxmlformats.org/officeDocument/2006/relationships" xmlns:m="http://schemas.openxmlformats.org/officeDocument/2006/math" xmlns:v="urn:schemas-microsoft-com:vml" xmlns:wp14="http://schemas.microsoft.com/office/word/2010/wordprocessingDrawing" xmlns:wp="http://schemas.openxmlformats.org/drawingml/2006/wordprocessingDrawing" xmlns:w10="urn:schemas-microsoft-com:office:word" xmlns:w="http://schemas.openxmlformats.org/wordprocessingml/2006/main" xmlns:w14="http://schemas.microsoft.com/office/word/2010/wordml" xmlns:w15="http://schemas.microsoft.com/office/word/2012/wordml" xmlns:w16cex="http://schemas.microsoft.com/office/word/2018/wordml/cex" xmlns:w16cid="http://schemas.microsoft.com/office/word/2016/wordml/cid" xmlns:w16="http://schemas.microsoft.com/office/word/2018/wordml" xmlns:w16sdtdh="http://schemas.microsoft.com/office/word/2020/wordml/sdtdatahash" xmlns:w16se="http://schemas.microsoft.com/office/word/2015/wordml/symex" xmlns:wpg="http://schemas.microsoft.com/office/word/2010/wordprocessingGroup" xmlns:wpi="http://schemas.microsoft.com/office/word/2010/wordprocessingInk" xmlns:wne="http://schemas.microsoft.com/office/word/2006/wordml" xmlns:wps="http://schemas.microsoft.com/office/word/2010/wordprocessingShape" mc:Ignorable="w14 w15 w16se w16cid w16 w16cex w16sdtdh wp14">
+  <w:comment w:id="2" w:author="Rodo Nguyen" w:date="2021-10-10T12:34:00Z" w:initials="RN">
+    <w:p>
+      <w:pPr>
+        <w:pStyle w:val="CommentText"/>
+      </w:pPr>
+      <w:r>
+        <w:rPr>
+          <w:rStyle w:val="CommentReference"/>
+        </w:rPr>
+        <w:annotationRef/>
+      </w:r>
+      <w:r>
+        <w:t>Better wording and benefits?</w:t>
+      </w:r>
+    </w:p>
+  </w:comment>
+</w:comments>
+</file>
+
+<file path=word/commentsExtended.xml><?xml version="1.0" encoding="utf-8"?>
+<w15:commentsEx xmlns:wpc="http://schemas.microsoft.com/office/word/2010/wordprocessingCanvas" xmlns:cx="http://schemas.microsoft.com/office/drawing/2014/chartex" xmlns:cx1="http://schemas.microsoft.com/office/drawing/2015/9/8/chartex" xmlns:cx2="http://schemas.microsoft.com/office/drawing/2015/10/21/chartex" xmlns:cx3="http://schemas.microsoft.com/office/drawing/2016/5/9/chartex" xmlns:cx4="http://schemas.microsoft.com/office/drawing/2016/5/10/chartex" xmlns:cx5="http://schemas.microsoft.com/office/drawing/2016/5/11/chartex" xmlns:cx6="http://schemas.microsoft.com/office/drawing/2016/5/12/chartex" xmlns:cx7="http://schemas.microsoft.com/office/drawing/2016/5/13/chartex" xmlns:cx8="http://schemas.microsoft.com/office/drawing/2016/5/14/chartex" xmlns:mc="http://schemas.openxmlformats.org/markup-compatibility/2006" xmlns:aink="http://schemas.microsoft.com/office/drawing/2016/ink" xmlns:am3d="http://schemas.microsoft.com/office/drawing/2017/model3d" xmlns:o="urn:schemas-microsoft-com:office:office" xmlns:r="http://schemas.openxmlformats.org/officeDocument/2006/relationships" xmlns:m="http://schemas.openxmlformats.org/officeDocument/2006/math" xmlns:v="urn:schemas-microsoft-com:vml" xmlns:wp14="http://schemas.microsoft.com/office/word/2010/wordprocessingDrawing" xmlns:wp="http://schemas.openxmlformats.org/drawingml/2006/wordprocessingDrawing" xmlns:w10="urn:schemas-microsoft-com:office:word" xmlns:w="http://schemas.openxmlformats.org/wordprocessingml/2006/main" xmlns:w14="http://schemas.microsoft.com/office/word/2010/wordml" xmlns:w15="http://schemas.microsoft.com/office/word/2012/wordml" xmlns:w16cex="http://schemas.microsoft.com/office/word/2018/wordml/cex" xmlns:w16cid="http://schemas.microsoft.com/office/word/2016/wordml/cid" xmlns:w16="http://schemas.microsoft.com/office/word/2018/wordml" xmlns:w16sdtdh="http://schemas.microsoft.com/office/word/2020/wordml/sdtdatahash" xmlns:w16se="http://schemas.microsoft.com/office/word/2015/wordml/symex" xmlns:wpg="http://schemas.microsoft.com/office/word/2010/wordprocessingGroup" xmlns:wpi="http://schemas.microsoft.com/office/word/2010/wordprocessingInk" xmlns:wne="http://schemas.microsoft.com/office/word/2006/wordml" xmlns:wps="http://schemas.microsoft.com/office/word/2010/wordprocessingShape" mc:Ignorable="w14 w15 w16se w16cid w16 w16cex w16sdtdh wp14">
+  <w15:commentEx w15:paraId="22E67354" w15:done="0"/>
+</w15:commentsEx>
+</file>
+
+<file path=word/commentsExtensible.xml><?xml version="1.0" encoding="utf-8"?>
+<w16cex:commentsExtensible xmlns:wpc="http://schemas.microsoft.com/office/word/2010/wordprocessingCanvas" xmlns:cx="http://schemas.microsoft.com/office/drawing/2014/chartex" xmlns:cx1="http://schemas.microsoft.com/office/drawing/2015/9/8/chartex" xmlns:cx2="http://schemas.microsoft.com/office/drawing/2015/10/21/chartex" xmlns:cx3="http://schemas.microsoft.com/office/drawing/2016/5/9/chartex" xmlns:cx4="http://schemas.microsoft.com/office/drawing/2016/5/10/chartex" xmlns:cx5="http://schemas.microsoft.com/office/drawing/2016/5/11/chartex" xmlns:cx6="http://schemas.microsoft.com/office/drawing/2016/5/12/chartex" xmlns:cx7="http://schemas.microsoft.com/office/drawing/2016/5/13/chartex" xmlns:cx8="http://schemas.microsoft.com/office/drawing/2016/5/14/chartex" xmlns:mc="http://schemas.openxmlformats.org/markup-compatibility/2006" xmlns:aink="http://schemas.microsoft.com/office/drawing/2016/ink" xmlns:am3d="http://schemas.microsoft.com/office/drawing/2017/model3d" xmlns:o="urn:schemas-microsoft-com:office:office" xmlns:r="http://schemas.openxmlformats.org/officeDocument/2006/relationships" xmlns:m="http://schemas.openxmlformats.org/officeDocument/2006/math" xmlns:v="urn:schemas-microsoft-com:vml" xmlns:wp14="http://schemas.microsoft.com/office/word/2010/wordprocessingDrawing" xmlns:wp="http://schemas.openxmlformats.org/drawingml/2006/wordprocessingDrawing" xmlns:w10="urn:schemas-microsoft-com:office:word" xmlns:w="http://schemas.openxmlformats.org/wordprocessingml/2006/main" xmlns:w14="http://schemas.microsoft.com/office/word/2010/wordml" xmlns:w15="http://schemas.microsoft.com/office/word/2012/wordml" xmlns:w16cex="http://schemas.microsoft.com/office/word/2018/wordml/cex" xmlns:w16cid="http://schemas.microsoft.com/office/word/2016/wordml/cid" xmlns:w16="http://schemas.microsoft.com/office/word/2018/wordml" xmlns:w16sdtdh="http://schemas.microsoft.com/office/word/2020/wordml/sdtdatahash" xmlns:w16se="http://schemas.microsoft.com/office/word/2015/wordml/symex" xmlns:wpg="http://schemas.microsoft.com/office/word/2010/wordprocessingGroup" xmlns:wpi="http://schemas.microsoft.com/office/word/2010/wordprocessingInk" xmlns:wne="http://schemas.microsoft.com/office/word/2006/wordml" xmlns:wps="http://schemas.microsoft.com/office/word/2010/wordprocessingShape" mc:Ignorable="w14 w15 w16se w16cid w16 w16cex w16sdtdh wp14">
+  <w16cex:commentExtensible w16cex:durableId="250D5C5D" w16cex:dateUtc="2021-10-10T02:34:00Z"/>
+</w16cex:commentsExtensible>
+</file>
+
+<file path=word/commentsIds.xml><?xml version="1.0" encoding="utf-8"?>
+<w16cid:commentsIds xmlns:wpc="http://schemas.microsoft.com/office/word/2010/wordprocessingCanvas" xmlns:cx="http://schemas.microsoft.com/office/drawing/2014/chartex" xmlns:cx1="http://schemas.microsoft.com/office/drawing/2015/9/8/chartex" xmlns:cx2="http://schemas.microsoft.com/office/drawing/2015/10/21/chartex" xmlns:cx3="http://schemas.microsoft.com/office/drawing/2016/5/9/chartex" xmlns:cx4="http://schemas.microsoft.com/office/drawing/2016/5/10/chartex" xmlns:cx5="http://schemas.microsoft.com/office/drawing/2016/5/11/chartex" xmlns:cx6="http://schemas.microsoft.com/office/drawing/2016/5/12/chartex" xmlns:cx7="http://schemas.microsoft.com/office/drawing/2016/5/13/chartex" xmlns:cx8="http://schemas.microsoft.com/office/drawing/2016/5/14/chartex" xmlns:mc="http://schemas.openxmlformats.org/markup-compatibility/2006" xmlns:aink="http://schemas.microsoft.com/office/drawing/2016/ink" xmlns:am3d="http://schemas.microsoft.com/office/drawing/2017/model3d" xmlns:o="urn:schemas-microsoft-com:office:office" xmlns:r="http://schemas.openxmlformats.org/officeDocument/2006/relationships" xmlns:m="http://schemas.openxmlformats.org/officeDocument/2006/math" xmlns:v="urn:schemas-microsoft-com:vml" xmlns:wp14="http://schemas.microsoft.com/office/word/2010/wordprocessingDrawing" xmlns:wp="http://schemas.openxmlformats.org/drawingml/2006/wordprocessingDrawing" xmlns:w10="urn:schemas-microsoft-com:office:word" xmlns:w="http://schemas.openxmlformats.org/wordprocessingml/2006/main" xmlns:w14="http://schemas.microsoft.com/office/word/2010/wordml" xmlns:w15="http://schemas.microsoft.com/office/word/2012/wordml" xmlns:w16cex="http://schemas.microsoft.com/office/word/2018/wordml/cex" xmlns:w16cid="http://schemas.microsoft.com/office/word/2016/wordml/cid" xmlns:w16="http://schemas.microsoft.com/office/word/2018/wordml" xmlns:w16sdtdh="http://schemas.microsoft.com/office/word/2020/wordml/sdtdatahash" xmlns:w16se="http://schemas.microsoft.com/office/word/2015/wordml/symex" xmlns:wpg="http://schemas.microsoft.com/office/word/2010/wordprocessingGroup" xmlns:wpi="http://schemas.microsoft.com/office/word/2010/wordprocessingInk" xmlns:wne="http://schemas.microsoft.com/office/word/2006/wordml" xmlns:wps="http://schemas.microsoft.com/office/word/2010/wordprocessingShape" mc:Ignorable="w14 w15 w16se w16cid w16 w16cex w16sdtdh wp14">
+  <w16cid:commentId w16cid:paraId="22E67354" w16cid:durableId="250D5C5D"/>
+</w16cid:commentsIds>
 </file>
 
 <file path=word/endnotes.xml><?xml version="1.0" encoding="utf-8"?>
@@ -1367,6 +1887,119 @@
     </w:lvl>
   </w:abstractNum>
   <w:abstractNum w:abstractNumId="12" w15:restartNumberingAfterBreak="0">
+    <w:nsid w:val="679A5C85"/>
+    <w:multiLevelType w:val="hybridMultilevel"/>
+    <w:tmpl w:val="2D22EA24"/>
+    <w:lvl w:ilvl="0" w:tplc="8B0486A0">
+      <w:start w:val="3"/>
+      <w:numFmt w:val="bullet"/>
+      <w:lvlText w:val="-"/>
+      <w:lvlJc w:val="left"/>
+      <w:pPr>
+        <w:ind w:left="720" w:hanging="360"/>
+      </w:pPr>
+      <w:rPr>
+        <w:rFonts w:ascii="Bahnschrift" w:eastAsiaTheme="minorEastAsia" w:hAnsi="Bahnschrift" w:cstheme="minorBidi" w:hint="default"/>
+      </w:rPr>
+    </w:lvl>
+    <w:lvl w:ilvl="1" w:tplc="04090003" w:tentative="1">
+      <w:start w:val="1"/>
+      <w:numFmt w:val="bullet"/>
+      <w:lvlText w:val="o"/>
+      <w:lvlJc w:val="left"/>
+      <w:pPr>
+        <w:ind w:left="1440" w:hanging="360"/>
+      </w:pPr>
+      <w:rPr>
+        <w:rFonts w:ascii="Courier New" w:hAnsi="Courier New" w:cs="Courier New" w:hint="default"/>
+      </w:rPr>
+    </w:lvl>
+    <w:lvl w:ilvl="2" w:tplc="04090005" w:tentative="1">
+      <w:start w:val="1"/>
+      <w:numFmt w:val="bullet"/>
+      <w:lvlText w:val=""/>
+      <w:lvlJc w:val="left"/>
+      <w:pPr>
+        <w:ind w:left="2160" w:hanging="360"/>
+      </w:pPr>
+      <w:rPr>
+        <w:rFonts w:ascii="Wingdings" w:hAnsi="Wingdings" w:hint="default"/>
+      </w:rPr>
+    </w:lvl>
+    <w:lvl w:ilvl="3" w:tplc="04090001" w:tentative="1">
+      <w:start w:val="1"/>
+      <w:numFmt w:val="bullet"/>
+      <w:lvlText w:val=""/>
+      <w:lvlJc w:val="left"/>
+      <w:pPr>
+        <w:ind w:left="2880" w:hanging="360"/>
+      </w:pPr>
+      <w:rPr>
+        <w:rFonts w:ascii="Symbol" w:hAnsi="Symbol" w:hint="default"/>
+      </w:rPr>
+    </w:lvl>
+    <w:lvl w:ilvl="4" w:tplc="04090003" w:tentative="1">
+      <w:start w:val="1"/>
+      <w:numFmt w:val="bullet"/>
+      <w:lvlText w:val="o"/>
+      <w:lvlJc w:val="left"/>
+      <w:pPr>
+        <w:ind w:left="3600" w:hanging="360"/>
+      </w:pPr>
+      <w:rPr>
+        <w:rFonts w:ascii="Courier New" w:hAnsi="Courier New" w:cs="Courier New" w:hint="default"/>
+      </w:rPr>
+    </w:lvl>
+    <w:lvl w:ilvl="5" w:tplc="04090005" w:tentative="1">
+      <w:start w:val="1"/>
+      <w:numFmt w:val="bullet"/>
+      <w:lvlText w:val=""/>
+      <w:lvlJc w:val="left"/>
+      <w:pPr>
+        <w:ind w:left="4320" w:hanging="360"/>
+      </w:pPr>
+      <w:rPr>
+        <w:rFonts w:ascii="Wingdings" w:hAnsi="Wingdings" w:hint="default"/>
+      </w:rPr>
+    </w:lvl>
+    <w:lvl w:ilvl="6" w:tplc="04090001" w:tentative="1">
+      <w:start w:val="1"/>
+      <w:numFmt w:val="bullet"/>
+      <w:lvlText w:val=""/>
+      <w:lvlJc w:val="left"/>
+      <w:pPr>
+        <w:ind w:left="5040" w:hanging="360"/>
+      </w:pPr>
+      <w:rPr>
+        <w:rFonts w:ascii="Symbol" w:hAnsi="Symbol" w:hint="default"/>
+      </w:rPr>
+    </w:lvl>
+    <w:lvl w:ilvl="7" w:tplc="04090003" w:tentative="1">
+      <w:start w:val="1"/>
+      <w:numFmt w:val="bullet"/>
+      <w:lvlText w:val="o"/>
+      <w:lvlJc w:val="left"/>
+      <w:pPr>
+        <w:ind w:left="5760" w:hanging="360"/>
+      </w:pPr>
+      <w:rPr>
+        <w:rFonts w:ascii="Courier New" w:hAnsi="Courier New" w:cs="Courier New" w:hint="default"/>
+      </w:rPr>
+    </w:lvl>
+    <w:lvl w:ilvl="8" w:tplc="04090005" w:tentative="1">
+      <w:start w:val="1"/>
+      <w:numFmt w:val="bullet"/>
+      <w:lvlText w:val=""/>
+      <w:lvlJc w:val="left"/>
+      <w:pPr>
+        <w:ind w:left="6480" w:hanging="360"/>
+      </w:pPr>
+      <w:rPr>
+        <w:rFonts w:ascii="Wingdings" w:hAnsi="Wingdings" w:hint="default"/>
+      </w:rPr>
+    </w:lvl>
+  </w:abstractNum>
+  <w:abstractNum w:abstractNumId="13" w15:restartNumberingAfterBreak="0">
     <w:nsid w:val="6D702056"/>
     <w:multiLevelType w:val="multilevel"/>
     <w:tmpl w:val="04090023"/>
@@ -1453,7 +2086,7 @@
       </w:pPr>
     </w:lvl>
   </w:abstractNum>
-  <w:abstractNum w:abstractNumId="13" w15:restartNumberingAfterBreak="0">
+  <w:abstractNum w:abstractNumId="14" w15:restartNumberingAfterBreak="0">
     <w:nsid w:val="7273740B"/>
     <w:multiLevelType w:val="multilevel"/>
     <w:tmpl w:val="0409001F"/>
@@ -1576,7 +2209,7 @@
     </w:lvlOverride>
   </w:num>
   <w:num w:numId="12">
-    <w:abstractNumId w:val="13"/>
+    <w:abstractNumId w:val="14"/>
   </w:num>
   <w:num w:numId="13">
     <w:abstractNumId w:val="11"/>
@@ -1585,9 +2218,20 @@
     <w:abstractNumId w:val="10"/>
   </w:num>
   <w:num w:numId="15">
+    <w:abstractNumId w:val="13"/>
+  </w:num>
+  <w:num w:numId="16">
     <w:abstractNumId w:val="12"/>
   </w:num>
 </w:numbering>
+</file>
+
+<file path=word/people.xml><?xml version="1.0" encoding="utf-8"?>
+<w15:people xmlns:wpc="http://schemas.microsoft.com/office/word/2010/wordprocessingCanvas" xmlns:cx="http://schemas.microsoft.com/office/drawing/2014/chartex" xmlns:cx1="http://schemas.microsoft.com/office/drawing/2015/9/8/chartex" xmlns:cx2="http://schemas.microsoft.com/office/drawing/2015/10/21/chartex" xmlns:cx3="http://schemas.microsoft.com/office/drawing/2016/5/9/chartex" xmlns:cx4="http://schemas.microsoft.com/office/drawing/2016/5/10/chartex" xmlns:cx5="http://schemas.microsoft.com/office/drawing/2016/5/11/chartex" xmlns:cx6="http://schemas.microsoft.com/office/drawing/2016/5/12/chartex" xmlns:cx7="http://schemas.microsoft.com/office/drawing/2016/5/13/chartex" xmlns:cx8="http://schemas.microsoft.com/office/drawing/2016/5/14/chartex" xmlns:mc="http://schemas.openxmlformats.org/markup-compatibility/2006" xmlns:aink="http://schemas.microsoft.com/office/drawing/2016/ink" xmlns:am3d="http://schemas.microsoft.com/office/drawing/2017/model3d" xmlns:o="urn:schemas-microsoft-com:office:office" xmlns:r="http://schemas.openxmlformats.org/officeDocument/2006/relationships" xmlns:m="http://schemas.openxmlformats.org/officeDocument/2006/math" xmlns:v="urn:schemas-microsoft-com:vml" xmlns:wp14="http://schemas.microsoft.com/office/word/2010/wordprocessingDrawing" xmlns:wp="http://schemas.openxmlformats.org/drawingml/2006/wordprocessingDrawing" xmlns:w10="urn:schemas-microsoft-com:office:word" xmlns:w="http://schemas.openxmlformats.org/wordprocessingml/2006/main" xmlns:w14="http://schemas.microsoft.com/office/word/2010/wordml" xmlns:w15="http://schemas.microsoft.com/office/word/2012/wordml" xmlns:w16cex="http://schemas.microsoft.com/office/word/2018/wordml/cex" xmlns:w16cid="http://schemas.microsoft.com/office/word/2016/wordml/cid" xmlns:w16="http://schemas.microsoft.com/office/word/2018/wordml" xmlns:w16sdtdh="http://schemas.microsoft.com/office/word/2020/wordml/sdtdatahash" xmlns:w16se="http://schemas.microsoft.com/office/word/2015/wordml/symex" xmlns:wpg="http://schemas.microsoft.com/office/word/2010/wordprocessingGroup" xmlns:wpi="http://schemas.microsoft.com/office/word/2010/wordprocessingInk" xmlns:wne="http://schemas.microsoft.com/office/word/2006/wordml" xmlns:wps="http://schemas.microsoft.com/office/word/2010/wordprocessingShape" mc:Ignorable="w14 w15 w16se w16cid w16 w16cex w16sdtdh wp14">
+  <w15:person w15:author="Rodo Nguyen">
+    <w15:presenceInfo w15:providerId="None" w15:userId="Rodo Nguyen"/>
+  </w15:person>
+</w15:people>
 </file>
 
 <file path=word/styles.xml><?xml version="1.0" encoding="utf-8"?>
@@ -2197,6 +2841,7 @@
   <w:style w:type="character" w:default="1" w:styleId="DefaultParagraphFont">
     <w:name w:val="Default Paragraph Font"/>
     <w:uiPriority w:val="1"/>
+    <w:semiHidden/>
     <w:unhideWhenUsed/>
   </w:style>
   <w:style w:type="table" w:default="1" w:styleId="TableNormal">
@@ -3426,7 +4071,6 @@
     <w:name w:val="List Paragraph"/>
     <w:basedOn w:val="Normal"/>
     <w:uiPriority w:val="34"/>
-    <w:semiHidden/>
     <w:unhideWhenUsed/>
     <w:qFormat/>
     <w:pPr>
@@ -4129,6 +4773,13 @@
     <w:pitch w:val="variable"/>
     <w:sig w:usb0="E0002EFF" w:usb1="C000785B" w:usb2="00000009" w:usb3="00000000" w:csb0="000001FF" w:csb1="00000000"/>
   </w:font>
+  <w:font w:name="Bahnschrift">
+    <w:panose1 w:val="020B0502040204020203"/>
+    <w:charset w:val="A3"/>
+    <w:family w:val="swiss"/>
+    <w:pitch w:val="variable"/>
+    <w:sig w:usb0="A00002C7" w:usb1="00000002" w:usb2="00000000" w:usb3="00000000" w:csb0="0000019F" w:csb1="00000000"/>
+  </w:font>
   <w:font w:name="SimSun">
     <w:altName w:val="宋体"/>
     <w:panose1 w:val="02010600030101010101"/>
@@ -4137,12 +4788,19 @@
     <w:pitch w:val="variable"/>
     <w:sig w:usb0="00000003" w:usb1="288F0000" w:usb2="00000016" w:usb3="00000000" w:csb0="00040001" w:csb1="00000000"/>
   </w:font>
-  <w:font w:name="Bahnschrift">
-    <w:panose1 w:val="020B0502040204020203"/>
+  <w:font w:name="Courier New">
+    <w:panose1 w:val="02070309020205020404"/>
     <w:charset w:val="A3"/>
-    <w:family w:val="swiss"/>
+    <w:family w:val="modern"/>
+    <w:pitch w:val="fixed"/>
+    <w:sig w:usb0="E0002EFF" w:usb1="C0007843" w:usb2="00000009" w:usb3="00000000" w:csb0="000001FF" w:csb1="00000000"/>
+  </w:font>
+  <w:font w:name="Wingdings">
+    <w:panose1 w:val="05000000000000000000"/>
+    <w:charset w:val="02"/>
+    <w:family w:val="auto"/>
     <w:pitch w:val="variable"/>
-    <w:sig w:usb0="A00002C7" w:usb1="00000002" w:usb2="00000000" w:usb3="00000000" w:csb0="0000019F" w:csb1="00000000"/>
+    <w:sig w:usb0="00000000" w:usb1="10000000" w:usb2="00000000" w:usb3="00000000" w:csb0="80000000" w:csb1="00000000"/>
   </w:font>
   <w:font w:name="SimHei">
     <w:altName w:val="黑体"/>

</xml_diff>

<commit_message>
Parallelize 3 FLs, Update report
</commit_message>
<xml_diff>
--- a/Report-n10603280-cab401.docx
+++ b/Report-n10603280-cab401.docx
@@ -252,13 +252,13 @@
           <w:r>
             <w:fldChar w:fldCharType="separate"/>
           </w:r>
-          <w:hyperlink w:anchor="_Toc84711591" w:history="1">
+          <w:hyperlink w:anchor="_Toc84884666" w:history="1">
             <w:r>
               <w:rPr>
                 <w:rStyle w:val="Hyperlink"/>
                 <w:noProof/>
               </w:rPr>
-              <w:t>I. Introduction</w:t>
+              <w:t>I. Original sequential application</w:t>
             </w:r>
             <w:r>
               <w:rPr>
@@ -279,7 +279,7 @@
                 <w:noProof/>
                 <w:webHidden/>
               </w:rPr>
-              <w:instrText xml:space="preserve"> PAGEREF _Toc84711591 \h </w:instrText>
+              <w:instrText xml:space="preserve"> PAGEREF _Toc84884666 \h </w:instrText>
             </w:r>
             <w:r>
               <w:rPr>
@@ -325,13 +325,13 @@
               <w:lang w:eastAsia="zh-CN"/>
             </w:rPr>
           </w:pPr>
-          <w:hyperlink w:anchor="_Toc84711592" w:history="1">
+          <w:hyperlink w:anchor="_Toc84884667" w:history="1">
             <w:r>
               <w:rPr>
                 <w:rStyle w:val="Hyperlink"/>
                 <w:noProof/>
               </w:rPr>
-              <w:t>1. Original sequential application</w:t>
+              <w:t>1) What it does</w:t>
             </w:r>
             <w:r>
               <w:rPr>
@@ -352,7 +352,7 @@
                 <w:noProof/>
                 <w:webHidden/>
               </w:rPr>
-              <w:instrText xml:space="preserve"> PAGEREF _Toc84711592 \h </w:instrText>
+              <w:instrText xml:space="preserve"> PAGEREF _Toc84884667 \h </w:instrText>
             </w:r>
             <w:r>
               <w:rPr>
@@ -373,6 +373,444 @@
                 <w:webHidden/>
               </w:rPr>
               <w:t>3</w:t>
+            </w:r>
+            <w:r>
+              <w:rPr>
+                <w:noProof/>
+                <w:webHidden/>
+              </w:rPr>
+              <w:fldChar w:fldCharType="end"/>
+            </w:r>
+          </w:hyperlink>
+        </w:p>
+        <w:p>
+          <w:pPr>
+            <w:pStyle w:val="TOC2"/>
+            <w:tabs>
+              <w:tab w:val="right" w:leader="dot" w:pos="9350"/>
+            </w:tabs>
+            <w:rPr>
+              <w:rFonts w:asciiTheme="minorHAnsi" w:hAnsiTheme="minorHAnsi"/>
+              <w:noProof/>
+              <w:kern w:val="0"/>
+              <w:sz w:val="22"/>
+              <w:szCs w:val="22"/>
+              <w:lang w:eastAsia="zh-CN"/>
+            </w:rPr>
+          </w:pPr>
+          <w:hyperlink w:anchor="_Toc84884668" w:history="1">
+            <w:r>
+              <w:rPr>
+                <w:rStyle w:val="Hyperlink"/>
+                <w:noProof/>
+              </w:rPr>
+              <w:t>2) How it works</w:t>
+            </w:r>
+            <w:r>
+              <w:rPr>
+                <w:noProof/>
+                <w:webHidden/>
+              </w:rPr>
+              <w:tab/>
+            </w:r>
+            <w:r>
+              <w:rPr>
+                <w:noProof/>
+                <w:webHidden/>
+              </w:rPr>
+              <w:fldChar w:fldCharType="begin"/>
+            </w:r>
+            <w:r>
+              <w:rPr>
+                <w:noProof/>
+                <w:webHidden/>
+              </w:rPr>
+              <w:instrText xml:space="preserve"> PAGEREF _Toc84884668 \h </w:instrText>
+            </w:r>
+            <w:r>
+              <w:rPr>
+                <w:noProof/>
+                <w:webHidden/>
+              </w:rPr>
+            </w:r>
+            <w:r>
+              <w:rPr>
+                <w:noProof/>
+                <w:webHidden/>
+              </w:rPr>
+              <w:fldChar w:fldCharType="separate"/>
+            </w:r>
+            <w:r>
+              <w:rPr>
+                <w:noProof/>
+                <w:webHidden/>
+              </w:rPr>
+              <w:t>3</w:t>
+            </w:r>
+            <w:r>
+              <w:rPr>
+                <w:noProof/>
+                <w:webHidden/>
+              </w:rPr>
+              <w:fldChar w:fldCharType="end"/>
+            </w:r>
+          </w:hyperlink>
+        </w:p>
+        <w:p>
+          <w:pPr>
+            <w:pStyle w:val="TOC1"/>
+            <w:tabs>
+              <w:tab w:val="right" w:leader="dot" w:pos="9350"/>
+            </w:tabs>
+            <w:rPr>
+              <w:rFonts w:asciiTheme="minorHAnsi" w:hAnsiTheme="minorHAnsi"/>
+              <w:noProof/>
+              <w:kern w:val="0"/>
+              <w:sz w:val="22"/>
+              <w:szCs w:val="22"/>
+              <w:lang w:eastAsia="zh-CN"/>
+            </w:rPr>
+          </w:pPr>
+          <w:hyperlink w:anchor="_Toc84884669" w:history="1">
+            <w:r>
+              <w:rPr>
+                <w:rStyle w:val="Hyperlink"/>
+                <w:noProof/>
+              </w:rPr>
+              <w:t>II. Potential parallelism analysis</w:t>
+            </w:r>
+            <w:r>
+              <w:rPr>
+                <w:noProof/>
+                <w:webHidden/>
+              </w:rPr>
+              <w:tab/>
+            </w:r>
+            <w:r>
+              <w:rPr>
+                <w:noProof/>
+                <w:webHidden/>
+              </w:rPr>
+              <w:fldChar w:fldCharType="begin"/>
+            </w:r>
+            <w:r>
+              <w:rPr>
+                <w:noProof/>
+                <w:webHidden/>
+              </w:rPr>
+              <w:instrText xml:space="preserve"> PAGEREF _Toc84884669 \h </w:instrText>
+            </w:r>
+            <w:r>
+              <w:rPr>
+                <w:noProof/>
+                <w:webHidden/>
+              </w:rPr>
+            </w:r>
+            <w:r>
+              <w:rPr>
+                <w:noProof/>
+                <w:webHidden/>
+              </w:rPr>
+              <w:fldChar w:fldCharType="separate"/>
+            </w:r>
+            <w:r>
+              <w:rPr>
+                <w:noProof/>
+                <w:webHidden/>
+              </w:rPr>
+              <w:t>3</w:t>
+            </w:r>
+            <w:r>
+              <w:rPr>
+                <w:noProof/>
+                <w:webHidden/>
+              </w:rPr>
+              <w:fldChar w:fldCharType="end"/>
+            </w:r>
+          </w:hyperlink>
+        </w:p>
+        <w:p>
+          <w:pPr>
+            <w:pStyle w:val="TOC1"/>
+            <w:tabs>
+              <w:tab w:val="right" w:leader="dot" w:pos="9350"/>
+            </w:tabs>
+            <w:rPr>
+              <w:rFonts w:asciiTheme="minorHAnsi" w:hAnsiTheme="minorHAnsi"/>
+              <w:noProof/>
+              <w:kern w:val="0"/>
+              <w:sz w:val="22"/>
+              <w:szCs w:val="22"/>
+              <w:lang w:eastAsia="zh-CN"/>
+            </w:rPr>
+          </w:pPr>
+          <w:hyperlink w:anchor="_Toc84884670" w:history="1">
+            <w:r>
+              <w:rPr>
+                <w:rStyle w:val="Hyperlink"/>
+                <w:noProof/>
+              </w:rPr>
+              <w:t>III. Tools and techniques utilized</w:t>
+            </w:r>
+            <w:r>
+              <w:rPr>
+                <w:noProof/>
+                <w:webHidden/>
+              </w:rPr>
+              <w:tab/>
+            </w:r>
+            <w:r>
+              <w:rPr>
+                <w:noProof/>
+                <w:webHidden/>
+              </w:rPr>
+              <w:fldChar w:fldCharType="begin"/>
+            </w:r>
+            <w:r>
+              <w:rPr>
+                <w:noProof/>
+                <w:webHidden/>
+              </w:rPr>
+              <w:instrText xml:space="preserve"> PAGEREF _Toc84884670 \h </w:instrText>
+            </w:r>
+            <w:r>
+              <w:rPr>
+                <w:noProof/>
+                <w:webHidden/>
+              </w:rPr>
+            </w:r>
+            <w:r>
+              <w:rPr>
+                <w:noProof/>
+                <w:webHidden/>
+              </w:rPr>
+              <w:fldChar w:fldCharType="separate"/>
+            </w:r>
+            <w:r>
+              <w:rPr>
+                <w:noProof/>
+                <w:webHidden/>
+              </w:rPr>
+              <w:t>4</w:t>
+            </w:r>
+            <w:r>
+              <w:rPr>
+                <w:noProof/>
+                <w:webHidden/>
+              </w:rPr>
+              <w:fldChar w:fldCharType="end"/>
+            </w:r>
+          </w:hyperlink>
+        </w:p>
+        <w:p>
+          <w:pPr>
+            <w:pStyle w:val="TOC1"/>
+            <w:tabs>
+              <w:tab w:val="right" w:leader="dot" w:pos="9350"/>
+            </w:tabs>
+            <w:rPr>
+              <w:rFonts w:asciiTheme="minorHAnsi" w:hAnsiTheme="minorHAnsi"/>
+              <w:noProof/>
+              <w:kern w:val="0"/>
+              <w:sz w:val="22"/>
+              <w:szCs w:val="22"/>
+              <w:lang w:eastAsia="zh-CN"/>
+            </w:rPr>
+          </w:pPr>
+          <w:hyperlink w:anchor="_Toc84884671" w:history="1">
+            <w:r>
+              <w:rPr>
+                <w:rStyle w:val="Hyperlink"/>
+                <w:noProof/>
+              </w:rPr>
+              <w:t>IV. Outcomes</w:t>
+            </w:r>
+            <w:r>
+              <w:rPr>
+                <w:noProof/>
+                <w:webHidden/>
+              </w:rPr>
+              <w:tab/>
+            </w:r>
+            <w:r>
+              <w:rPr>
+                <w:noProof/>
+                <w:webHidden/>
+              </w:rPr>
+              <w:fldChar w:fldCharType="begin"/>
+            </w:r>
+            <w:r>
+              <w:rPr>
+                <w:noProof/>
+                <w:webHidden/>
+              </w:rPr>
+              <w:instrText xml:space="preserve"> PAGEREF _Toc84884671 \h </w:instrText>
+            </w:r>
+            <w:r>
+              <w:rPr>
+                <w:noProof/>
+                <w:webHidden/>
+              </w:rPr>
+            </w:r>
+            <w:r>
+              <w:rPr>
+                <w:noProof/>
+                <w:webHidden/>
+              </w:rPr>
+              <w:fldChar w:fldCharType="separate"/>
+            </w:r>
+            <w:r>
+              <w:rPr>
+                <w:noProof/>
+                <w:webHidden/>
+              </w:rPr>
+              <w:t>4</w:t>
+            </w:r>
+            <w:r>
+              <w:rPr>
+                <w:noProof/>
+                <w:webHidden/>
+              </w:rPr>
+              <w:fldChar w:fldCharType="end"/>
+            </w:r>
+          </w:hyperlink>
+        </w:p>
+        <w:p>
+          <w:pPr>
+            <w:pStyle w:val="TOC1"/>
+            <w:tabs>
+              <w:tab w:val="right" w:leader="dot" w:pos="9350"/>
+            </w:tabs>
+            <w:rPr>
+              <w:rFonts w:asciiTheme="minorHAnsi" w:hAnsiTheme="minorHAnsi"/>
+              <w:noProof/>
+              <w:kern w:val="0"/>
+              <w:sz w:val="22"/>
+              <w:szCs w:val="22"/>
+              <w:lang w:eastAsia="zh-CN"/>
+            </w:rPr>
+          </w:pPr>
+          <w:hyperlink w:anchor="_Toc84884672" w:history="1">
+            <w:r>
+              <w:rPr>
+                <w:rStyle w:val="Hyperlink"/>
+                <w:noProof/>
+              </w:rPr>
+              <w:t>V. Difficulties</w:t>
+            </w:r>
+            <w:r>
+              <w:rPr>
+                <w:noProof/>
+                <w:webHidden/>
+              </w:rPr>
+              <w:tab/>
+            </w:r>
+            <w:r>
+              <w:rPr>
+                <w:noProof/>
+                <w:webHidden/>
+              </w:rPr>
+              <w:fldChar w:fldCharType="begin"/>
+            </w:r>
+            <w:r>
+              <w:rPr>
+                <w:noProof/>
+                <w:webHidden/>
+              </w:rPr>
+              <w:instrText xml:space="preserve"> PAGEREF _Toc84884672 \h </w:instrText>
+            </w:r>
+            <w:r>
+              <w:rPr>
+                <w:noProof/>
+                <w:webHidden/>
+              </w:rPr>
+            </w:r>
+            <w:r>
+              <w:rPr>
+                <w:noProof/>
+                <w:webHidden/>
+              </w:rPr>
+              <w:fldChar w:fldCharType="separate"/>
+            </w:r>
+            <w:r>
+              <w:rPr>
+                <w:noProof/>
+                <w:webHidden/>
+              </w:rPr>
+              <w:t>4</w:t>
+            </w:r>
+            <w:r>
+              <w:rPr>
+                <w:noProof/>
+                <w:webHidden/>
+              </w:rPr>
+              <w:fldChar w:fldCharType="end"/>
+            </w:r>
+          </w:hyperlink>
+        </w:p>
+        <w:p>
+          <w:pPr>
+            <w:pStyle w:val="TOC1"/>
+            <w:tabs>
+              <w:tab w:val="right" w:leader="dot" w:pos="9350"/>
+            </w:tabs>
+            <w:rPr>
+              <w:rFonts w:asciiTheme="minorHAnsi" w:hAnsiTheme="minorHAnsi"/>
+              <w:noProof/>
+              <w:kern w:val="0"/>
+              <w:sz w:val="22"/>
+              <w:szCs w:val="22"/>
+              <w:lang w:eastAsia="zh-CN"/>
+            </w:rPr>
+          </w:pPr>
+          <w:hyperlink w:anchor="_Toc84884673" w:history="1">
+            <w:r>
+              <w:rPr>
+                <w:rStyle w:val="Hyperlink"/>
+                <w:noProof/>
+              </w:rPr>
+              <w:t>VI. Reflection</w:t>
+            </w:r>
+            <w:r>
+              <w:rPr>
+                <w:noProof/>
+                <w:webHidden/>
+              </w:rPr>
+              <w:tab/>
+            </w:r>
+            <w:r>
+              <w:rPr>
+                <w:noProof/>
+                <w:webHidden/>
+              </w:rPr>
+              <w:fldChar w:fldCharType="begin"/>
+            </w:r>
+            <w:r>
+              <w:rPr>
+                <w:noProof/>
+                <w:webHidden/>
+              </w:rPr>
+              <w:instrText xml:space="preserve"> PAGEREF _Toc84884673 \h </w:instrText>
+            </w:r>
+            <w:r>
+              <w:rPr>
+                <w:noProof/>
+                <w:webHidden/>
+              </w:rPr>
+            </w:r>
+            <w:r>
+              <w:rPr>
+                <w:noProof/>
+                <w:webHidden/>
+              </w:rPr>
+              <w:fldChar w:fldCharType="separate"/>
+            </w:r>
+            <w:r>
+              <w:rPr>
+                <w:noProof/>
+                <w:webHidden/>
+              </w:rPr>
+              <w:t>4</w:t>
             </w:r>
             <w:r>
               <w:rPr>
@@ -483,7 +921,7 @@
       <w:pPr>
         <w:pStyle w:val="Heading1"/>
       </w:pPr>
-      <w:bookmarkStart w:id="0" w:name="_Toc84711591"/>
+      <w:bookmarkStart w:id="0" w:name="_Toc84884666"/>
       <w:r>
         <w:lastRenderedPageBreak/>
         <w:t>I</w:t>
@@ -491,57 +929,58 @@
       <w:r>
         <w:t xml:space="preserve">. </w:t>
       </w:r>
-      <w:bookmarkStart w:id="1" w:name="_Toc84711592"/>
+      <w:r>
+        <w:t>Original sequential application</w:t>
+      </w:r>
       <w:bookmarkEnd w:id="0"/>
-      <w:r>
-        <w:t>Original sequential application</w:t>
+    </w:p>
+    <w:p>
+      <w:pPr>
+        <w:pStyle w:val="Heading2"/>
+      </w:pPr>
+      <w:bookmarkStart w:id="1" w:name="_Toc84884667"/>
+      <w:r>
+        <w:t>1</w:t>
+      </w:r>
+      <w:r>
+        <w:t xml:space="preserve">) </w:t>
+      </w:r>
+      <w:r>
+        <w:t>What it does</w:t>
       </w:r>
       <w:bookmarkEnd w:id="1"/>
     </w:p>
     <w:p>
       <w:pPr>
-        <w:pStyle w:val="Heading2"/>
-      </w:pPr>
-      <w:r>
-        <w:t>1</w:t>
-      </w:r>
-      <w:r>
-        <w:t xml:space="preserve">) </w:t>
-      </w:r>
-      <w:r>
-        <w:t>What it does</w:t>
+        <w:ind w:left="720"/>
+      </w:pPr>
+      <w:r>
+        <w:t>The app</w:t>
+      </w:r>
+      <w:r>
+        <w:t>lication is utilized to identify</w:t>
+      </w:r>
+      <w:r>
+        <w:t xml:space="preserve"> different</w:t>
+      </w:r>
+      <w:r>
+        <w:t xml:space="preserve"> promoters</w:t>
+      </w:r>
+      <w:r>
+        <w:t xml:space="preserve"> in reference</w:t>
+      </w:r>
+      <w:r>
+        <w:t xml:space="preserve"> list from Ecoli </w:t>
+      </w:r>
+      <w:r>
+        <w:t>bacteria</w:t>
       </w:r>
     </w:p>
     <w:p>
       <w:pPr>
-        <w:ind w:left="720"/>
-      </w:pPr>
-      <w:r>
-        <w:t>The app</w:t>
-      </w:r>
-      <w:r>
-        <w:t>lication is utilized to identify</w:t>
-      </w:r>
-      <w:r>
-        <w:t xml:space="preserve"> different</w:t>
-      </w:r>
-      <w:r>
-        <w:t xml:space="preserve"> promoters</w:t>
-      </w:r>
-      <w:r>
-        <w:t xml:space="preserve"> in reference</w:t>
-      </w:r>
-      <w:r>
-        <w:t xml:space="preserve"> list from Ecoli </w:t>
-      </w:r>
-      <w:r>
-        <w:t>bacteria</w:t>
-      </w:r>
-    </w:p>
-    <w:p>
-      <w:pPr>
         <w:pStyle w:val="Heading2"/>
       </w:pPr>
+      <w:bookmarkStart w:id="2" w:name="_Toc84884668"/>
       <w:r>
         <w:t>2</w:t>
       </w:r>
@@ -551,6 +990,7 @@
       <w:r>
         <w:t>How it works</w:t>
       </w:r>
+      <w:bookmarkEnd w:id="2"/>
     </w:p>
     <w:p>
       <w:pPr>
@@ -832,9 +1272,11 @@
       <w:pPr>
         <w:pStyle w:val="Heading1"/>
       </w:pPr>
+      <w:bookmarkStart w:id="3" w:name="_Toc84884669"/>
       <w:r>
         <w:t>II. Potential parallelism analysis</w:t>
       </w:r>
+      <w:bookmarkEnd w:id="3"/>
     </w:p>
     <w:tbl>
       <w:tblPr>
@@ -1137,7 +1579,7 @@
       <w:r>
         <w:t>will remain in For loop 2. This makes the</w:t>
       </w:r>
-      <w:commentRangeStart w:id="2"/>
+      <w:commentRangeStart w:id="4"/>
       <w:r>
         <w:t xml:space="preserve"> </w:t>
       </w:r>
@@ -1159,12 +1601,12 @@
       <w:r>
         <w:t xml:space="preserve"> are close to each other</w:t>
       </w:r>
-      <w:commentRangeEnd w:id="2"/>
+      <w:commentRangeEnd w:id="4"/>
       <w:r>
         <w:rPr>
           <w:rStyle w:val="CommentReference"/>
         </w:rPr>
-        <w:commentReference w:id="2"/>
+        <w:commentReference w:id="4"/>
       </w:r>
       <w:r>
         <w:t>, locality?</w:t>
@@ -1243,6 +1685,7 @@
       <w:pPr>
         <w:pStyle w:val="Heading1"/>
       </w:pPr>
+      <w:bookmarkStart w:id="5" w:name="_Toc84884670"/>
       <w:r>
         <w:t xml:space="preserve">III. </w:t>
       </w:r>
@@ -1255,6 +1698,7 @@
       <w:r>
         <w:t>utilized</w:t>
       </w:r>
+      <w:bookmarkEnd w:id="5"/>
     </w:p>
     <w:p>
       <w:r>
@@ -1286,7 +1730,121 @@
         <w:ind w:left="720"/>
       </w:pPr>
       <w:r>
-        <w:t>Fork Join</w:t>
+        <w:t>ThreadPool</w:t>
+      </w:r>
+    </w:p>
+    <w:p>
+      <w:pPr>
+        <w:ind w:left="720"/>
+      </w:pPr>
+      <w:r>
+        <w:t>Executor</w:t>
+      </w:r>
+      <w:r>
+        <w:t>Service</w:t>
+      </w:r>
+    </w:p>
+    <w:p>
+      <w:pPr>
+        <w:ind w:left="720"/>
+      </w:pPr>
+      <w:r>
+        <w:t>Locality</w:t>
+      </w:r>
+    </w:p>
+    <w:p>
+      <w:r>
+        <w:tab/>
+      </w:r>
+    </w:p>
+    <w:p/>
+    <w:p>
+      <w:pPr>
+        <w:pStyle w:val="Heading1"/>
+      </w:pPr>
+      <w:bookmarkStart w:id="6" w:name="_Toc84884671"/>
+      <w:r>
+        <w:t>I</w:t>
+      </w:r>
+      <w:r>
+        <w:t>V</w:t>
+      </w:r>
+      <w:r>
+        <w:t xml:space="preserve">. </w:t>
+      </w:r>
+      <w:r>
+        <w:t>Outcomes</w:t>
+      </w:r>
+      <w:bookmarkEnd w:id="6"/>
+    </w:p>
+    <w:p>
+      <w:r>
+        <w:t xml:space="preserve">d. timing and profiling results, </w:t>
+      </w:r>
+      <w:r>
+        <w:t xml:space="preserve">speedup </w:t>
+      </w:r>
+      <w:r>
+        <w:t>graphs</w:t>
+      </w:r>
+    </w:p>
+    <w:p>
+      <w:r>
+        <w:t>e.</w:t>
+      </w:r>
+      <w:r>
+        <w:t xml:space="preserve"> same</w:t>
+      </w:r>
+      <w:r>
+        <w:t xml:space="preserve"> </w:t>
+      </w:r>
+      <w:r>
+        <w:t>results</w:t>
+      </w:r>
+      <w:r>
+        <w:t xml:space="preserve"> (number of promoters identified)</w:t>
+      </w:r>
+      <w:r>
+        <w:t>?</w:t>
+      </w:r>
+    </w:p>
+    <w:p/>
+    <w:p>
+      <w:pPr>
+        <w:pStyle w:val="Heading1"/>
+      </w:pPr>
+      <w:bookmarkStart w:id="7" w:name="_Toc84884672"/>
+      <w:r>
+        <w:t>V. Difficulties</w:t>
+      </w:r>
+      <w:bookmarkEnd w:id="7"/>
+      <w:r>
+        <w:t xml:space="preserve"> </w:t>
+      </w:r>
+    </w:p>
+    <w:p>
+      <w:r>
+        <w:t>Identify data dependencies and m</w:t>
+      </w:r>
+      <w:r>
+        <w:t xml:space="preserve">ake some </w:t>
+      </w:r>
+      <w:r>
+        <w:t>variables T</w:t>
+      </w:r>
+      <w:r>
+        <w:t>hreadLocal</w:t>
+      </w:r>
+      <w:r>
+        <w:t>, avoid data race</w:t>
+      </w:r>
+    </w:p>
+    <w:p>
+      <w:r>
+        <w:t xml:space="preserve">Speedup after parallelizing 3 for loops is still not good. Identify </w:t>
+      </w:r>
+      <w:r>
+        <w:t>causes…</w:t>
       </w:r>
     </w:p>
     <w:p/>
@@ -1295,59 +1853,13 @@
       <w:pPr>
         <w:pStyle w:val="Heading1"/>
       </w:pPr>
-      <w:r>
-        <w:t>I</w:t>
-      </w:r>
-      <w:r>
-        <w:t>V</w:t>
-      </w:r>
-      <w:r>
-        <w:t xml:space="preserve">. </w:t>
-      </w:r>
-      <w:r>
-        <w:t>Outcomes</w:t>
-      </w:r>
-    </w:p>
-    <w:p>
-      <w:r>
-        <w:t xml:space="preserve">d. timing and profiling results, </w:t>
-      </w:r>
-      <w:r>
-        <w:t xml:space="preserve">speedup </w:t>
-      </w:r>
-      <w:r>
-        <w:t>graphs</w:t>
-      </w:r>
-    </w:p>
-    <w:p>
-      <w:r>
-        <w:t>e.</w:t>
-      </w:r>
-      <w:r>
-        <w:t xml:space="preserve"> same results?</w:t>
-      </w:r>
+      <w:bookmarkStart w:id="8" w:name="_Toc84884673"/>
+      <w:r>
+        <w:t>VI. Reflection</w:t>
+      </w:r>
+      <w:bookmarkEnd w:id="8"/>
     </w:p>
     <w:p/>
-    <w:p>
-      <w:pPr>
-        <w:pStyle w:val="Heading1"/>
-      </w:pPr>
-      <w:r>
-        <w:t>V. Difficulties</w:t>
-      </w:r>
-      <w:r>
-        <w:t xml:space="preserve"> </w:t>
-      </w:r>
-    </w:p>
-    <w:p/>
-    <w:p>
-      <w:pPr>
-        <w:pStyle w:val="Heading1"/>
-      </w:pPr>
-      <w:r>
-        <w:t>VI. Reflection</w:t>
-      </w:r>
-    </w:p>
     <w:sectPr>
       <w:headerReference w:type="default" r:id="rId13"/>
       <w:footerReference w:type="default" r:id="rId14"/>
@@ -1366,7 +1878,7 @@
 
 <file path=word/comments.xml><?xml version="1.0" encoding="utf-8"?>
 <w:comments xmlns:wpc="http://schemas.microsoft.com/office/word/2010/wordprocessingCanvas" xmlns:cx="http://schemas.microsoft.com/office/drawing/2014/chartex" xmlns:cx1="http://schemas.microsoft.com/office/drawing/2015/9/8/chartex" xmlns:cx2="http://schemas.microsoft.com/office/drawing/2015/10/21/chartex" xmlns:cx3="http://schemas.microsoft.com/office/drawing/2016/5/9/chartex" xmlns:cx4="http://schemas.microsoft.com/office/drawing/2016/5/10/chartex" xmlns:cx5="http://schemas.microsoft.com/office/drawing/2016/5/11/chartex" xmlns:cx6="http://schemas.microsoft.com/office/drawing/2016/5/12/chartex" xmlns:cx7="http://schemas.microsoft.com/office/drawing/2016/5/13/chartex" xmlns:cx8="http://schemas.microsoft.com/office/drawing/2016/5/14/chartex" xmlns:mc="http://schemas.openxmlformats.org/markup-compatibility/2006" xmlns:aink="http://schemas.microsoft.com/office/drawing/2016/ink" xmlns:am3d="http://schemas.microsoft.com/office/drawing/2017/model3d" xmlns:o="urn:schemas-microsoft-com:office:office" xmlns:r="http://schemas.openxmlformats.org/officeDocument/2006/relationships" xmlns:m="http://schemas.openxmlformats.org/officeDocument/2006/math" xmlns:v="urn:schemas-microsoft-com:vml" xmlns:wp14="http://schemas.microsoft.com/office/word/2010/wordprocessingDrawing" xmlns:wp="http://schemas.openxmlformats.org/drawingml/2006/wordprocessingDrawing" xmlns:w10="urn:schemas-microsoft-com:office:word" xmlns:w="http://schemas.openxmlformats.org/wordprocessingml/2006/main" xmlns:w14="http://schemas.microsoft.com/office/word/2010/wordml" xmlns:w15="http://schemas.microsoft.com/office/word/2012/wordml" xmlns:w16cex="http://schemas.microsoft.com/office/word/2018/wordml/cex" xmlns:w16cid="http://schemas.microsoft.com/office/word/2016/wordml/cid" xmlns:w16="http://schemas.microsoft.com/office/word/2018/wordml" xmlns:w16sdtdh="http://schemas.microsoft.com/office/word/2020/wordml/sdtdatahash" xmlns:w16se="http://schemas.microsoft.com/office/word/2015/wordml/symex" xmlns:wpg="http://schemas.microsoft.com/office/word/2010/wordprocessingGroup" xmlns:wpi="http://schemas.microsoft.com/office/word/2010/wordprocessingInk" xmlns:wne="http://schemas.microsoft.com/office/word/2006/wordml" xmlns:wps="http://schemas.microsoft.com/office/word/2010/wordprocessingShape" mc:Ignorable="w14 w15 w16se w16cid w16 w16cex w16sdtdh wp14">
-  <w:comment w:id="2" w:author="Rodo Nguyen" w:date="2021-10-10T12:34:00Z" w:initials="RN">
+  <w:comment w:id="4" w:author="Rodo Nguyen" w:date="2021-10-10T12:34:00Z" w:initials="RN">
     <w:p>
       <w:pPr>
         <w:pStyle w:val="CommentText"/>

</xml_diff>

<commit_message>
Edit parallel.java and report
</commit_message>
<xml_diff>
--- a/Report-n10603280-cab401.docx
+++ b/Report-n10603280-cab401.docx
@@ -231,7 +231,7 @@
           <w:r>
             <w:fldChar w:fldCharType="separate"/>
           </w:r>
-          <w:hyperlink w:anchor="_Toc85756017" w:history="1">
+          <w:hyperlink w:anchor="_Toc86440172" w:history="1">
             <w:r>
               <w:rPr>
                 <w:rStyle w:val="Hyperlink"/>
@@ -258,7 +258,7 @@
                 <w:noProof/>
                 <w:webHidden/>
               </w:rPr>
-              <w:instrText xml:space="preserve"> PAGEREF _Toc85756017 \h </w:instrText>
+              <w:instrText xml:space="preserve"> PAGEREF _Toc86440172 \h </w:instrText>
             </w:r>
             <w:r>
               <w:rPr>
@@ -278,7 +278,7 @@
                 <w:noProof/>
                 <w:webHidden/>
               </w:rPr>
-              <w:t>3</w:t>
+              <w:t>4</w:t>
             </w:r>
             <w:r>
               <w:rPr>
@@ -304,7 +304,7 @@
               <w:lang w:eastAsia="zh-CN"/>
             </w:rPr>
           </w:pPr>
-          <w:hyperlink w:anchor="_Toc85756018" w:history="1">
+          <w:hyperlink w:anchor="_Toc86440173" w:history="1">
             <w:r>
               <w:rPr>
                 <w:rStyle w:val="Hyperlink"/>
@@ -331,7 +331,7 @@
                 <w:noProof/>
                 <w:webHidden/>
               </w:rPr>
-              <w:instrText xml:space="preserve"> PAGEREF _Toc85756018 \h </w:instrText>
+              <w:instrText xml:space="preserve"> PAGEREF _Toc86440173 \h </w:instrText>
             </w:r>
             <w:r>
               <w:rPr>
@@ -351,7 +351,7 @@
                 <w:noProof/>
                 <w:webHidden/>
               </w:rPr>
-              <w:t>3</w:t>
+              <w:t>4</w:t>
             </w:r>
             <w:r>
               <w:rPr>
@@ -377,7 +377,7 @@
               <w:lang w:eastAsia="zh-CN"/>
             </w:rPr>
           </w:pPr>
-          <w:hyperlink w:anchor="_Toc85756019" w:history="1">
+          <w:hyperlink w:anchor="_Toc86440174" w:history="1">
             <w:r>
               <w:rPr>
                 <w:rStyle w:val="Hyperlink"/>
@@ -404,7 +404,7 @@
                 <w:noProof/>
                 <w:webHidden/>
               </w:rPr>
-              <w:instrText xml:space="preserve"> PAGEREF _Toc85756019 \h </w:instrText>
+              <w:instrText xml:space="preserve"> PAGEREF _Toc86440174 \h </w:instrText>
             </w:r>
             <w:r>
               <w:rPr>
@@ -424,7 +424,153 @@
                 <w:noProof/>
                 <w:webHidden/>
               </w:rPr>
-              <w:t>3</w:t>
+              <w:t>4</w:t>
+            </w:r>
+            <w:r>
+              <w:rPr>
+                <w:noProof/>
+                <w:webHidden/>
+              </w:rPr>
+              <w:fldChar w:fldCharType="end"/>
+            </w:r>
+          </w:hyperlink>
+        </w:p>
+        <w:p>
+          <w:pPr>
+            <w:pStyle w:val="TOC3"/>
+            <w:tabs>
+              <w:tab w:val="right" w:leader="dot" w:pos="9350"/>
+            </w:tabs>
+            <w:rPr>
+              <w:rFonts w:asciiTheme="minorHAnsi" w:hAnsiTheme="minorHAnsi"/>
+              <w:noProof/>
+              <w:kern w:val="0"/>
+              <w:sz w:val="22"/>
+              <w:szCs w:val="22"/>
+              <w:lang w:eastAsia="zh-CN"/>
+            </w:rPr>
+          </w:pPr>
+          <w:hyperlink w:anchor="_Toc86440175" w:history="1">
+            <w:r>
+              <w:rPr>
+                <w:rStyle w:val="Hyperlink"/>
+                <w:noProof/>
+              </w:rPr>
+              <w:t>1.2.1 Important packages</w:t>
+            </w:r>
+            <w:r>
+              <w:rPr>
+                <w:noProof/>
+                <w:webHidden/>
+              </w:rPr>
+              <w:tab/>
+            </w:r>
+            <w:r>
+              <w:rPr>
+                <w:noProof/>
+                <w:webHidden/>
+              </w:rPr>
+              <w:fldChar w:fldCharType="begin"/>
+            </w:r>
+            <w:r>
+              <w:rPr>
+                <w:noProof/>
+                <w:webHidden/>
+              </w:rPr>
+              <w:instrText xml:space="preserve"> PAGEREF _Toc86440175 \h </w:instrText>
+            </w:r>
+            <w:r>
+              <w:rPr>
+                <w:noProof/>
+                <w:webHidden/>
+              </w:rPr>
+            </w:r>
+            <w:r>
+              <w:rPr>
+                <w:noProof/>
+                <w:webHidden/>
+              </w:rPr>
+              <w:fldChar w:fldCharType="separate"/>
+            </w:r>
+            <w:r>
+              <w:rPr>
+                <w:noProof/>
+                <w:webHidden/>
+              </w:rPr>
+              <w:t>4</w:t>
+            </w:r>
+            <w:r>
+              <w:rPr>
+                <w:noProof/>
+                <w:webHidden/>
+              </w:rPr>
+              <w:fldChar w:fldCharType="end"/>
+            </w:r>
+          </w:hyperlink>
+        </w:p>
+        <w:p>
+          <w:pPr>
+            <w:pStyle w:val="TOC3"/>
+            <w:tabs>
+              <w:tab w:val="right" w:leader="dot" w:pos="9350"/>
+            </w:tabs>
+            <w:rPr>
+              <w:rFonts w:asciiTheme="minorHAnsi" w:hAnsiTheme="minorHAnsi"/>
+              <w:noProof/>
+              <w:kern w:val="0"/>
+              <w:sz w:val="22"/>
+              <w:szCs w:val="22"/>
+              <w:lang w:eastAsia="zh-CN"/>
+            </w:rPr>
+          </w:pPr>
+          <w:hyperlink w:anchor="_Toc86440176" w:history="1">
+            <w:r>
+              <w:rPr>
+                <w:rStyle w:val="Hyperlink"/>
+                <w:noProof/>
+              </w:rPr>
+              <w:t>1.2.2 Sequential</w:t>
+            </w:r>
+            <w:r>
+              <w:rPr>
+                <w:noProof/>
+                <w:webHidden/>
+              </w:rPr>
+              <w:tab/>
+            </w:r>
+            <w:r>
+              <w:rPr>
+                <w:noProof/>
+                <w:webHidden/>
+              </w:rPr>
+              <w:fldChar w:fldCharType="begin"/>
+            </w:r>
+            <w:r>
+              <w:rPr>
+                <w:noProof/>
+                <w:webHidden/>
+              </w:rPr>
+              <w:instrText xml:space="preserve"> PAGEREF _Toc86440176 \h </w:instrText>
+            </w:r>
+            <w:r>
+              <w:rPr>
+                <w:noProof/>
+                <w:webHidden/>
+              </w:rPr>
+            </w:r>
+            <w:r>
+              <w:rPr>
+                <w:noProof/>
+                <w:webHidden/>
+              </w:rPr>
+              <w:fldChar w:fldCharType="separate"/>
+            </w:r>
+            <w:r>
+              <w:rPr>
+                <w:noProof/>
+                <w:webHidden/>
+              </w:rPr>
+              <w:t>5</w:t>
             </w:r>
             <w:r>
               <w:rPr>
@@ -450,7 +596,7 @@
               <w:lang w:eastAsia="zh-CN"/>
             </w:rPr>
           </w:pPr>
-          <w:hyperlink w:anchor="_Toc85756020" w:history="1">
+          <w:hyperlink w:anchor="_Toc86440177" w:history="1">
             <w:r>
               <w:rPr>
                 <w:rStyle w:val="Hyperlink"/>
@@ -477,7 +623,7 @@
                 <w:noProof/>
                 <w:webHidden/>
               </w:rPr>
-              <w:instrText xml:space="preserve"> PAGEREF _Toc85756020 \h </w:instrText>
+              <w:instrText xml:space="preserve"> PAGEREF _Toc86440177 \h </w:instrText>
             </w:r>
             <w:r>
               <w:rPr>
@@ -497,7 +643,153 @@
                 <w:noProof/>
                 <w:webHidden/>
               </w:rPr>
-              <w:t>4</w:t>
+              <w:t>6</w:t>
+            </w:r>
+            <w:r>
+              <w:rPr>
+                <w:noProof/>
+                <w:webHidden/>
+              </w:rPr>
+              <w:fldChar w:fldCharType="end"/>
+            </w:r>
+          </w:hyperlink>
+        </w:p>
+        <w:p>
+          <w:pPr>
+            <w:pStyle w:val="TOC2"/>
+            <w:tabs>
+              <w:tab w:val="right" w:leader="dot" w:pos="9350"/>
+            </w:tabs>
+            <w:rPr>
+              <w:rFonts w:asciiTheme="minorHAnsi" w:hAnsiTheme="minorHAnsi"/>
+              <w:noProof/>
+              <w:kern w:val="0"/>
+              <w:sz w:val="22"/>
+              <w:szCs w:val="22"/>
+              <w:lang w:eastAsia="zh-CN"/>
+            </w:rPr>
+          </w:pPr>
+          <w:hyperlink w:anchor="_Toc86440178" w:history="1">
+            <w:r>
+              <w:rPr>
+                <w:rStyle w:val="Hyperlink"/>
+                <w:noProof/>
+              </w:rPr>
+              <w:t>2.1 Profiler analysis</w:t>
+            </w:r>
+            <w:r>
+              <w:rPr>
+                <w:noProof/>
+                <w:webHidden/>
+              </w:rPr>
+              <w:tab/>
+            </w:r>
+            <w:r>
+              <w:rPr>
+                <w:noProof/>
+                <w:webHidden/>
+              </w:rPr>
+              <w:fldChar w:fldCharType="begin"/>
+            </w:r>
+            <w:r>
+              <w:rPr>
+                <w:noProof/>
+                <w:webHidden/>
+              </w:rPr>
+              <w:instrText xml:space="preserve"> PAGEREF _Toc86440178 \h </w:instrText>
+            </w:r>
+            <w:r>
+              <w:rPr>
+                <w:noProof/>
+                <w:webHidden/>
+              </w:rPr>
+            </w:r>
+            <w:r>
+              <w:rPr>
+                <w:noProof/>
+                <w:webHidden/>
+              </w:rPr>
+              <w:fldChar w:fldCharType="separate"/>
+            </w:r>
+            <w:r>
+              <w:rPr>
+                <w:noProof/>
+                <w:webHidden/>
+              </w:rPr>
+              <w:t>6</w:t>
+            </w:r>
+            <w:r>
+              <w:rPr>
+                <w:noProof/>
+                <w:webHidden/>
+              </w:rPr>
+              <w:fldChar w:fldCharType="end"/>
+            </w:r>
+          </w:hyperlink>
+        </w:p>
+        <w:p>
+          <w:pPr>
+            <w:pStyle w:val="TOC2"/>
+            <w:tabs>
+              <w:tab w:val="right" w:leader="dot" w:pos="9350"/>
+            </w:tabs>
+            <w:rPr>
+              <w:rFonts w:asciiTheme="minorHAnsi" w:hAnsiTheme="minorHAnsi"/>
+              <w:noProof/>
+              <w:kern w:val="0"/>
+              <w:sz w:val="22"/>
+              <w:szCs w:val="22"/>
+              <w:lang w:eastAsia="zh-CN"/>
+            </w:rPr>
+          </w:pPr>
+          <w:hyperlink w:anchor="_Toc86440179" w:history="1">
+            <w:r>
+              <w:rPr>
+                <w:rStyle w:val="Hyperlink"/>
+                <w:noProof/>
+              </w:rPr>
+              <w:t>2.2 Dependencies:</w:t>
+            </w:r>
+            <w:r>
+              <w:rPr>
+                <w:noProof/>
+                <w:webHidden/>
+              </w:rPr>
+              <w:tab/>
+            </w:r>
+            <w:r>
+              <w:rPr>
+                <w:noProof/>
+                <w:webHidden/>
+              </w:rPr>
+              <w:fldChar w:fldCharType="begin"/>
+            </w:r>
+            <w:r>
+              <w:rPr>
+                <w:noProof/>
+                <w:webHidden/>
+              </w:rPr>
+              <w:instrText xml:space="preserve"> PAGEREF _Toc86440179 \h </w:instrText>
+            </w:r>
+            <w:r>
+              <w:rPr>
+                <w:noProof/>
+                <w:webHidden/>
+              </w:rPr>
+            </w:r>
+            <w:r>
+              <w:rPr>
+                <w:noProof/>
+                <w:webHidden/>
+              </w:rPr>
+              <w:fldChar w:fldCharType="separate"/>
+            </w:r>
+            <w:r>
+              <w:rPr>
+                <w:noProof/>
+                <w:webHidden/>
+              </w:rPr>
+              <w:t>7</w:t>
             </w:r>
             <w:r>
               <w:rPr>
@@ -523,7 +815,7 @@
               <w:lang w:eastAsia="zh-CN"/>
             </w:rPr>
           </w:pPr>
-          <w:hyperlink w:anchor="_Toc85756021" w:history="1">
+          <w:hyperlink w:anchor="_Toc86440180" w:history="1">
             <w:r>
               <w:rPr>
                 <w:rStyle w:val="Hyperlink"/>
@@ -550,7 +842,7 @@
                 <w:noProof/>
                 <w:webHidden/>
               </w:rPr>
-              <w:instrText xml:space="preserve"> PAGEREF _Toc85756021 \h </w:instrText>
+              <w:instrText xml:space="preserve"> PAGEREF _Toc86440180 \h </w:instrText>
             </w:r>
             <w:r>
               <w:rPr>
@@ -570,7 +862,7 @@
                 <w:noProof/>
                 <w:webHidden/>
               </w:rPr>
-              <w:t>5</w:t>
+              <w:t>8</w:t>
             </w:r>
             <w:r>
               <w:rPr>
@@ -596,7 +888,7 @@
               <w:lang w:eastAsia="zh-CN"/>
             </w:rPr>
           </w:pPr>
-          <w:hyperlink w:anchor="_Toc85756022" w:history="1">
+          <w:hyperlink w:anchor="_Toc86440181" w:history="1">
             <w:r>
               <w:rPr>
                 <w:rStyle w:val="Hyperlink"/>
@@ -623,7 +915,7 @@
                 <w:noProof/>
                 <w:webHidden/>
               </w:rPr>
-              <w:instrText xml:space="preserve"> PAGEREF _Toc85756022 \h </w:instrText>
+              <w:instrText xml:space="preserve"> PAGEREF _Toc86440181 \h </w:instrText>
             </w:r>
             <w:r>
               <w:rPr>
@@ -643,7 +935,7 @@
                 <w:noProof/>
                 <w:webHidden/>
               </w:rPr>
-              <w:t>5</w:t>
+              <w:t>8</w:t>
             </w:r>
             <w:r>
               <w:rPr>
@@ -669,7 +961,7 @@
               <w:lang w:eastAsia="zh-CN"/>
             </w:rPr>
           </w:pPr>
-          <w:hyperlink w:anchor="_Toc85756023" w:history="1">
+          <w:hyperlink w:anchor="_Toc86440182" w:history="1">
             <w:r>
               <w:rPr>
                 <w:rStyle w:val="Hyperlink"/>
@@ -696,7 +988,7 @@
                 <w:noProof/>
                 <w:webHidden/>
               </w:rPr>
-              <w:instrText xml:space="preserve"> PAGEREF _Toc85756023 \h </w:instrText>
+              <w:instrText xml:space="preserve"> PAGEREF _Toc86440182 \h </w:instrText>
             </w:r>
             <w:r>
               <w:rPr>
@@ -716,7 +1008,7 @@
                 <w:noProof/>
                 <w:webHidden/>
               </w:rPr>
-              <w:t>5</w:t>
+              <w:t>8</w:t>
             </w:r>
             <w:r>
               <w:rPr>
@@ -742,7 +1034,7 @@
               <w:lang w:eastAsia="zh-CN"/>
             </w:rPr>
           </w:pPr>
-          <w:hyperlink w:anchor="_Toc85756024" w:history="1">
+          <w:hyperlink w:anchor="_Toc86440183" w:history="1">
             <w:r>
               <w:rPr>
                 <w:rStyle w:val="Hyperlink"/>
@@ -769,7 +1061,7 @@
                 <w:noProof/>
                 <w:webHidden/>
               </w:rPr>
-              <w:instrText xml:space="preserve"> PAGEREF _Toc85756024 \h </w:instrText>
+              <w:instrText xml:space="preserve"> PAGEREF _Toc86440183 \h </w:instrText>
             </w:r>
             <w:r>
               <w:rPr>
@@ -789,7 +1081,7 @@
                 <w:noProof/>
                 <w:webHidden/>
               </w:rPr>
-              <w:t>5</w:t>
+              <w:t>8</w:t>
             </w:r>
             <w:r>
               <w:rPr>
@@ -807,10 +1099,15 @@
               <w:tab w:val="right" w:leader="dot" w:pos="9350"/>
             </w:tabs>
             <w:rPr>
+              <w:rFonts w:asciiTheme="minorHAnsi" w:hAnsiTheme="minorHAnsi"/>
               <w:noProof/>
+              <w:kern w:val="0"/>
+              <w:sz w:val="22"/>
+              <w:szCs w:val="22"/>
+              <w:lang w:eastAsia="zh-CN"/>
             </w:rPr>
           </w:pPr>
-          <w:hyperlink w:anchor="_Toc85756025" w:history="1">
+          <w:hyperlink w:anchor="_Toc86440184" w:history="1">
             <w:r>
               <w:rPr>
                 <w:rStyle w:val="Hyperlink"/>
@@ -837,7 +1134,7 @@
                 <w:noProof/>
                 <w:webHidden/>
               </w:rPr>
-              <w:instrText xml:space="preserve"> PAGEREF _Toc85756025 \h </w:instrText>
+              <w:instrText xml:space="preserve"> PAGEREF _Toc86440184 \h </w:instrText>
             </w:r>
             <w:r>
               <w:rPr>
@@ -857,7 +1154,7 @@
                 <w:noProof/>
                 <w:webHidden/>
               </w:rPr>
-              <w:t>6</w:t>
+              <w:t>9</w:t>
             </w:r>
             <w:r>
               <w:rPr>
@@ -875,10 +1172,15 @@
               <w:tab w:val="right" w:leader="dot" w:pos="9350"/>
             </w:tabs>
             <w:rPr>
+              <w:rFonts w:asciiTheme="minorHAnsi" w:hAnsiTheme="minorHAnsi"/>
               <w:noProof/>
+              <w:kern w:val="0"/>
+              <w:sz w:val="22"/>
+              <w:szCs w:val="22"/>
+              <w:lang w:eastAsia="zh-CN"/>
             </w:rPr>
           </w:pPr>
-          <w:hyperlink w:anchor="_Toc85756026" w:history="1">
+          <w:hyperlink w:anchor="_Toc86440185" w:history="1">
             <w:r>
               <w:rPr>
                 <w:rStyle w:val="Hyperlink"/>
@@ -905,7 +1207,7 @@
                 <w:noProof/>
                 <w:webHidden/>
               </w:rPr>
-              <w:instrText xml:space="preserve"> PAGEREF _Toc85756026 \h </w:instrText>
+              <w:instrText xml:space="preserve"> PAGEREF _Toc86440185 \h </w:instrText>
             </w:r>
             <w:r>
               <w:rPr>
@@ -925,7 +1227,7 @@
                 <w:noProof/>
                 <w:webHidden/>
               </w:rPr>
-              <w:t>6</w:t>
+              <w:t>11</w:t>
             </w:r>
             <w:r>
               <w:rPr>
@@ -943,10 +1245,15 @@
               <w:tab w:val="right" w:leader="dot" w:pos="9350"/>
             </w:tabs>
             <w:rPr>
+              <w:rFonts w:asciiTheme="minorHAnsi" w:hAnsiTheme="minorHAnsi"/>
               <w:noProof/>
+              <w:kern w:val="0"/>
+              <w:sz w:val="22"/>
+              <w:szCs w:val="22"/>
+              <w:lang w:eastAsia="zh-CN"/>
             </w:rPr>
           </w:pPr>
-          <w:hyperlink w:anchor="_Toc85756027" w:history="1">
+          <w:hyperlink w:anchor="_Toc86440186" w:history="1">
             <w:r>
               <w:rPr>
                 <w:rStyle w:val="Hyperlink"/>
@@ -973,7 +1280,7 @@
                 <w:noProof/>
                 <w:webHidden/>
               </w:rPr>
-              <w:instrText xml:space="preserve"> PAGEREF _Toc85756027 \h </w:instrText>
+              <w:instrText xml:space="preserve"> PAGEREF _Toc86440186 \h </w:instrText>
             </w:r>
             <w:r>
               <w:rPr>
@@ -993,7 +1300,7 @@
                 <w:noProof/>
                 <w:webHidden/>
               </w:rPr>
-              <w:t>6</w:t>
+              <w:t>12</w:t>
             </w:r>
             <w:r>
               <w:rPr>
@@ -1019,7 +1326,7 @@
               <w:lang w:eastAsia="zh-CN"/>
             </w:rPr>
           </w:pPr>
-          <w:hyperlink w:anchor="_Toc85756028" w:history="1">
+          <w:hyperlink w:anchor="_Toc86440187" w:history="1">
             <w:r>
               <w:rPr>
                 <w:rStyle w:val="Hyperlink"/>
@@ -1046,7 +1353,7 @@
                 <w:noProof/>
                 <w:webHidden/>
               </w:rPr>
-              <w:instrText xml:space="preserve"> PAGEREF _Toc85756028 \h </w:instrText>
+              <w:instrText xml:space="preserve"> PAGEREF _Toc86440187 \h </w:instrText>
             </w:r>
             <w:r>
               <w:rPr>
@@ -1066,7 +1373,226 @@
                 <w:noProof/>
                 <w:webHidden/>
               </w:rPr>
-              <w:t>7</w:t>
+              <w:t>13</w:t>
+            </w:r>
+            <w:r>
+              <w:rPr>
+                <w:noProof/>
+                <w:webHidden/>
+              </w:rPr>
+              <w:fldChar w:fldCharType="end"/>
+            </w:r>
+          </w:hyperlink>
+        </w:p>
+        <w:p>
+          <w:pPr>
+            <w:pStyle w:val="TOC2"/>
+            <w:tabs>
+              <w:tab w:val="right" w:leader="dot" w:pos="9350"/>
+            </w:tabs>
+            <w:rPr>
+              <w:rFonts w:asciiTheme="minorHAnsi" w:hAnsiTheme="minorHAnsi"/>
+              <w:noProof/>
+              <w:kern w:val="0"/>
+              <w:sz w:val="22"/>
+              <w:szCs w:val="22"/>
+              <w:lang w:eastAsia="zh-CN"/>
+            </w:rPr>
+          </w:pPr>
+          <w:hyperlink w:anchor="_Toc86440188" w:history="1">
+            <w:r>
+              <w:rPr>
+                <w:rStyle w:val="Hyperlink"/>
+                <w:noProof/>
+              </w:rPr>
+              <w:t>4.1 ExplicitThreading</w:t>
+            </w:r>
+            <w:r>
+              <w:rPr>
+                <w:noProof/>
+                <w:webHidden/>
+              </w:rPr>
+              <w:tab/>
+            </w:r>
+            <w:r>
+              <w:rPr>
+                <w:noProof/>
+                <w:webHidden/>
+              </w:rPr>
+              <w:fldChar w:fldCharType="begin"/>
+            </w:r>
+            <w:r>
+              <w:rPr>
+                <w:noProof/>
+                <w:webHidden/>
+              </w:rPr>
+              <w:instrText xml:space="preserve"> PAGEREF _Toc86440188 \h </w:instrText>
+            </w:r>
+            <w:r>
+              <w:rPr>
+                <w:noProof/>
+                <w:webHidden/>
+              </w:rPr>
+            </w:r>
+            <w:r>
+              <w:rPr>
+                <w:noProof/>
+                <w:webHidden/>
+              </w:rPr>
+              <w:fldChar w:fldCharType="separate"/>
+            </w:r>
+            <w:r>
+              <w:rPr>
+                <w:noProof/>
+                <w:webHidden/>
+              </w:rPr>
+              <w:t>13</w:t>
+            </w:r>
+            <w:r>
+              <w:rPr>
+                <w:noProof/>
+                <w:webHidden/>
+              </w:rPr>
+              <w:fldChar w:fldCharType="end"/>
+            </w:r>
+          </w:hyperlink>
+        </w:p>
+        <w:p>
+          <w:pPr>
+            <w:pStyle w:val="TOC2"/>
+            <w:tabs>
+              <w:tab w:val="right" w:leader="dot" w:pos="9350"/>
+            </w:tabs>
+            <w:rPr>
+              <w:rFonts w:asciiTheme="minorHAnsi" w:hAnsiTheme="minorHAnsi"/>
+              <w:noProof/>
+              <w:kern w:val="0"/>
+              <w:sz w:val="22"/>
+              <w:szCs w:val="22"/>
+              <w:lang w:eastAsia="zh-CN"/>
+            </w:rPr>
+          </w:pPr>
+          <w:hyperlink w:anchor="_Toc86440189" w:history="1">
+            <w:r>
+              <w:rPr>
+                <w:rStyle w:val="Hyperlink"/>
+                <w:noProof/>
+              </w:rPr>
+              <w:t>4.2 Parallel stream</w:t>
+            </w:r>
+            <w:r>
+              <w:rPr>
+                <w:noProof/>
+                <w:webHidden/>
+              </w:rPr>
+              <w:tab/>
+            </w:r>
+            <w:r>
+              <w:rPr>
+                <w:noProof/>
+                <w:webHidden/>
+              </w:rPr>
+              <w:fldChar w:fldCharType="begin"/>
+            </w:r>
+            <w:r>
+              <w:rPr>
+                <w:noProof/>
+                <w:webHidden/>
+              </w:rPr>
+              <w:instrText xml:space="preserve"> PAGEREF _Toc86440189 \h </w:instrText>
+            </w:r>
+            <w:r>
+              <w:rPr>
+                <w:noProof/>
+                <w:webHidden/>
+              </w:rPr>
+            </w:r>
+            <w:r>
+              <w:rPr>
+                <w:noProof/>
+                <w:webHidden/>
+              </w:rPr>
+              <w:fldChar w:fldCharType="separate"/>
+            </w:r>
+            <w:r>
+              <w:rPr>
+                <w:noProof/>
+                <w:webHidden/>
+              </w:rPr>
+              <w:t>13</w:t>
+            </w:r>
+            <w:r>
+              <w:rPr>
+                <w:noProof/>
+                <w:webHidden/>
+              </w:rPr>
+              <w:fldChar w:fldCharType="end"/>
+            </w:r>
+          </w:hyperlink>
+        </w:p>
+        <w:p>
+          <w:pPr>
+            <w:pStyle w:val="TOC2"/>
+            <w:tabs>
+              <w:tab w:val="right" w:leader="dot" w:pos="9350"/>
+            </w:tabs>
+            <w:rPr>
+              <w:rFonts w:asciiTheme="minorHAnsi" w:hAnsiTheme="minorHAnsi"/>
+              <w:noProof/>
+              <w:kern w:val="0"/>
+              <w:sz w:val="22"/>
+              <w:szCs w:val="22"/>
+              <w:lang w:eastAsia="zh-CN"/>
+            </w:rPr>
+          </w:pPr>
+          <w:hyperlink w:anchor="_Toc86440190" w:history="1">
+            <w:r>
+              <w:rPr>
+                <w:rStyle w:val="Hyperlink"/>
+                <w:noProof/>
+              </w:rPr>
+              <w:t>4.3 Executor Service</w:t>
+            </w:r>
+            <w:r>
+              <w:rPr>
+                <w:noProof/>
+                <w:webHidden/>
+              </w:rPr>
+              <w:tab/>
+            </w:r>
+            <w:r>
+              <w:rPr>
+                <w:noProof/>
+                <w:webHidden/>
+              </w:rPr>
+              <w:fldChar w:fldCharType="begin"/>
+            </w:r>
+            <w:r>
+              <w:rPr>
+                <w:noProof/>
+                <w:webHidden/>
+              </w:rPr>
+              <w:instrText xml:space="preserve"> PAGEREF _Toc86440190 \h </w:instrText>
+            </w:r>
+            <w:r>
+              <w:rPr>
+                <w:noProof/>
+                <w:webHidden/>
+              </w:rPr>
+            </w:r>
+            <w:r>
+              <w:rPr>
+                <w:noProof/>
+                <w:webHidden/>
+              </w:rPr>
+              <w:fldChar w:fldCharType="separate"/>
+            </w:r>
+            <w:r>
+              <w:rPr>
+                <w:noProof/>
+                <w:webHidden/>
+              </w:rPr>
+              <w:t>13</w:t>
             </w:r>
             <w:r>
               <w:rPr>
@@ -1092,7 +1618,7 @@
               <w:lang w:eastAsia="zh-CN"/>
             </w:rPr>
           </w:pPr>
-          <w:hyperlink w:anchor="_Toc85756029" w:history="1">
+          <w:hyperlink w:anchor="_Toc86440191" w:history="1">
             <w:r>
               <w:rPr>
                 <w:rStyle w:val="Hyperlink"/>
@@ -1119,7 +1645,7 @@
                 <w:noProof/>
                 <w:webHidden/>
               </w:rPr>
-              <w:instrText xml:space="preserve"> PAGEREF _Toc85756029 \h </w:instrText>
+              <w:instrText xml:space="preserve"> PAGEREF _Toc86440191 \h </w:instrText>
             </w:r>
             <w:r>
               <w:rPr>
@@ -1139,7 +1665,153 @@
                 <w:noProof/>
                 <w:webHidden/>
               </w:rPr>
-              <w:t>7</w:t>
+              <w:t>13</w:t>
+            </w:r>
+            <w:r>
+              <w:rPr>
+                <w:noProof/>
+                <w:webHidden/>
+              </w:rPr>
+              <w:fldChar w:fldCharType="end"/>
+            </w:r>
+          </w:hyperlink>
+        </w:p>
+        <w:p>
+          <w:pPr>
+            <w:pStyle w:val="TOC2"/>
+            <w:tabs>
+              <w:tab w:val="right" w:leader="dot" w:pos="9350"/>
+            </w:tabs>
+            <w:rPr>
+              <w:rFonts w:asciiTheme="minorHAnsi" w:hAnsiTheme="minorHAnsi"/>
+              <w:noProof/>
+              <w:kern w:val="0"/>
+              <w:sz w:val="22"/>
+              <w:szCs w:val="22"/>
+              <w:lang w:eastAsia="zh-CN"/>
+            </w:rPr>
+          </w:pPr>
+          <w:hyperlink w:anchor="_Toc86440192" w:history="1">
+            <w:r>
+              <w:rPr>
+                <w:rStyle w:val="Hyperlink"/>
+                <w:noProof/>
+              </w:rPr>
+              <w:t>5.1 Explicit Threading</w:t>
+            </w:r>
+            <w:r>
+              <w:rPr>
+                <w:noProof/>
+                <w:webHidden/>
+              </w:rPr>
+              <w:tab/>
+            </w:r>
+            <w:r>
+              <w:rPr>
+                <w:noProof/>
+                <w:webHidden/>
+              </w:rPr>
+              <w:fldChar w:fldCharType="begin"/>
+            </w:r>
+            <w:r>
+              <w:rPr>
+                <w:noProof/>
+                <w:webHidden/>
+              </w:rPr>
+              <w:instrText xml:space="preserve"> PAGEREF _Toc86440192 \h </w:instrText>
+            </w:r>
+            <w:r>
+              <w:rPr>
+                <w:noProof/>
+                <w:webHidden/>
+              </w:rPr>
+            </w:r>
+            <w:r>
+              <w:rPr>
+                <w:noProof/>
+                <w:webHidden/>
+              </w:rPr>
+              <w:fldChar w:fldCharType="separate"/>
+            </w:r>
+            <w:r>
+              <w:rPr>
+                <w:noProof/>
+                <w:webHidden/>
+              </w:rPr>
+              <w:t>13</w:t>
+            </w:r>
+            <w:r>
+              <w:rPr>
+                <w:noProof/>
+                <w:webHidden/>
+              </w:rPr>
+              <w:fldChar w:fldCharType="end"/>
+            </w:r>
+          </w:hyperlink>
+        </w:p>
+        <w:p>
+          <w:pPr>
+            <w:pStyle w:val="TOC2"/>
+            <w:tabs>
+              <w:tab w:val="right" w:leader="dot" w:pos="9350"/>
+            </w:tabs>
+            <w:rPr>
+              <w:rFonts w:asciiTheme="minorHAnsi" w:hAnsiTheme="minorHAnsi"/>
+              <w:noProof/>
+              <w:kern w:val="0"/>
+              <w:sz w:val="22"/>
+              <w:szCs w:val="22"/>
+              <w:lang w:eastAsia="zh-CN"/>
+            </w:rPr>
+          </w:pPr>
+          <w:hyperlink w:anchor="_Toc86440193" w:history="1">
+            <w:r>
+              <w:rPr>
+                <w:rStyle w:val="Hyperlink"/>
+                <w:noProof/>
+              </w:rPr>
+              <w:t>5.2 Parallel Stream</w:t>
+            </w:r>
+            <w:r>
+              <w:rPr>
+                <w:noProof/>
+                <w:webHidden/>
+              </w:rPr>
+              <w:tab/>
+            </w:r>
+            <w:r>
+              <w:rPr>
+                <w:noProof/>
+                <w:webHidden/>
+              </w:rPr>
+              <w:fldChar w:fldCharType="begin"/>
+            </w:r>
+            <w:r>
+              <w:rPr>
+                <w:noProof/>
+                <w:webHidden/>
+              </w:rPr>
+              <w:instrText xml:space="preserve"> PAGEREF _Toc86440193 \h </w:instrText>
+            </w:r>
+            <w:r>
+              <w:rPr>
+                <w:noProof/>
+                <w:webHidden/>
+              </w:rPr>
+            </w:r>
+            <w:r>
+              <w:rPr>
+                <w:noProof/>
+                <w:webHidden/>
+              </w:rPr>
+              <w:fldChar w:fldCharType="separate"/>
+            </w:r>
+            <w:r>
+              <w:rPr>
+                <w:noProof/>
+                <w:webHidden/>
+              </w:rPr>
+              <w:t>13</w:t>
             </w:r>
             <w:r>
               <w:rPr>
@@ -1165,7 +1837,7 @@
               <w:lang w:eastAsia="zh-CN"/>
             </w:rPr>
           </w:pPr>
-          <w:hyperlink w:anchor="_Toc85756030" w:history="1">
+          <w:hyperlink w:anchor="_Toc86440194" w:history="1">
             <w:r>
               <w:rPr>
                 <w:rStyle w:val="Hyperlink"/>
@@ -1192,7 +1864,7 @@
                 <w:noProof/>
                 <w:webHidden/>
               </w:rPr>
-              <w:instrText xml:space="preserve"> PAGEREF _Toc85756030 \h </w:instrText>
+              <w:instrText xml:space="preserve"> PAGEREF _Toc86440194 \h </w:instrText>
             </w:r>
             <w:r>
               <w:rPr>
@@ -1212,7 +1884,7 @@
                 <w:noProof/>
                 <w:webHidden/>
               </w:rPr>
-              <w:t>7</w:t>
+              <w:t>14</w:t>
             </w:r>
             <w:r>
               <w:rPr>
@@ -1238,7 +1910,7 @@
               <w:lang w:eastAsia="zh-CN"/>
             </w:rPr>
           </w:pPr>
-          <w:hyperlink w:anchor="_Toc85756031" w:history="1">
+          <w:hyperlink w:anchor="_Toc86440195" w:history="1">
             <w:r>
               <w:rPr>
                 <w:rStyle w:val="Hyperlink"/>
@@ -1265,7 +1937,7 @@
                 <w:noProof/>
                 <w:webHidden/>
               </w:rPr>
-              <w:instrText xml:space="preserve"> PAGEREF _Toc85756031 \h </w:instrText>
+              <w:instrText xml:space="preserve"> PAGEREF _Toc86440195 \h </w:instrText>
             </w:r>
             <w:r>
               <w:rPr>
@@ -1285,7 +1957,7 @@
                 <w:noProof/>
                 <w:webHidden/>
               </w:rPr>
-              <w:t>7</w:t>
+              <w:t>14</w:t>
             </w:r>
             <w:r>
               <w:rPr>
@@ -1311,7 +1983,7 @@
               <w:lang w:eastAsia="zh-CN"/>
             </w:rPr>
           </w:pPr>
-          <w:hyperlink w:anchor="_Toc85756032" w:history="1">
+          <w:hyperlink w:anchor="_Toc86440196" w:history="1">
             <w:r>
               <w:rPr>
                 <w:rStyle w:val="Hyperlink"/>
@@ -1338,7 +2010,7 @@
                 <w:noProof/>
                 <w:webHidden/>
               </w:rPr>
-              <w:instrText xml:space="preserve"> PAGEREF _Toc85756032 \h </w:instrText>
+              <w:instrText xml:space="preserve"> PAGEREF _Toc86440196 \h </w:instrText>
             </w:r>
             <w:r>
               <w:rPr>
@@ -1358,7 +2030,7 @@
                 <w:noProof/>
                 <w:webHidden/>
               </w:rPr>
-              <w:t>7</w:t>
+              <w:t>14</w:t>
             </w:r>
             <w:r>
               <w:rPr>
@@ -1462,6 +2134,7 @@
         </w:rPr>
       </w:pPr>
       <w:r>
+        <w:lastRenderedPageBreak/>
         <w:br w:type="page"/>
       </w:r>
     </w:p>
@@ -1469,7 +2142,7 @@
       <w:pPr>
         <w:pStyle w:val="Heading1"/>
       </w:pPr>
-      <w:bookmarkStart w:id="0" w:name="_Toc85756017"/>
+      <w:bookmarkStart w:id="0" w:name="_Toc86440172"/>
       <w:r>
         <w:lastRenderedPageBreak/>
         <w:t>1</w:t>
@@ -1486,7 +2159,7 @@
       <w:pPr>
         <w:pStyle w:val="Heading2"/>
       </w:pPr>
-      <w:bookmarkStart w:id="1" w:name="_Toc85756018"/>
+      <w:bookmarkStart w:id="1" w:name="_Toc86440173"/>
       <w:r>
         <w:t>1</w:t>
       </w:r>
@@ -1505,7 +2178,6 @@
       <w:pPr>
         <w:spacing w:after="120"/>
       </w:pPr>
-      <w:commentRangeStart w:id="2"/>
       <w:r>
         <w:t>The app</w:t>
       </w:r>
@@ -1548,13 +2220,6 @@
       <w:r>
         <w:t xml:space="preserve"> genes.</w:t>
       </w:r>
-      <w:commentRangeEnd w:id="2"/>
-      <w:r>
-        <w:rPr>
-          <w:rStyle w:val="CommentReference"/>
-        </w:rPr>
-        <w:commentReference w:id="2"/>
-      </w:r>
     </w:p>
     <w:p>
       <w:pPr>
@@ -1575,7 +2240,58 @@
         <w:t>s</w:t>
       </w:r>
       <w:r>
-        <w:t xml:space="preserve"> 8 pairs of gene name and its gene - the protein sequence. Each letter </w:t>
+        <w:t xml:space="preserve"> </w:t>
+      </w:r>
+      <w:r>
+        <w:t>gene name and its gene</w:t>
+      </w:r>
+      <w:r>
+        <w:t xml:space="preserve"> </w:t>
+      </w:r>
+      <w:r>
+        <w:t xml:space="preserve">sequence </w:t>
+      </w:r>
+      <w:r>
+        <w:t>-</w:t>
+      </w:r>
+      <w:r>
+        <w:t xml:space="preserve"> </w:t>
+      </w:r>
+      <w:r>
+        <w:t xml:space="preserve">the </w:t>
+      </w:r>
+      <w:r>
+        <w:t xml:space="preserve">objectives </w:t>
+      </w:r>
+      <w:r>
+        <w:t>this</w:t>
+      </w:r>
+      <w:r>
+        <w:t xml:space="preserve"> app </w:t>
+      </w:r>
+      <w:r>
+        <w:t>needs to find</w:t>
+      </w:r>
+      <w:r>
+        <w:t xml:space="preserve"> in the bacteria genes</w:t>
+      </w:r>
+      <w:r>
+        <w:t xml:space="preserve">. In the </w:t>
+      </w:r>
+      <w:r>
+        <w:t>provided program, there are</w:t>
+      </w:r>
+      <w:r>
+        <w:t xml:space="preserve"> 8 reference genes</w:t>
+      </w:r>
+      <w:r>
+        <w:t xml:space="preserve"> </w:t>
+      </w:r>
+      <w:r>
+        <w:t xml:space="preserve">in total. </w:t>
+      </w:r>
+      <w:r>
+        <w:t xml:space="preserve">Each letter </w:t>
       </w:r>
       <w:r>
         <w:t xml:space="preserve">in the sequence </w:t>
@@ -1632,7 +2348,7 @@
                     </pic:cNvPicPr>
                   </pic:nvPicPr>
                   <pic:blipFill>
-                    <a:blip r:embed="rId13">
+                    <a:blip r:embed="rId9">
                       <a:extLst>
                         <a:ext uri="{28A0092B-C50C-407E-A947-70E740481C1C}">
                           <a14:useLocalDpi xmlns:a14="http://schemas.microsoft.com/office/drawing/2010/main" val="0"/>
@@ -1672,14 +2388,27 @@
       <w:r>
         <w:t xml:space="preserve">Figure </w:t>
       </w:r>
-      <w:fldSimple w:instr=" SEQ Figure \* ARABIC ">
-        <w:r>
-          <w:rPr>
-            <w:noProof/>
-          </w:rPr>
-          <w:t>1</w:t>
-        </w:r>
-      </w:fldSimple>
+      <w:r>
+        <w:fldChar w:fldCharType="begin"/>
+      </w:r>
+      <w:r>
+        <w:instrText xml:space="preserve"> SEQ Figure \* ARABIC </w:instrText>
+      </w:r>
+      <w:r>
+        <w:fldChar w:fldCharType="separate"/>
+      </w:r>
+      <w:r>
+        <w:rPr>
+          <w:noProof/>
+        </w:rPr>
+        <w:t>1</w:t>
+      </w:r>
+      <w:r>
+        <w:rPr>
+          <w:noProof/>
+        </w:rPr>
+        <w:fldChar w:fldCharType="end"/>
+      </w:r>
       <w:r>
         <w:t xml:space="preserve"> Capture of the </w:t>
       </w:r>
@@ -1744,10 +2473,27 @@
         <w:t>encodes</w:t>
       </w:r>
       <w:r>
-        <w:t xml:space="preserve"> 1 protein. There are 20 different amino acids </w:t>
-      </w:r>
-      <w:r>
-        <w:t xml:space="preserve">out of 64 possible combinations of a </w:t>
+        <w:t xml:space="preserve"> 1 protein. </w:t>
+      </w:r>
+      <w:commentRangeStart w:id="2"/>
+      <w:r>
+        <w:t xml:space="preserve">There are 20 different </w:t>
+      </w:r>
+      <w:commentRangeEnd w:id="2"/>
+      <w:r>
+        <w:rPr>
+          <w:rStyle w:val="CommentReference"/>
+        </w:rPr>
+        <w:commentReference w:id="2"/>
+      </w:r>
+      <w:r>
+        <w:t xml:space="preserve">amino acids </w:t>
+      </w:r>
+      <w:r>
+        <w:t xml:space="preserve">built from </w:t>
+      </w:r>
+      <w:r>
+        <w:t xml:space="preserve">64 possible combinations of a </w:t>
       </w:r>
       <w:r>
         <w:t>triplet,</w:t>
@@ -1792,7 +2538,7 @@
       <w:pPr>
         <w:pStyle w:val="Heading2"/>
       </w:pPr>
-      <w:bookmarkStart w:id="3" w:name="_Toc85756019"/>
+      <w:bookmarkStart w:id="3" w:name="_Toc86440174"/>
       <w:r>
         <w:t>1.2</w:t>
       </w:r>
@@ -1808,12 +2554,14 @@
       <w:pPr>
         <w:pStyle w:val="Heading3"/>
       </w:pPr>
+      <w:bookmarkStart w:id="4" w:name="_Toc86440175"/>
       <w:r>
         <w:t xml:space="preserve">1.2.1 Important </w:t>
       </w:r>
       <w:r>
         <w:t>packages</w:t>
       </w:r>
+      <w:bookmarkEnd w:id="4"/>
       <w:r>
         <w:t xml:space="preserve"> </w:t>
       </w:r>
@@ -1833,11 +2581,8 @@
         <w:ind w:left="426"/>
       </w:pPr>
       <w:r>
-        <w:t xml:space="preserve">SmithWatermanGotoh: contains utility classes that uses Smith-Waterman algorithm with Gotoh’s improvement for biological local pairwise sequence </w:t>
-      </w:r>
-      <w:r>
         <w:lastRenderedPageBreak/>
-        <w:t>alignment. Note that classes in this package requires an intensive computation power to determine the similar regions between two strings of sequences.</w:t>
+        <w:t>SmithWatermanGotoh: contains utility classes that uses Smith-Waterman algorithm with Gotoh’s improvement for biological local pairwise sequence alignment. Note that classes in this package requires an intensive computation power to determine the similar regions between two strings of sequences.</w:t>
       </w:r>
     </w:p>
     <w:p>
@@ -1953,9 +2698,11 @@
       <w:pPr>
         <w:pStyle w:val="Heading3"/>
       </w:pPr>
+      <w:bookmarkStart w:id="5" w:name="_Toc86440176"/>
       <w:r>
         <w:t>1.2.2 Sequential</w:t>
       </w:r>
+      <w:bookmarkEnd w:id="5"/>
       <w:r>
         <w:t xml:space="preserve"> </w:t>
       </w:r>
@@ -2319,7 +3066,7 @@
       <w:pPr>
         <w:pStyle w:val="Heading1"/>
       </w:pPr>
-      <w:bookmarkStart w:id="4" w:name="_Toc85756020"/>
+      <w:bookmarkStart w:id="6" w:name="_Toc86440177"/>
       <w:r>
         <w:lastRenderedPageBreak/>
         <w:t>2</w:t>
@@ -2327,15 +3074,17 @@
       <w:r>
         <w:t>. Potential parallelism analysis</w:t>
       </w:r>
-      <w:bookmarkEnd w:id="4"/>
+      <w:bookmarkEnd w:id="6"/>
     </w:p>
     <w:p>
       <w:pPr>
         <w:pStyle w:val="Heading2"/>
       </w:pPr>
+      <w:bookmarkStart w:id="7" w:name="_Toc86440178"/>
       <w:r>
         <w:t>2.1 Profiler analysis</w:t>
       </w:r>
+      <w:bookmarkEnd w:id="7"/>
     </w:p>
     <w:p>
       <w:r>
@@ -2432,8 +3181,10 @@
         </w:drawing>
       </w:r>
     </w:p>
-    <w:p/>
-    <w:p>
+    <w:p>
+      <w:pPr>
+        <w:keepNext/>
+      </w:pPr>
       <w:r>
         <w:rPr>
           <w:noProof/>
@@ -2475,7 +3226,76 @@
         </w:drawing>
       </w:r>
     </w:p>
-    <w:p/>
+    <w:p>
+      <w:pPr>
+        <w:pStyle w:val="Caption"/>
+        <w:jc w:val="center"/>
+        <w:rPr>
+          <w:sz w:val="20"/>
+          <w:szCs w:val="16"/>
+        </w:rPr>
+      </w:pPr>
+      <w:bookmarkStart w:id="8" w:name="_Ref86261346"/>
+      <w:r>
+        <w:rPr>
+          <w:sz w:val="20"/>
+          <w:szCs w:val="16"/>
+        </w:rPr>
+        <w:t xml:space="preserve">Figure </w:t>
+      </w:r>
+      <w:r>
+        <w:rPr>
+          <w:sz w:val="20"/>
+          <w:szCs w:val="16"/>
+        </w:rPr>
+        <w:fldChar w:fldCharType="begin"/>
+      </w:r>
+      <w:r>
+        <w:rPr>
+          <w:sz w:val="20"/>
+          <w:szCs w:val="16"/>
+        </w:rPr>
+        <w:instrText xml:space="preserve"> SEQ Figure \* ARABIC </w:instrText>
+      </w:r>
+      <w:r>
+        <w:rPr>
+          <w:sz w:val="20"/>
+          <w:szCs w:val="16"/>
+        </w:rPr>
+        <w:fldChar w:fldCharType="separate"/>
+      </w:r>
+      <w:r>
+        <w:rPr>
+          <w:noProof/>
+          <w:sz w:val="20"/>
+          <w:szCs w:val="16"/>
+        </w:rPr>
+        <w:t>2</w:t>
+      </w:r>
+      <w:r>
+        <w:rPr>
+          <w:sz w:val="20"/>
+          <w:szCs w:val="16"/>
+        </w:rPr>
+        <w:fldChar w:fldCharType="end"/>
+      </w:r>
+      <w:r>
+        <w:rPr>
+          <w:sz w:val="20"/>
+          <w:szCs w:val="16"/>
+        </w:rPr>
+        <w:t xml:space="preserve"> CPU hotspot</w:t>
+      </w:r>
+      <w:r>
+        <w:rPr>
+          <w:noProof/>
+          <w:sz w:val="20"/>
+          <w:szCs w:val="16"/>
+        </w:rPr>
+        <w:t xml:space="preserve"> from JProfiler</w:t>
+      </w:r>
+      <w:bookmarkEnd w:id="8"/>
+    </w:p>
     <w:p>
       <w:r>
         <w:t>Since SmithWatermanGotoh function</w:t>
@@ -2574,15 +3394,19 @@
       <w:pPr>
         <w:pStyle w:val="Heading2"/>
       </w:pPr>
+      <w:bookmarkStart w:id="9" w:name="_Toc86440179"/>
       <w:r>
         <w:t xml:space="preserve">2.2 </w:t>
       </w:r>
       <w:r>
         <w:t>Dependencies:</w:t>
       </w:r>
-    </w:p>
-    <w:p/>
-    <w:p>
+      <w:bookmarkEnd w:id="9"/>
+    </w:p>
+    <w:p>
+      <w:pPr>
+        <w:spacing w:after="120"/>
+      </w:pPr>
       <w:r>
         <w:t>s</w:t>
       </w:r>
@@ -2627,8 +3451,10 @@
         <w:t>, I made it a ThreadLocal variable to store data individually for each thread (except for Explicit Threading technique).</w:t>
       </w:r>
     </w:p>
-    <w:p/>
-    <w:p>
+    <w:p>
+      <w:pPr>
+        <w:spacing w:after="120"/>
+      </w:pPr>
       <w:r>
         <w:t xml:space="preserve">Control dependency: the condition statement in </w:t>
       </w:r>
@@ -2654,13 +3480,15 @@
         <w:t>o it can be safe to implement parallelization for this part.</w:t>
       </w:r>
     </w:p>
-    <w:p/>
     <w:p>
       <w:pPr>
         <w:spacing w:after="120"/>
       </w:pPr>
       <w:r>
-        <w:t xml:space="preserve">A lot of data dependencies are also identified in the most inner section of the For loops. </w:t>
+        <w:t xml:space="preserve">2 </w:t>
+      </w:r>
+      <w:r>
+        <w:t xml:space="preserve">data dependencies are also identified in the most inner section of the For loops. </w:t>
       </w:r>
       <w:r>
         <w:t xml:space="preserve">Specifically, they are </w:t>
@@ -2677,6 +3505,9 @@
         <w:keepNext/>
       </w:pPr>
       <w:r>
+        <w:rPr>
+          <w:noProof/>
+        </w:rPr>
         <w:drawing>
           <wp:inline distT="0" distB="0" distL="0" distR="0" wp14:anchorId="5B965041" wp14:editId="6B3A4E48">
             <wp:extent cx="5943600" cy="2941320"/>
@@ -2763,7 +3594,7 @@
           <w:sz w:val="20"/>
           <w:szCs w:val="16"/>
         </w:rPr>
-        <w:t>2</w:t>
+        <w:t>3</w:t>
       </w:r>
       <w:r>
         <w:rPr>
@@ -2793,7 +3624,7 @@
       <w:pPr>
         <w:pStyle w:val="Heading1"/>
       </w:pPr>
-      <w:bookmarkStart w:id="5" w:name="_Toc85756021"/>
+      <w:bookmarkStart w:id="10" w:name="_Toc86440180"/>
       <w:r>
         <w:lastRenderedPageBreak/>
         <w:t>3</w:t>
@@ -2810,13 +3641,13 @@
       <w:r>
         <w:t>utilized</w:t>
       </w:r>
-      <w:bookmarkEnd w:id="5"/>
+      <w:bookmarkEnd w:id="10"/>
     </w:p>
     <w:p>
       <w:pPr>
         <w:pStyle w:val="Heading2"/>
       </w:pPr>
-      <w:bookmarkStart w:id="6" w:name="_Toc85756022"/>
+      <w:bookmarkStart w:id="11" w:name="_Toc86440181"/>
       <w:r>
         <w:t>3</w:t>
       </w:r>
@@ -2829,7 +3660,7 @@
       <w:r>
         <w:t>Hardware specs:</w:t>
       </w:r>
-      <w:bookmarkEnd w:id="6"/>
+      <w:bookmarkEnd w:id="11"/>
     </w:p>
     <w:p>
       <w:pPr>
@@ -3105,78 +3936,148 @@
     </w:p>
     <w:p>
       <w:pPr>
+        <w:pStyle w:val="Heading2"/>
+      </w:pPr>
+      <w:bookmarkStart w:id="12" w:name="_Toc86440182"/>
+      <w:r>
+        <w:t xml:space="preserve">3.2 </w:t>
+      </w:r>
+      <w:r>
+        <w:t>Software:</w:t>
+      </w:r>
+      <w:bookmarkEnd w:id="12"/>
+    </w:p>
+    <w:p>
+      <w:pPr>
+        <w:pStyle w:val="ListParagraph"/>
+        <w:numPr>
+          <w:ilvl w:val="0"/>
+          <w:numId w:val="19"/>
+        </w:numPr>
         <w:rPr>
           <w:lang w:val="fr-FR"/>
         </w:rPr>
       </w:pPr>
+      <w:r>
+        <w:rPr>
+          <w:lang w:val="fr-FR"/>
+        </w:rPr>
+        <w:t xml:space="preserve">Integrated </w:t>
+      </w:r>
+      <w:proofErr w:type="spellStart"/>
+      <w:r>
+        <w:rPr>
+          <w:lang w:val="fr-FR"/>
+        </w:rPr>
+        <w:t>development</w:t>
+      </w:r>
+      <w:proofErr w:type="spellEnd"/>
+      <w:r>
+        <w:rPr>
+          <w:lang w:val="fr-FR"/>
+        </w:rPr>
+        <w:t xml:space="preserve"> </w:t>
+      </w:r>
+      <w:proofErr w:type="spellStart"/>
+      <w:r>
+        <w:rPr>
+          <w:lang w:val="fr-FR"/>
+        </w:rPr>
+        <w:t>environment</w:t>
+      </w:r>
+      <w:proofErr w:type="spellEnd"/>
+      <w:r>
+        <w:rPr>
+          <w:lang w:val="fr-FR"/>
+        </w:rPr>
+        <w:t xml:space="preserve">: </w:t>
+      </w:r>
+      <w:proofErr w:type="spellStart"/>
+      <w:r>
+        <w:rPr>
+          <w:lang w:val="fr-FR"/>
+        </w:rPr>
+        <w:t>IntelliJ</w:t>
+      </w:r>
+      <w:proofErr w:type="spellEnd"/>
+    </w:p>
+    <w:p>
+      <w:pPr>
+        <w:pStyle w:val="ListParagraph"/>
+        <w:numPr>
+          <w:ilvl w:val="0"/>
+          <w:numId w:val="19"/>
+        </w:numPr>
+        <w:rPr>
+          <w:lang w:val="fr-FR"/>
+        </w:rPr>
+      </w:pPr>
+      <w:r>
+        <w:rPr>
+          <w:lang w:val="fr-FR"/>
+        </w:rPr>
+        <w:t>Java 15</w:t>
+      </w:r>
+    </w:p>
+    <w:p>
+      <w:pPr>
+        <w:pStyle w:val="ListParagraph"/>
+        <w:numPr>
+          <w:ilvl w:val="0"/>
+          <w:numId w:val="19"/>
+        </w:numPr>
+      </w:pPr>
+      <w:r>
+        <w:t>Run</w:t>
+      </w:r>
+      <w:r>
+        <w:t xml:space="preserve"> on Window</w:t>
+      </w:r>
+      <w:r>
+        <w:t xml:space="preserve"> Operating System</w:t>
+      </w:r>
+    </w:p>
+    <w:p>
+      <w:pPr>
+        <w:pStyle w:val="ListParagraph"/>
+        <w:numPr>
+          <w:ilvl w:val="0"/>
+          <w:numId w:val="19"/>
+        </w:numPr>
+      </w:pPr>
+      <w:r>
+        <w:rPr>
+          <w:lang w:val="fr-FR"/>
+        </w:rPr>
+        <w:t xml:space="preserve">Profiler </w:t>
+      </w:r>
+      <w:proofErr w:type="spellStart"/>
+      <w:r>
+        <w:rPr>
+          <w:lang w:val="fr-FR"/>
+        </w:rPr>
+        <w:t>tool</w:t>
+      </w:r>
+      <w:proofErr w:type="spellEnd"/>
+      <w:r>
+        <w:rPr>
+          <w:lang w:val="fr-FR"/>
+        </w:rPr>
+        <w:t>: Jprofiler</w:t>
+      </w:r>
     </w:p>
     <w:p>
       <w:pPr>
         <w:pStyle w:val="Heading2"/>
       </w:pPr>
-      <w:bookmarkStart w:id="7" w:name="_Toc85756023"/>
-      <w:r>
-        <w:t xml:space="preserve">3.2 </w:t>
-      </w:r>
-      <w:r>
-        <w:t>Software:</w:t>
-      </w:r>
-      <w:bookmarkEnd w:id="7"/>
-    </w:p>
-    <w:p>
-      <w:r>
-        <w:t>-</w:t>
-      </w:r>
-      <w:r>
-        <w:t xml:space="preserve"> </w:t>
-      </w:r>
-      <w:r>
-        <w:t>I</w:t>
-      </w:r>
-      <w:r>
-        <w:t>ntegrated development environment</w:t>
-      </w:r>
-      <w:r>
-        <w:t>: IntelliJ</w:t>
-      </w:r>
-    </w:p>
-    <w:p>
-      <w:r>
-        <w:t>- Java 15</w:t>
-      </w:r>
-    </w:p>
-    <w:p>
-      <w:r>
-        <w:t xml:space="preserve">- </w:t>
-      </w:r>
-      <w:r>
-        <w:t>Run</w:t>
-      </w:r>
-      <w:r>
-        <w:t xml:space="preserve"> on Window</w:t>
-      </w:r>
-      <w:r>
-        <w:t xml:space="preserve"> Operating System</w:t>
-      </w:r>
-    </w:p>
-    <w:p>
-      <w:r>
-        <w:t>- Profiler tool: Jprofiler</w:t>
-      </w:r>
-    </w:p>
-    <w:p/>
-    <w:p>
-      <w:pPr>
-        <w:pStyle w:val="Heading2"/>
-      </w:pPr>
-      <w:bookmarkStart w:id="8" w:name="_Toc85756024"/>
+      <w:bookmarkStart w:id="13" w:name="_Toc86440183"/>
       <w:r>
         <w:t xml:space="preserve">3.3 </w:t>
       </w:r>
       <w:r>
         <w:t>Techniques:</w:t>
       </w:r>
-      <w:bookmarkEnd w:id="8"/>
+      <w:bookmarkEnd w:id="13"/>
     </w:p>
     <w:p>
       <w:r>
@@ -3213,15 +4114,21 @@
         <w:t xml:space="preserve">-&gt;  </w:t>
       </w:r>
       <w:r>
-        <w:t>1:filename</w:t>
+        <w:t>1:</w:t>
       </w:r>
       <w:r>
         <w:t xml:space="preserve"> </w:t>
       </w:r>
       <w:r>
+        <w:t>filename</w:t>
+      </w:r>
+      <w:r>
         <w:t xml:space="preserve"> </w:t>
       </w:r>
       <w:r>
+        <w:t xml:space="preserve"> </w:t>
+      </w:r>
+      <w:r>
         <w:t>-</w:t>
       </w:r>
       <w:r>
@@ -3231,7 +4138,13 @@
         <w:t xml:space="preserve"> </w:t>
       </w:r>
       <w:r>
-        <w:t>3:gene</w:t>
+        <w:t>3:</w:t>
+      </w:r>
+      <w:r>
+        <w:t xml:space="preserve"> </w:t>
+      </w:r>
+      <w:r>
+        <w:t>gene</w:t>
       </w:r>
     </w:p>
     <w:p/>
@@ -3243,7 +4156,6 @@
         <w:rPr>
           <w:noProof/>
         </w:rPr>
-        <w:lastRenderedPageBreak/>
         <w:drawing>
           <wp:inline distT="0" distB="0" distL="0" distR="0" wp14:anchorId="666484D0" wp14:editId="39481DE4">
             <wp:extent cx="5943600" cy="2809240"/>
@@ -3289,46 +4201,33 @@
       <w:r>
         <w:t xml:space="preserve">Figure </w:t>
       </w:r>
-      <w:r>
-        <w:fldChar w:fldCharType="begin"/>
-      </w:r>
-      <w:r>
-        <w:instrText xml:space="preserve"> SEQ Figure \* ARABIC </w:instrText>
-      </w:r>
-      <w:r>
-        <w:fldChar w:fldCharType="separate"/>
-      </w:r>
+      <w:fldSimple w:instr=" SEQ Figure \* ARABIC ">
+        <w:r>
+          <w:rPr>
+            <w:noProof/>
+          </w:rPr>
+          <w:t>4</w:t>
+        </w:r>
+      </w:fldSimple>
+      <w:r>
+        <w:t xml:space="preserve"> For loops</w:t>
+      </w:r>
+      <w:r>
+        <w:t xml:space="preserve"> i</w:t>
+      </w:r>
+      <w:r>
+        <w:t>nitial order</w:t>
+      </w:r>
+    </w:p>
+    <w:p>
+      <w:pPr>
+        <w:keepNext/>
+      </w:pPr>
       <w:r>
         <w:rPr>
           <w:noProof/>
         </w:rPr>
-        <w:t>3</w:t>
-      </w:r>
-      <w:r>
-        <w:rPr>
-          <w:noProof/>
-        </w:rPr>
-        <w:fldChar w:fldCharType="end"/>
-      </w:r>
-      <w:r>
-        <w:t xml:space="preserve"> For loops</w:t>
-      </w:r>
-      <w:r>
-        <w:t xml:space="preserve"> i</w:t>
-      </w:r>
-      <w:r>
-        <w:t>nitial order</w:t>
-      </w:r>
-    </w:p>
-    <w:p/>
-    <w:p>
-      <w:pPr>
-        <w:keepNext/>
-      </w:pPr>
-      <w:r>
-        <w:rPr>
-          <w:noProof/>
-        </w:rPr>
+        <w:lastRenderedPageBreak/>
         <w:drawing>
           <wp:inline distT="0" distB="0" distL="0" distR="0" wp14:anchorId="1EAF971C" wp14:editId="5144DA7F">
             <wp:extent cx="5943600" cy="3485515"/>
@@ -3374,27 +4273,14 @@
       <w:r>
         <w:t xml:space="preserve">Figure </w:t>
       </w:r>
-      <w:r>
-        <w:fldChar w:fldCharType="begin"/>
-      </w:r>
-      <w:r>
-        <w:instrText xml:space="preserve"> SEQ Figure \* ARABIC </w:instrText>
-      </w:r>
-      <w:r>
-        <w:fldChar w:fldCharType="separate"/>
-      </w:r>
-      <w:r>
-        <w:rPr>
-          <w:noProof/>
-        </w:rPr>
-        <w:t>4</w:t>
-      </w:r>
-      <w:r>
-        <w:rPr>
-          <w:noProof/>
-        </w:rPr>
-        <w:fldChar w:fldCharType="end"/>
-      </w:r>
+      <w:fldSimple w:instr=" SEQ Figure \* ARABIC ">
+        <w:r>
+          <w:rPr>
+            <w:noProof/>
+          </w:rPr>
+          <w:t>5</w:t>
+        </w:r>
+      </w:fldSimple>
       <w:r>
         <w:t xml:space="preserve"> For loops</w:t>
       </w:r>
@@ -3402,22 +4288,20 @@
         <w:t xml:space="preserve"> order changed</w:t>
       </w:r>
     </w:p>
+    <w:p>
+      <w:r>
+        <w:t xml:space="preserve">The aim of this transformation is to increase spatial locality by reducing gap time between accessing ‘record’ in For loop 1 and 3 and therefore, increase the number of cache hits </w:t>
+      </w:r>
+      <w:r>
+        <w:t xml:space="preserve">for ‘record’ </w:t>
+      </w:r>
+      <w:r>
+        <w:t>when transiting from For loop 1 to 3</w:t>
+      </w:r>
+    </w:p>
     <w:p/>
     <w:p>
       <w:r>
-        <w:t xml:space="preserve">The aim of this transformation is to increase spatial locality by reducing gap time between accessing ‘record’ in For loop 1 and 3 and therefore, increase the number of cache hits </w:t>
-      </w:r>
-      <w:r>
-        <w:t xml:space="preserve">for ‘record’ </w:t>
-      </w:r>
-      <w:r>
-        <w:t>when transiting from For loop 1 to 3</w:t>
-      </w:r>
-    </w:p>
-    <w:p/>
-    <w:p>
-      <w:r>
-        <w:lastRenderedPageBreak/>
         <w:t>While this puts referenceGene further from the inner part (</w:t>
       </w:r>
       <w:r>
@@ -3475,14 +4359,14 @@
       <w:pPr>
         <w:pStyle w:val="Heading3"/>
       </w:pPr>
-      <w:bookmarkStart w:id="9" w:name="_Toc85756025"/>
+      <w:bookmarkStart w:id="14" w:name="_Toc86440184"/>
       <w:r>
         <w:t xml:space="preserve">3.3.1 </w:t>
       </w:r>
       <w:r>
         <w:t>Explicit Threading</w:t>
       </w:r>
-      <w:bookmarkEnd w:id="9"/>
+      <w:bookmarkEnd w:id="14"/>
     </w:p>
     <w:p>
       <w:pPr>
@@ -3643,6 +4527,7 @@
         <w:spacing w:after="120"/>
       </w:pPr>
       <w:r>
+        <w:lastRenderedPageBreak/>
         <w:t>With</w:t>
       </w:r>
       <w:r>
@@ -3689,16 +4574,16 @@
       <w:pPr>
         <w:keepNext/>
         <w:spacing w:after="120"/>
+        <w:jc w:val="center"/>
       </w:pPr>
       <w:r>
         <w:rPr>
           <w:noProof/>
         </w:rPr>
-        <w:lastRenderedPageBreak/>
         <w:drawing>
-          <wp:inline distT="0" distB="0" distL="0" distR="0" wp14:anchorId="6FBEAD8B" wp14:editId="1649C6C7">
-            <wp:extent cx="5943600" cy="3807460"/>
-            <wp:effectExtent l="0" t="0" r="0" b="2540"/>
+          <wp:inline distT="0" distB="0" distL="0" distR="0" wp14:anchorId="6FBEAD8B" wp14:editId="5C3A8FF9">
+            <wp:extent cx="5784008" cy="3705225"/>
+            <wp:effectExtent l="0" t="0" r="7620" b="0"/>
             <wp:docPr id="25" name="Picture 25" descr="Text&#10;&#10;Description automatically generated"/>
             <wp:cNvGraphicFramePr>
               <a:graphicFrameLocks xmlns:a="http://schemas.openxmlformats.org/drawingml/2006/main" noChangeAspect="1"/>
@@ -3728,7 +4613,7 @@
                   <pic:spPr bwMode="auto">
                     <a:xfrm>
                       <a:off x="0" y="0"/>
-                      <a:ext cx="5943600" cy="3807460"/>
+                      <a:ext cx="5801853" cy="3716657"/>
                     </a:xfrm>
                     <a:prstGeom prst="rect">
                       <a:avLst/>
@@ -3788,7 +4673,7 @@
           <w:sz w:val="20"/>
           <w:szCs w:val="16"/>
         </w:rPr>
-        <w:t>5</w:t>
+        <w:t>6</w:t>
       </w:r>
       <w:r>
         <w:rPr>
@@ -3920,7 +4805,7 @@
           <w:sz w:val="20"/>
           <w:szCs w:val="16"/>
         </w:rPr>
-        <w:t>6</w:t>
+        <w:t>7</w:t>
       </w:r>
       <w:r>
         <w:rPr>
@@ -3979,6 +4864,7 @@
       </w:pPr>
       <w:r>
         <w:rPr>
+          <w:noProof/>
           <w:sz w:val="22"/>
           <w:szCs w:val="22"/>
         </w:rPr>
@@ -4063,7 +4949,7 @@
           <w:sz w:val="20"/>
           <w:szCs w:val="16"/>
         </w:rPr>
-        <w:t>7</w:t>
+        <w:t>8</w:t>
       </w:r>
       <w:r>
         <w:rPr>
@@ -4084,127 +4970,1533 @@
       <w:pPr>
         <w:pStyle w:val="Heading3"/>
       </w:pPr>
-      <w:bookmarkStart w:id="10" w:name="_Toc85756026"/>
+      <w:bookmarkStart w:id="15" w:name="_Toc86440185"/>
       <w:r>
         <w:t xml:space="preserve">3.3.2 </w:t>
       </w:r>
       <w:r>
         <w:t>Parallel stream</w:t>
       </w:r>
-      <w:bookmarkEnd w:id="10"/>
+      <w:bookmarkEnd w:id="15"/>
+    </w:p>
+    <w:p>
+      <w:pPr>
+        <w:spacing w:after="120"/>
+      </w:pPr>
+      <w:r>
+        <w:rPr>
+          <w:highlight w:val="yellow"/>
+        </w:rPr>
+        <w:t>Intro</w:t>
+      </w:r>
+    </w:p>
+    <w:p>
+      <w:pPr>
+        <w:spacing w:after="120"/>
+      </w:pPr>
+      <w:r>
+        <w:t xml:space="preserve">As analyzed from the </w:t>
+      </w:r>
+      <w:r>
+        <w:t>Jprofiler hotspot</w:t>
+      </w:r>
+      <w:r>
+        <w:t xml:space="preserve"> </w:t>
+      </w:r>
+      <w:r>
+        <w:t>(</w:t>
+      </w:r>
+      <w:r>
+        <w:rPr>
+          <w:sz w:val="28"/>
+          <w:szCs w:val="28"/>
+        </w:rPr>
+        <w:fldChar w:fldCharType="begin"/>
+      </w:r>
+      <w:r>
+        <w:rPr>
+          <w:sz w:val="28"/>
+          <w:szCs w:val="28"/>
+        </w:rPr>
+        <w:instrText xml:space="preserve"> REF _Ref86261346 \h </w:instrText>
+      </w:r>
+      <w:r>
+        <w:rPr>
+          <w:sz w:val="28"/>
+          <w:szCs w:val="28"/>
+        </w:rPr>
+        <w:instrText xml:space="preserve"> \* MERGEFORMAT </w:instrText>
+      </w:r>
+      <w:r>
+        <w:rPr>
+          <w:sz w:val="28"/>
+          <w:szCs w:val="28"/>
+        </w:rPr>
+      </w:r>
+      <w:r>
+        <w:rPr>
+          <w:sz w:val="28"/>
+          <w:szCs w:val="28"/>
+        </w:rPr>
+        <w:fldChar w:fldCharType="separate"/>
+      </w:r>
+      <w:r>
+        <w:rPr>
+          <w:sz w:val="22"/>
+          <w:szCs w:val="18"/>
+        </w:rPr>
+        <w:t xml:space="preserve">Figure </w:t>
+      </w:r>
+      <w:r>
+        <w:rPr>
+          <w:noProof/>
+          <w:sz w:val="22"/>
+          <w:szCs w:val="18"/>
+        </w:rPr>
+        <w:t>2</w:t>
+      </w:r>
+      <w:r>
+        <w:rPr>
+          <w:sz w:val="22"/>
+          <w:szCs w:val="18"/>
+        </w:rPr>
+        <w:t xml:space="preserve"> CPU hotspot</w:t>
+      </w:r>
+      <w:r>
+        <w:rPr>
+          <w:noProof/>
+          <w:sz w:val="22"/>
+          <w:szCs w:val="18"/>
+        </w:rPr>
+        <w:t xml:space="preserve"> from JProfiler</w:t>
+      </w:r>
+      <w:r>
+        <w:rPr>
+          <w:sz w:val="28"/>
+          <w:szCs w:val="28"/>
+        </w:rPr>
+        <w:fldChar w:fldCharType="end"/>
+      </w:r>
+      <w:r>
+        <w:rPr>
+          <w:sz w:val="28"/>
+          <w:szCs w:val="28"/>
+        </w:rPr>
+        <w:t>)</w:t>
+      </w:r>
+      <w:r>
+        <w:t xml:space="preserve">, </w:t>
+      </w:r>
+      <w:r>
+        <w:t xml:space="preserve">99.7% of </w:t>
+      </w:r>
+      <w:r>
+        <w:t xml:space="preserve">execution time is spent on Homologous function so </w:t>
+      </w:r>
+      <w:r>
+        <w:t xml:space="preserve">I decided to </w:t>
+      </w:r>
+      <w:r>
+        <w:t>just</w:t>
+      </w:r>
+      <w:r>
+        <w:t xml:space="preserve"> paralleliz</w:t>
+      </w:r>
+      <w:r>
+        <w:t>e</w:t>
+      </w:r>
+      <w:r>
+        <w:t xml:space="preserve"> the Homologous part</w:t>
+      </w:r>
+      <w:r>
+        <w:t xml:space="preserve"> using parallel stream</w:t>
+      </w:r>
+      <w:r>
+        <w:t>.</w:t>
+      </w:r>
+      <w:r>
+        <w:t xml:space="preserve"> In addition, </w:t>
+      </w:r>
+      <w:r>
+        <w:t>loops distribution is applied with one For loop to pre-process files and store outcomes and another For loop to actually run Homologous check and promoter prediction.</w:t>
+      </w:r>
+    </w:p>
+    <w:p>
+      <w:pPr>
+        <w:spacing w:after="120"/>
+      </w:pPr>
+      <w:r>
+        <w:t>In order to increase efficiency in storing</w:t>
+      </w:r>
+      <w:r>
+        <w:t xml:space="preserve"> data </w:t>
+      </w:r>
+      <w:r>
+        <w:t>in</w:t>
+      </w:r>
+      <w:r>
+        <w:t xml:space="preserve"> the</w:t>
+      </w:r>
+      <w:r>
+        <w:t xml:space="preserve"> pre-process phase</w:t>
+      </w:r>
+      <w:r>
+        <w:t xml:space="preserve"> and accessing</w:t>
+      </w:r>
+      <w:r>
+        <w:t xml:space="preserve"> </w:t>
+      </w:r>
+      <w:r>
+        <w:t>it</w:t>
+      </w:r>
+      <w:r>
+        <w:t xml:space="preserve"> in</w:t>
+      </w:r>
+      <w:r>
+        <w:t xml:space="preserve"> the second For loop, I created a new Class called </w:t>
+      </w:r>
+      <w:proofErr w:type="spellStart"/>
+      <w:r>
+        <w:t>TaskHandler</w:t>
+      </w:r>
+      <w:proofErr w:type="spellEnd"/>
+      <w:r>
+        <w:t xml:space="preserve"> </w:t>
+      </w:r>
+      <w:r>
+        <w:t xml:space="preserve">which </w:t>
+      </w:r>
+      <w:r>
+        <w:t xml:space="preserve">takes </w:t>
+      </w:r>
+      <w:r>
+        <w:t xml:space="preserve">each combination of reference gene, gene and gen bank record </w:t>
+      </w:r>
+      <w:r>
+        <w:t>and then store it as</w:t>
+      </w:r>
+      <w:r>
+        <w:t xml:space="preserve"> an item in a List</w:t>
+      </w:r>
+      <w:r>
+        <w:t xml:space="preserve"> for later use</w:t>
+      </w:r>
+      <w:r>
+        <w:t xml:space="preserve">. </w:t>
+      </w:r>
+    </w:p>
+    <w:p>
+      <w:pPr>
+        <w:keepNext/>
+        <w:spacing w:after="120"/>
+      </w:pPr>
+      <w:r>
+        <w:rPr>
+          <w:noProof/>
+        </w:rPr>
+        <w:lastRenderedPageBreak/>
+        <w:drawing>
+          <wp:inline distT="0" distB="0" distL="0" distR="0" wp14:anchorId="4DBF590D" wp14:editId="58A7B4E4">
+            <wp:extent cx="5606567" cy="3010535"/>
+            <wp:effectExtent l="0" t="0" r="0" b="0"/>
+            <wp:docPr id="16" name="Picture 16" descr="Text&#10;&#10;Description automatically generated"/>
+            <wp:cNvGraphicFramePr>
+              <a:graphicFrameLocks xmlns:a="http://schemas.openxmlformats.org/drawingml/2006/main" noChangeAspect="1"/>
+            </wp:cNvGraphicFramePr>
+            <a:graphic xmlns:a="http://schemas.openxmlformats.org/drawingml/2006/main">
+              <a:graphicData uri="http://schemas.openxmlformats.org/drawingml/2006/picture">
+                <pic:pic xmlns:pic="http://schemas.openxmlformats.org/drawingml/2006/picture">
+                  <pic:nvPicPr>
+                    <pic:cNvPr id="16" name="Picture 16" descr="Text&#10;&#10;Description automatically generated"/>
+                    <pic:cNvPicPr/>
+                  </pic:nvPicPr>
+                  <pic:blipFill>
+                    <a:blip r:embed="rId22"/>
+                    <a:stretch>
+                      <a:fillRect/>
+                    </a:stretch>
+                  </pic:blipFill>
+                  <pic:spPr>
+                    <a:xfrm>
+                      <a:off x="0" y="0"/>
+                      <a:ext cx="5607232" cy="3010892"/>
+                    </a:xfrm>
+                    <a:prstGeom prst="rect">
+                      <a:avLst/>
+                    </a:prstGeom>
+                  </pic:spPr>
+                </pic:pic>
+              </a:graphicData>
+            </a:graphic>
+          </wp:inline>
+        </w:drawing>
+      </w:r>
+    </w:p>
+    <w:p>
+      <w:pPr>
+        <w:pStyle w:val="Caption"/>
+        <w:jc w:val="center"/>
+        <w:rPr>
+          <w:sz w:val="20"/>
+          <w:szCs w:val="16"/>
+        </w:rPr>
+      </w:pPr>
+      <w:r>
+        <w:rPr>
+          <w:sz w:val="20"/>
+          <w:szCs w:val="16"/>
+        </w:rPr>
+        <w:t xml:space="preserve">Figure </w:t>
+      </w:r>
+      <w:r>
+        <w:rPr>
+          <w:sz w:val="20"/>
+          <w:szCs w:val="16"/>
+        </w:rPr>
+        <w:fldChar w:fldCharType="begin"/>
+      </w:r>
+      <w:r>
+        <w:rPr>
+          <w:sz w:val="20"/>
+          <w:szCs w:val="16"/>
+        </w:rPr>
+        <w:instrText xml:space="preserve"> SEQ Figure \* ARABIC </w:instrText>
+      </w:r>
+      <w:r>
+        <w:rPr>
+          <w:sz w:val="20"/>
+          <w:szCs w:val="16"/>
+        </w:rPr>
+        <w:fldChar w:fldCharType="separate"/>
+      </w:r>
+      <w:r>
+        <w:rPr>
+          <w:noProof/>
+          <w:sz w:val="20"/>
+          <w:szCs w:val="16"/>
+        </w:rPr>
+        <w:t>9</w:t>
+      </w:r>
+      <w:r>
+        <w:rPr>
+          <w:sz w:val="20"/>
+          <w:szCs w:val="16"/>
+        </w:rPr>
+        <w:fldChar w:fldCharType="end"/>
+      </w:r>
+      <w:r>
+        <w:rPr>
+          <w:sz w:val="20"/>
+          <w:szCs w:val="16"/>
+        </w:rPr>
+        <w:t xml:space="preserve"> </w:t>
+      </w:r>
+      <w:proofErr w:type="spellStart"/>
+      <w:r>
+        <w:rPr>
+          <w:sz w:val="20"/>
+          <w:szCs w:val="16"/>
+        </w:rPr>
+        <w:t>TaskHandler</w:t>
+      </w:r>
+      <w:proofErr w:type="spellEnd"/>
+      <w:r>
+        <w:rPr>
+          <w:sz w:val="20"/>
+          <w:szCs w:val="16"/>
+        </w:rPr>
+        <w:t xml:space="preserve"> class</w:t>
+      </w:r>
+    </w:p>
+    <w:p>
+      <w:pPr>
+        <w:keepNext/>
+        <w:spacing w:after="120"/>
+        <w:jc w:val="center"/>
+      </w:pPr>
+      <w:r>
+        <w:rPr>
+          <w:noProof/>
+        </w:rPr>
+        <w:drawing>
+          <wp:inline distT="0" distB="0" distL="0" distR="0" wp14:anchorId="658B9EBF" wp14:editId="687E03CB">
+            <wp:extent cx="5691162" cy="1518249"/>
+            <wp:effectExtent l="0" t="0" r="5080" b="6350"/>
+            <wp:docPr id="23" name="Picture 23"/>
+            <wp:cNvGraphicFramePr>
+              <a:graphicFrameLocks xmlns:a="http://schemas.openxmlformats.org/drawingml/2006/main" noChangeAspect="1"/>
+            </wp:cNvGraphicFramePr>
+            <a:graphic xmlns:a="http://schemas.openxmlformats.org/drawingml/2006/main">
+              <a:graphicData uri="http://schemas.openxmlformats.org/drawingml/2006/picture">
+                <pic:pic xmlns:pic="http://schemas.openxmlformats.org/drawingml/2006/picture">
+                  <pic:nvPicPr>
+                    <pic:cNvPr id="1" name=""/>
+                    <pic:cNvPicPr/>
+                  </pic:nvPicPr>
+                  <pic:blipFill rotWithShape="1">
+                    <a:blip r:embed="rId23"/>
+                    <a:srcRect t="19862" r="4124" b="13785"/>
+                    <a:stretch/>
+                  </pic:blipFill>
+                  <pic:spPr bwMode="auto">
+                    <a:xfrm>
+                      <a:off x="0" y="0"/>
+                      <a:ext cx="5726757" cy="1527745"/>
+                    </a:xfrm>
+                    <a:prstGeom prst="rect">
+                      <a:avLst/>
+                    </a:prstGeom>
+                    <a:ln>
+                      <a:noFill/>
+                    </a:ln>
+                    <a:extLst>
+                      <a:ext uri="{53640926-AAD7-44D8-BBD7-CCE9431645EC}">
+                        <a14:shadowObscured xmlns:a14="http://schemas.microsoft.com/office/drawing/2010/main"/>
+                      </a:ext>
+                    </a:extLst>
+                  </pic:spPr>
+                </pic:pic>
+              </a:graphicData>
+            </a:graphic>
+          </wp:inline>
+        </w:drawing>
+      </w:r>
+    </w:p>
+    <w:p>
+      <w:pPr>
+        <w:pStyle w:val="Caption"/>
+        <w:jc w:val="center"/>
+        <w:rPr>
+          <w:sz w:val="20"/>
+          <w:szCs w:val="16"/>
+        </w:rPr>
+      </w:pPr>
+      <w:r>
+        <w:rPr>
+          <w:sz w:val="20"/>
+          <w:szCs w:val="16"/>
+        </w:rPr>
+        <w:t xml:space="preserve">Figure </w:t>
+      </w:r>
+      <w:r>
+        <w:rPr>
+          <w:sz w:val="20"/>
+          <w:szCs w:val="16"/>
+        </w:rPr>
+        <w:fldChar w:fldCharType="begin"/>
+      </w:r>
+      <w:r>
+        <w:rPr>
+          <w:sz w:val="20"/>
+          <w:szCs w:val="16"/>
+        </w:rPr>
+        <w:instrText xml:space="preserve"> SEQ Figure \* ARABIC </w:instrText>
+      </w:r>
+      <w:r>
+        <w:rPr>
+          <w:sz w:val="20"/>
+          <w:szCs w:val="16"/>
+        </w:rPr>
+        <w:fldChar w:fldCharType="separate"/>
+      </w:r>
+      <w:r>
+        <w:rPr>
+          <w:noProof/>
+          <w:sz w:val="20"/>
+          <w:szCs w:val="16"/>
+        </w:rPr>
+        <w:t>10</w:t>
+      </w:r>
+      <w:r>
+        <w:rPr>
+          <w:sz w:val="20"/>
+          <w:szCs w:val="16"/>
+        </w:rPr>
+        <w:fldChar w:fldCharType="end"/>
+      </w:r>
+      <w:r>
+        <w:rPr>
+          <w:sz w:val="20"/>
+          <w:szCs w:val="16"/>
+        </w:rPr>
+        <w:t xml:space="preserve"> Pre-process code</w:t>
+      </w:r>
+      <w:r>
+        <w:rPr>
+          <w:sz w:val="20"/>
+          <w:szCs w:val="16"/>
+        </w:rPr>
+        <w:t xml:space="preserve"> with List&lt;</w:t>
+      </w:r>
+      <w:proofErr w:type="spellStart"/>
+      <w:r>
+        <w:rPr>
+          <w:sz w:val="20"/>
+          <w:szCs w:val="16"/>
+        </w:rPr>
+        <w:t>T</w:t>
+      </w:r>
+      <w:r>
+        <w:rPr>
+          <w:sz w:val="20"/>
+          <w:szCs w:val="16"/>
+        </w:rPr>
+        <w:t>askHandler</w:t>
+      </w:r>
+      <w:proofErr w:type="spellEnd"/>
+      <w:r>
+        <w:rPr>
+          <w:sz w:val="20"/>
+          <w:szCs w:val="16"/>
+        </w:rPr>
+        <w:t>&gt;</w:t>
+      </w:r>
+      <w:r>
+        <w:rPr>
+          <w:sz w:val="20"/>
+          <w:szCs w:val="16"/>
+        </w:rPr>
+        <w:t xml:space="preserve"> </w:t>
+      </w:r>
+      <w:proofErr w:type="spellStart"/>
+      <w:r>
+        <w:rPr>
+          <w:sz w:val="20"/>
+          <w:szCs w:val="16"/>
+        </w:rPr>
+        <w:t>taskHandlers</w:t>
+      </w:r>
+      <w:proofErr w:type="spellEnd"/>
+      <w:r>
+        <w:rPr>
+          <w:sz w:val="20"/>
+          <w:szCs w:val="16"/>
+        </w:rPr>
+        <w:t xml:space="preserve"> to </w:t>
+      </w:r>
+      <w:r>
+        <w:rPr>
+          <w:sz w:val="20"/>
+          <w:szCs w:val="16"/>
+        </w:rPr>
+        <w:t>store data</w:t>
+      </w:r>
+    </w:p>
+    <w:p>
+      <w:pPr>
+        <w:spacing w:after="120"/>
+      </w:pPr>
+      <w:r>
+        <w:t xml:space="preserve">Then, </w:t>
+      </w:r>
+      <w:r>
+        <w:t xml:space="preserve">parallel stream can easily be implemented </w:t>
+      </w:r>
+      <w:r>
+        <w:t>on</w:t>
+      </w:r>
+      <w:r>
+        <w:t xml:space="preserve"> a List</w:t>
+      </w:r>
+      <w:r>
+        <w:t xml:space="preserve">. Here, </w:t>
+      </w:r>
+      <w:r>
+        <w:t>the</w:t>
+      </w:r>
+      <w:r>
+        <w:t xml:space="preserve"> task</w:t>
+      </w:r>
+      <w:r>
+        <w:t>s in List&lt;</w:t>
+      </w:r>
+      <w:proofErr w:type="spellStart"/>
+      <w:r>
+        <w:t>TaskHandler</w:t>
+      </w:r>
+      <w:proofErr w:type="spellEnd"/>
+      <w:r>
+        <w:t>&gt;</w:t>
+      </w:r>
+      <w:r>
+        <w:t xml:space="preserve"> </w:t>
+      </w:r>
+      <w:r>
+        <w:t>will be</w:t>
+      </w:r>
+      <w:r>
+        <w:t xml:space="preserve"> assigned to a thread and</w:t>
+      </w:r>
+      <w:r>
+        <w:t xml:space="preserve"> process</w:t>
+      </w:r>
+      <w:r>
+        <w:t xml:space="preserve">ed as </w:t>
+      </w:r>
+      <w:r>
+        <w:t xml:space="preserve">soon as one </w:t>
+      </w:r>
+      <w:r>
+        <w:t>become</w:t>
+      </w:r>
+      <w:r>
+        <w:t>s</w:t>
+      </w:r>
+      <w:r>
+        <w:t xml:space="preserve"> free</w:t>
+      </w:r>
+      <w:r>
+        <w:t xml:space="preserve">. ‘filter’ </w:t>
+      </w:r>
+      <w:r>
+        <w:t xml:space="preserve">expression </w:t>
+      </w:r>
+      <w:r>
+        <w:t xml:space="preserve">of </w:t>
+      </w:r>
+      <w:proofErr w:type="spellStart"/>
+      <w:r>
+        <w:t>parallelStream</w:t>
+      </w:r>
+      <w:proofErr w:type="spellEnd"/>
+      <w:r>
+        <w:t xml:space="preserve">() is also utilized instead of if condition </w:t>
+      </w:r>
+      <w:r>
+        <w:t xml:space="preserve">to </w:t>
+      </w:r>
+      <w:r>
+        <w:t>check</w:t>
+      </w:r>
+      <w:r>
+        <w:t xml:space="preserve"> whether </w:t>
+      </w:r>
+      <w:r>
+        <w:t xml:space="preserve">if 2 gene sequences are </w:t>
+      </w:r>
+      <w:r>
+        <w:t xml:space="preserve">Homologous </w:t>
+      </w:r>
+      <w:r>
+        <w:t>or not</w:t>
+      </w:r>
+      <w:r>
+        <w:t>.</w:t>
+      </w:r>
+    </w:p>
+    <w:p>
+      <w:pPr>
+        <w:keepNext/>
+        <w:spacing w:after="120"/>
+        <w:jc w:val="center"/>
+      </w:pPr>
+      <w:r>
+        <w:rPr>
+          <w:noProof/>
+        </w:rPr>
+        <w:drawing>
+          <wp:inline distT="0" distB="0" distL="0" distR="0" wp14:anchorId="158AC8C7" wp14:editId="19A6C81E">
+            <wp:extent cx="6493692" cy="1266825"/>
+            <wp:effectExtent l="0" t="0" r="2540" b="0"/>
+            <wp:docPr id="27" name="Picture 27" descr="Text&#10;&#10;Description automatically generated"/>
+            <wp:cNvGraphicFramePr>
+              <a:graphicFrameLocks xmlns:a="http://schemas.openxmlformats.org/drawingml/2006/main" noChangeAspect="1"/>
+            </wp:cNvGraphicFramePr>
+            <a:graphic xmlns:a="http://schemas.openxmlformats.org/drawingml/2006/main">
+              <a:graphicData uri="http://schemas.openxmlformats.org/drawingml/2006/picture">
+                <pic:pic xmlns:pic="http://schemas.openxmlformats.org/drawingml/2006/picture">
+                  <pic:nvPicPr>
+                    <pic:cNvPr id="27" name="Picture 27" descr="Text&#10;&#10;Description automatically generated"/>
+                    <pic:cNvPicPr/>
+                  </pic:nvPicPr>
+                  <pic:blipFill>
+                    <a:blip r:embed="rId24"/>
+                    <a:stretch>
+                      <a:fillRect/>
+                    </a:stretch>
+                  </pic:blipFill>
+                  <pic:spPr>
+                    <a:xfrm>
+                      <a:off x="0" y="0"/>
+                      <a:ext cx="6500986" cy="1268248"/>
+                    </a:xfrm>
+                    <a:prstGeom prst="rect">
+                      <a:avLst/>
+                    </a:prstGeom>
+                  </pic:spPr>
+                </pic:pic>
+              </a:graphicData>
+            </a:graphic>
+          </wp:inline>
+        </w:drawing>
+      </w:r>
+    </w:p>
+    <w:p>
+      <w:pPr>
+        <w:pStyle w:val="Caption"/>
+        <w:jc w:val="center"/>
+        <w:rPr>
+          <w:sz w:val="20"/>
+          <w:szCs w:val="16"/>
+        </w:rPr>
+      </w:pPr>
+      <w:r>
+        <w:rPr>
+          <w:sz w:val="20"/>
+          <w:szCs w:val="16"/>
+        </w:rPr>
+        <w:t xml:space="preserve">Figure </w:t>
+      </w:r>
+      <w:r>
+        <w:rPr>
+          <w:sz w:val="20"/>
+          <w:szCs w:val="16"/>
+        </w:rPr>
+        <w:fldChar w:fldCharType="begin"/>
+      </w:r>
+      <w:r>
+        <w:rPr>
+          <w:sz w:val="20"/>
+          <w:szCs w:val="16"/>
+        </w:rPr>
+        <w:instrText xml:space="preserve"> SEQ Figure \* ARABIC </w:instrText>
+      </w:r>
+      <w:r>
+        <w:rPr>
+          <w:sz w:val="20"/>
+          <w:szCs w:val="16"/>
+        </w:rPr>
+        <w:fldChar w:fldCharType="separate"/>
+      </w:r>
+      <w:r>
+        <w:rPr>
+          <w:noProof/>
+          <w:sz w:val="20"/>
+          <w:szCs w:val="16"/>
+        </w:rPr>
+        <w:t>11</w:t>
+      </w:r>
+      <w:r>
+        <w:rPr>
+          <w:sz w:val="20"/>
+          <w:szCs w:val="16"/>
+        </w:rPr>
+        <w:fldChar w:fldCharType="end"/>
+      </w:r>
+      <w:r>
+        <w:rPr>
+          <w:sz w:val="20"/>
+          <w:szCs w:val="16"/>
+        </w:rPr>
+        <w:t xml:space="preserve"> </w:t>
+      </w:r>
+      <w:proofErr w:type="spellStart"/>
+      <w:r>
+        <w:rPr>
+          <w:sz w:val="20"/>
+          <w:szCs w:val="16"/>
+        </w:rPr>
+        <w:t>parallelStream</w:t>
+      </w:r>
+      <w:proofErr w:type="spellEnd"/>
+      <w:r>
+        <w:rPr>
+          <w:sz w:val="20"/>
+          <w:szCs w:val="16"/>
+        </w:rPr>
+        <w:t>() the hotspot block</w:t>
+      </w:r>
+    </w:p>
+    <w:p>
+      <w:pPr>
+        <w:spacing w:after="120"/>
+      </w:pPr>
+      <w:r>
+        <w:t xml:space="preserve">Note that </w:t>
+      </w:r>
+      <w:r>
+        <w:t xml:space="preserve">the </w:t>
+      </w:r>
+      <w:r>
+        <w:t xml:space="preserve">codes involve </w:t>
+      </w:r>
+      <w:r>
+        <w:t>consensus</w:t>
+      </w:r>
+      <w:r>
+        <w:t>,</w:t>
+      </w:r>
+      <w:r>
+        <w:t xml:space="preserve"> </w:t>
+      </w:r>
+      <w:r>
+        <w:t xml:space="preserve">the </w:t>
+      </w:r>
+      <w:r>
+        <w:t>hotspot</w:t>
+      </w:r>
+      <w:r>
+        <w:t xml:space="preserve"> of </w:t>
+      </w:r>
+      <w:r>
+        <w:t xml:space="preserve">many </w:t>
+      </w:r>
+      <w:r>
+        <w:t>write statement</w:t>
+      </w:r>
+      <w:r>
+        <w:t xml:space="preserve">s during the process, </w:t>
+      </w:r>
+      <w:r>
+        <w:t>are</w:t>
+      </w:r>
+      <w:r>
+        <w:t xml:space="preserve"> now placed in a synchronized </w:t>
+      </w:r>
+      <w:r>
+        <w:t xml:space="preserve">function </w:t>
+      </w:r>
+      <w:r>
+        <w:t xml:space="preserve">to ensure only one thread can write </w:t>
+      </w:r>
+      <w:r>
+        <w:t>on its value in any given moment</w:t>
+      </w:r>
+      <w:r>
+        <w:t xml:space="preserve"> and therefore, a correct </w:t>
+      </w:r>
+      <w:r>
+        <w:t xml:space="preserve">final </w:t>
+      </w:r>
+      <w:r>
+        <w:t>result.</w:t>
+      </w:r>
+    </w:p>
+    <w:p>
+      <w:pPr>
+        <w:keepNext/>
+        <w:spacing w:after="120"/>
+        <w:jc w:val="center"/>
+      </w:pPr>
+      <w:r>
+        <w:rPr>
+          <w:noProof/>
+        </w:rPr>
+        <w:lastRenderedPageBreak/>
+        <w:drawing>
+          <wp:inline distT="0" distB="0" distL="0" distR="0" wp14:anchorId="5F17224F" wp14:editId="14A452EA">
+            <wp:extent cx="4953000" cy="761371"/>
+            <wp:effectExtent l="0" t="0" r="0" b="635"/>
+            <wp:docPr id="29" name="Picture 29" descr="Graphical user interface, text&#10;&#10;Description automatically generated"/>
+            <wp:cNvGraphicFramePr>
+              <a:graphicFrameLocks xmlns:a="http://schemas.openxmlformats.org/drawingml/2006/main" noChangeAspect="1"/>
+            </wp:cNvGraphicFramePr>
+            <a:graphic xmlns:a="http://schemas.openxmlformats.org/drawingml/2006/main">
+              <a:graphicData uri="http://schemas.openxmlformats.org/drawingml/2006/picture">
+                <pic:pic xmlns:pic="http://schemas.openxmlformats.org/drawingml/2006/picture">
+                  <pic:nvPicPr>
+                    <pic:cNvPr id="29" name="Picture 29" descr="Graphical user interface, text&#10;&#10;Description automatically generated"/>
+                    <pic:cNvPicPr/>
+                  </pic:nvPicPr>
+                  <pic:blipFill>
+                    <a:blip r:embed="rId25"/>
+                    <a:stretch>
+                      <a:fillRect/>
+                    </a:stretch>
+                  </pic:blipFill>
+                  <pic:spPr>
+                    <a:xfrm>
+                      <a:off x="0" y="0"/>
+                      <a:ext cx="4990875" cy="767193"/>
+                    </a:xfrm>
+                    <a:prstGeom prst="rect">
+                      <a:avLst/>
+                    </a:prstGeom>
+                  </pic:spPr>
+                </pic:pic>
+              </a:graphicData>
+            </a:graphic>
+          </wp:inline>
+        </w:drawing>
+      </w:r>
+    </w:p>
+    <w:p>
+      <w:pPr>
+        <w:pStyle w:val="Caption"/>
+        <w:jc w:val="center"/>
+        <w:rPr>
+          <w:sz w:val="20"/>
+          <w:szCs w:val="16"/>
+        </w:rPr>
+      </w:pPr>
+      <w:r>
+        <w:rPr>
+          <w:sz w:val="20"/>
+          <w:szCs w:val="16"/>
+        </w:rPr>
+        <w:t xml:space="preserve">Figure </w:t>
+      </w:r>
+      <w:r>
+        <w:rPr>
+          <w:sz w:val="20"/>
+          <w:szCs w:val="16"/>
+        </w:rPr>
+        <w:fldChar w:fldCharType="begin"/>
+      </w:r>
+      <w:r>
+        <w:rPr>
+          <w:sz w:val="20"/>
+          <w:szCs w:val="16"/>
+        </w:rPr>
+        <w:instrText xml:space="preserve"> SEQ Figure \* ARABIC </w:instrText>
+      </w:r>
+      <w:r>
+        <w:rPr>
+          <w:sz w:val="20"/>
+          <w:szCs w:val="16"/>
+        </w:rPr>
+        <w:fldChar w:fldCharType="separate"/>
+      </w:r>
+      <w:r>
+        <w:rPr>
+          <w:noProof/>
+          <w:sz w:val="20"/>
+          <w:szCs w:val="16"/>
+        </w:rPr>
+        <w:t>12</w:t>
+      </w:r>
+      <w:r>
+        <w:rPr>
+          <w:sz w:val="20"/>
+          <w:szCs w:val="16"/>
+        </w:rPr>
+        <w:fldChar w:fldCharType="end"/>
+      </w:r>
+      <w:r>
+        <w:rPr>
+          <w:sz w:val="20"/>
+          <w:szCs w:val="16"/>
+        </w:rPr>
+        <w:t xml:space="preserve"> synchronized addConsensus function</w:t>
+      </w:r>
+    </w:p>
+    <w:p>
+      <w:pPr>
+        <w:pStyle w:val="Heading3"/>
+      </w:pPr>
+      <w:bookmarkStart w:id="16" w:name="_Toc86440186"/>
+      <w:r>
+        <w:t xml:space="preserve">3.3.3 </w:t>
+      </w:r>
+      <w:r>
+        <w:t>Executor</w:t>
+      </w:r>
+      <w:r>
+        <w:t xml:space="preserve"> </w:t>
+      </w:r>
+      <w:r>
+        <w:t>Service</w:t>
+      </w:r>
+      <w:bookmarkEnd w:id="16"/>
+    </w:p>
+    <w:p>
+      <w:pPr>
+        <w:spacing w:after="120"/>
+      </w:pPr>
+      <w:r>
+        <w:t xml:space="preserve">Executor Service is a JDK API that </w:t>
+      </w:r>
+      <w:r>
+        <w:t>enable</w:t>
+      </w:r>
+      <w:r>
+        <w:t>s</w:t>
+      </w:r>
+      <w:r>
+        <w:t xml:space="preserve"> app to </w:t>
+      </w:r>
+      <w:r>
+        <w:t>create a pool of threads</w:t>
+      </w:r>
+      <w:r>
+        <w:t xml:space="preserve"> and </w:t>
+      </w:r>
+      <w:r>
+        <w:t xml:space="preserve">provides </w:t>
+      </w:r>
+      <w:r>
+        <w:t xml:space="preserve">an API </w:t>
+      </w:r>
+      <w:r>
+        <w:t>to assign task</w:t>
+      </w:r>
+      <w:r>
+        <w:t>s to it</w:t>
+      </w:r>
+      <w:r>
+        <w:t xml:space="preserve"> as threads become free</w:t>
+      </w:r>
+      <w:r>
+        <w:t>.</w:t>
+      </w:r>
+      <w:r>
+        <w:t xml:space="preserve"> Number of threads is assigned </w:t>
+      </w:r>
+      <w:r>
+        <w:t>when declaring</w:t>
+      </w:r>
+      <w:r>
+        <w:t xml:space="preserve"> an ExecutorService object</w:t>
+      </w:r>
+      <w:r>
+        <w:t>.</w:t>
+      </w:r>
+      <w:r>
+        <w:t xml:space="preserve"> In this solution, tasks are objects of </w:t>
+      </w:r>
+      <w:r>
+        <w:t>a</w:t>
+      </w:r>
+      <w:r>
+        <w:t xml:space="preserve"> class</w:t>
+      </w:r>
+      <w:r>
+        <w:t xml:space="preserve"> – RunnableTask –</w:t>
+      </w:r>
+      <w:r>
+        <w:t xml:space="preserve"> implement</w:t>
+      </w:r>
+      <w:r>
+        <w:t>ing</w:t>
+      </w:r>
+      <w:r>
+        <w:t xml:space="preserve"> </w:t>
+      </w:r>
+      <w:r>
+        <w:t xml:space="preserve">Runnable </w:t>
+      </w:r>
+      <w:r>
+        <w:t xml:space="preserve">Interface </w:t>
+      </w:r>
+      <w:r>
+        <w:t>and each of which will keep a combination of referenceGene</w:t>
+      </w:r>
+      <w:r>
+        <w:t>, gene, and record</w:t>
+      </w:r>
+      <w:r>
+        <w:t>.</w:t>
+      </w:r>
+      <w:r>
+        <w:t xml:space="preserve"> </w:t>
+      </w:r>
+      <w:r>
+        <w:t xml:space="preserve">Following the same approach with </w:t>
+      </w:r>
+      <w:r>
+        <w:t xml:space="preserve">Parallel stream technique, </w:t>
+      </w:r>
+      <w:r>
+        <w:t xml:space="preserve">thread pool will only be used for </w:t>
+      </w:r>
+      <w:r>
+        <w:t>running Homologous code</w:t>
+      </w:r>
+      <w:r>
+        <w:t>.</w:t>
+      </w:r>
+    </w:p>
+    <w:p>
+      <w:pPr>
+        <w:keepNext/>
+        <w:spacing w:after="120"/>
+      </w:pPr>
+      <w:r>
+        <w:drawing>
+          <wp:inline distT="0" distB="0" distL="0" distR="0" wp14:anchorId="41810552" wp14:editId="32B927DA">
+            <wp:extent cx="5943600" cy="2935605"/>
+            <wp:effectExtent l="0" t="0" r="0" b="0"/>
+            <wp:docPr id="15" name="Picture 15" descr="Text&#10;&#10;Description automatically generated"/>
+            <wp:cNvGraphicFramePr>
+              <a:graphicFrameLocks xmlns:a="http://schemas.openxmlformats.org/drawingml/2006/main" noChangeAspect="1"/>
+            </wp:cNvGraphicFramePr>
+            <a:graphic xmlns:a="http://schemas.openxmlformats.org/drawingml/2006/main">
+              <a:graphicData uri="http://schemas.openxmlformats.org/drawingml/2006/picture">
+                <pic:pic xmlns:pic="http://schemas.openxmlformats.org/drawingml/2006/picture">
+                  <pic:nvPicPr>
+                    <pic:cNvPr id="15" name="Picture 15" descr="Text&#10;&#10;Description automatically generated"/>
+                    <pic:cNvPicPr/>
+                  </pic:nvPicPr>
+                  <pic:blipFill>
+                    <a:blip r:embed="rId26"/>
+                    <a:stretch>
+                      <a:fillRect/>
+                    </a:stretch>
+                  </pic:blipFill>
+                  <pic:spPr>
+                    <a:xfrm>
+                      <a:off x="0" y="0"/>
+                      <a:ext cx="5943600" cy="2935605"/>
+                    </a:xfrm>
+                    <a:prstGeom prst="rect">
+                      <a:avLst/>
+                    </a:prstGeom>
+                  </pic:spPr>
+                </pic:pic>
+              </a:graphicData>
+            </a:graphic>
+          </wp:inline>
+        </w:drawing>
+      </w:r>
+    </w:p>
+    <w:p>
+      <w:pPr>
+        <w:pStyle w:val="Caption"/>
+        <w:jc w:val="center"/>
+        <w:rPr>
+          <w:sz w:val="20"/>
+          <w:szCs w:val="16"/>
+        </w:rPr>
+      </w:pPr>
+      <w:r>
+        <w:rPr>
+          <w:sz w:val="20"/>
+          <w:szCs w:val="16"/>
+        </w:rPr>
+        <w:t xml:space="preserve">Figure </w:t>
+      </w:r>
+      <w:r>
+        <w:rPr>
+          <w:sz w:val="20"/>
+          <w:szCs w:val="16"/>
+        </w:rPr>
+        <w:fldChar w:fldCharType="begin"/>
+      </w:r>
+      <w:r>
+        <w:rPr>
+          <w:sz w:val="20"/>
+          <w:szCs w:val="16"/>
+        </w:rPr>
+        <w:instrText xml:space="preserve"> SEQ Figure \* ARABIC </w:instrText>
+      </w:r>
+      <w:r>
+        <w:rPr>
+          <w:sz w:val="20"/>
+          <w:szCs w:val="16"/>
+        </w:rPr>
+        <w:fldChar w:fldCharType="separate"/>
+      </w:r>
+      <w:r>
+        <w:rPr>
+          <w:noProof/>
+          <w:sz w:val="20"/>
+          <w:szCs w:val="16"/>
+        </w:rPr>
+        <w:t>13</w:t>
+      </w:r>
+      <w:r>
+        <w:rPr>
+          <w:sz w:val="20"/>
+          <w:szCs w:val="16"/>
+        </w:rPr>
+        <w:fldChar w:fldCharType="end"/>
+      </w:r>
+      <w:r>
+        <w:rPr>
+          <w:sz w:val="20"/>
+          <w:szCs w:val="16"/>
+        </w:rPr>
+        <w:t xml:space="preserve"> RunnableTask class</w:t>
+      </w:r>
+    </w:p>
+    <w:p>
+      <w:pPr>
+        <w:spacing w:after="120"/>
+      </w:pPr>
+      <w:r>
+        <w:t xml:space="preserve">In Executor service, </w:t>
+      </w:r>
+      <w:commentRangeStart w:id="17"/>
+      <w:r>
+        <w:t xml:space="preserve">Future represents </w:t>
+      </w:r>
+      <w:r>
+        <w:t>pending completion of a task</w:t>
+      </w:r>
+      <w:commentRangeEnd w:id="17"/>
+      <w:r>
+        <w:rPr>
+          <w:rStyle w:val="CommentReference"/>
+        </w:rPr>
+        <w:commentReference w:id="17"/>
+      </w:r>
+      <w:r>
+        <w:t>.</w:t>
+      </w:r>
+      <w:r>
+        <w:t xml:space="preserve"> </w:t>
+      </w:r>
+      <w:r>
+        <w:t>T</w:t>
+      </w:r>
+      <w:r>
+        <w:t>o</w:t>
+      </w:r>
+      <w:r>
+        <w:t xml:space="preserve"> assign tasks to </w:t>
+      </w:r>
+      <w:r>
+        <w:t>a pool</w:t>
+      </w:r>
+      <w:r>
+        <w:t xml:space="preserve">, </w:t>
+      </w:r>
+      <w:r>
+        <w:t xml:space="preserve">these objects </w:t>
+      </w:r>
+      <w:r>
+        <w:t>are</w:t>
+      </w:r>
+      <w:r>
+        <w:t xml:space="preserve"> first submitted to </w:t>
+      </w:r>
+      <w:r>
+        <w:t xml:space="preserve">an executorService </w:t>
+      </w:r>
+      <w:r>
+        <w:t>object,</w:t>
+      </w:r>
+      <w:r>
+        <w:t xml:space="preserve"> and they will then be added to a </w:t>
+      </w:r>
+      <w:r>
+        <w:t xml:space="preserve">List&lt;Future&gt;. </w:t>
+      </w:r>
+    </w:p>
+    <w:p>
+      <w:pPr>
+        <w:keepNext/>
+        <w:spacing w:after="120"/>
+      </w:pPr>
+      <w:r>
+        <w:lastRenderedPageBreak/>
+        <w:drawing>
+          <wp:inline distT="0" distB="0" distL="0" distR="0" wp14:anchorId="44105C21" wp14:editId="1EAF912E">
+            <wp:extent cx="6559062" cy="1831071"/>
+            <wp:effectExtent l="0" t="0" r="0" b="0"/>
+            <wp:docPr id="31" name="Picture 31" descr="Text&#10;&#10;Description automatically generated"/>
+            <wp:cNvGraphicFramePr>
+              <a:graphicFrameLocks xmlns:a="http://schemas.openxmlformats.org/drawingml/2006/main" noChangeAspect="1"/>
+            </wp:cNvGraphicFramePr>
+            <a:graphic xmlns:a="http://schemas.openxmlformats.org/drawingml/2006/main">
+              <a:graphicData uri="http://schemas.openxmlformats.org/drawingml/2006/picture">
+                <pic:pic xmlns:pic="http://schemas.openxmlformats.org/drawingml/2006/picture">
+                  <pic:nvPicPr>
+                    <pic:cNvPr id="31" name="Picture 31" descr="Text&#10;&#10;Description automatically generated"/>
+                    <pic:cNvPicPr/>
+                  </pic:nvPicPr>
+                  <pic:blipFill>
+                    <a:blip r:embed="rId27"/>
+                    <a:stretch>
+                      <a:fillRect/>
+                    </a:stretch>
+                  </pic:blipFill>
+                  <pic:spPr>
+                    <a:xfrm>
+                      <a:off x="0" y="0"/>
+                      <a:ext cx="6568284" cy="1833646"/>
+                    </a:xfrm>
+                    <a:prstGeom prst="rect">
+                      <a:avLst/>
+                    </a:prstGeom>
+                  </pic:spPr>
+                </pic:pic>
+              </a:graphicData>
+            </a:graphic>
+          </wp:inline>
+        </w:drawing>
+      </w:r>
+    </w:p>
+    <w:p>
+      <w:pPr>
+        <w:pStyle w:val="Caption"/>
+        <w:jc w:val="center"/>
+        <w:rPr>
+          <w:sz w:val="20"/>
+          <w:szCs w:val="16"/>
+        </w:rPr>
+      </w:pPr>
+      <w:r>
+        <w:rPr>
+          <w:sz w:val="20"/>
+          <w:szCs w:val="16"/>
+        </w:rPr>
+        <w:t xml:space="preserve">Figure </w:t>
+      </w:r>
+      <w:r>
+        <w:rPr>
+          <w:sz w:val="20"/>
+          <w:szCs w:val="16"/>
+        </w:rPr>
+        <w:fldChar w:fldCharType="begin"/>
+      </w:r>
+      <w:r>
+        <w:rPr>
+          <w:sz w:val="20"/>
+          <w:szCs w:val="16"/>
+        </w:rPr>
+        <w:instrText xml:space="preserve"> SEQ Figure \* ARABIC </w:instrText>
+      </w:r>
+      <w:r>
+        <w:rPr>
+          <w:sz w:val="20"/>
+          <w:szCs w:val="16"/>
+        </w:rPr>
+        <w:fldChar w:fldCharType="separate"/>
+      </w:r>
+      <w:r>
+        <w:rPr>
+          <w:noProof/>
+          <w:sz w:val="20"/>
+          <w:szCs w:val="16"/>
+        </w:rPr>
+        <w:t>14</w:t>
+      </w:r>
+      <w:r>
+        <w:rPr>
+          <w:sz w:val="20"/>
+          <w:szCs w:val="16"/>
+        </w:rPr>
+        <w:fldChar w:fldCharType="end"/>
+      </w:r>
+      <w:r>
+        <w:rPr>
+          <w:sz w:val="20"/>
+          <w:szCs w:val="16"/>
+        </w:rPr>
+        <w:t xml:space="preserve"> Pre-process data: collecting List&lt;Future&gt;</w:t>
+      </w:r>
+    </w:p>
+    <w:p>
+      <w:pPr>
+        <w:spacing w:after="120"/>
+      </w:pPr>
+      <w:r>
+        <w:t xml:space="preserve">After having completed to </w:t>
+      </w:r>
+      <w:r>
+        <w:t>getting</w:t>
+      </w:r>
+      <w:r>
+        <w:t xml:space="preserve"> all </w:t>
+      </w:r>
+      <w:r>
+        <w:t xml:space="preserve">the </w:t>
+      </w:r>
+      <w:proofErr w:type="spellStart"/>
+      <w:r>
+        <w:t>futureTasks</w:t>
+      </w:r>
+      <w:proofErr w:type="spellEnd"/>
+      <w:r>
+        <w:t xml:space="preserve"> in List</w:t>
+      </w:r>
+      <w:r>
+        <w:t>&lt;Future&gt;</w:t>
+      </w:r>
+      <w:r>
+        <w:t>, t</w:t>
+      </w:r>
+      <w:r>
+        <w:t xml:space="preserve">he program iterates though each </w:t>
+      </w:r>
+      <w:r>
+        <w:t>item</w:t>
+      </w:r>
+      <w:r>
+        <w:t xml:space="preserve"> in </w:t>
+      </w:r>
+      <w:r>
+        <w:t>List&lt;Future&gt;</w:t>
+      </w:r>
+      <w:r>
+        <w:t xml:space="preserve"> </w:t>
+      </w:r>
+      <w:r>
+        <w:t xml:space="preserve">and execute them </w:t>
+      </w:r>
+      <w:r>
+        <w:t xml:space="preserve">asynchronously using </w:t>
+      </w:r>
+      <w:r>
+        <w:t>the pool of threads we have declared in executorService</w:t>
+      </w:r>
+      <w:r>
+        <w:t>.</w:t>
+      </w:r>
+    </w:p>
+    <w:p>
+      <w:pPr>
+        <w:spacing w:after="120"/>
+      </w:pPr>
+    </w:p>
+    <w:p>
+      <w:pPr>
+        <w:spacing w:after="120"/>
+      </w:pPr>
+    </w:p>
+    <w:p>
+      <w:pPr>
+        <w:spacing w:after="120"/>
+      </w:pPr>
     </w:p>
     <w:p/>
-    <w:p>
-      <w:pPr>
-        <w:pStyle w:val="Heading3"/>
-      </w:pPr>
-      <w:bookmarkStart w:id="11" w:name="_Toc85756027"/>
-      <w:r>
-        <w:t xml:space="preserve">3.3.3 </w:t>
-      </w:r>
-      <w:r>
-        <w:t>Executor</w:t>
+    <w:p/>
+    <w:p>
+      <w:pPr>
+        <w:pStyle w:val="Heading1"/>
+      </w:pPr>
+      <w:bookmarkStart w:id="18" w:name="_Toc86440187"/>
+      <w:r>
+        <w:t>4</w:t>
+      </w:r>
+      <w:r>
+        <w:t xml:space="preserve">. </w:t>
+      </w:r>
+      <w:r>
+        <w:t>Outcomes</w:t>
+      </w:r>
+      <w:bookmarkEnd w:id="18"/>
+    </w:p>
+    <w:p>
+      <w:r>
+        <w:t xml:space="preserve">d. timing and profiling results, </w:t>
+      </w:r>
+      <w:r>
+        <w:t xml:space="preserve">speedup </w:t>
+      </w:r>
+      <w:r>
+        <w:t>graphs</w:t>
+      </w:r>
+    </w:p>
+    <w:p>
+      <w:r>
+        <w:t>e.</w:t>
+      </w:r>
+      <w:r>
+        <w:t xml:space="preserve"> same</w:t>
       </w:r>
       <w:r>
         <w:t xml:space="preserve"> </w:t>
       </w:r>
       <w:r>
-        <w:t>Service</w:t>
-      </w:r>
-      <w:bookmarkEnd w:id="11"/>
+        <w:t>results</w:t>
+      </w:r>
+      <w:r>
+        <w:t xml:space="preserve"> (number of promoters identified)</w:t>
+      </w:r>
+      <w:r>
+        <w:t>?</w:t>
+      </w:r>
+    </w:p>
+    <w:p>
+      <w:r>
+        <w:t xml:space="preserve">CPU is utilized </w:t>
+      </w:r>
+      <w:r>
+        <w:t xml:space="preserve">at high percentage - </w:t>
+      </w:r>
+      <w:r>
+        <w:t xml:space="preserve">90% </w:t>
+      </w:r>
+      <w:r>
+        <w:t>on average -</w:t>
+      </w:r>
+      <w:r>
+        <w:t xml:space="preserve"> </w:t>
+      </w:r>
+      <w:r>
+        <w:t>during the execution period</w:t>
+      </w:r>
+    </w:p>
+    <w:p>
+      <w:pPr>
+        <w:pStyle w:val="Heading2"/>
+      </w:pPr>
+      <w:bookmarkStart w:id="19" w:name="_Toc86440188"/>
+      <w:r>
+        <w:t>4.1 ExplicitThreading</w:t>
+      </w:r>
+      <w:bookmarkEnd w:id="19"/>
     </w:p>
     <w:p/>
     <w:p>
-      <w:r>
-        <w:tab/>
-      </w:r>
+      <w:pPr>
+        <w:pStyle w:val="Heading2"/>
+      </w:pPr>
+      <w:bookmarkStart w:id="20" w:name="_Toc86440189"/>
+      <w:r>
+        <w:t xml:space="preserve">4.2 </w:t>
+      </w:r>
+      <w:r>
+        <w:t>Parallel stream</w:t>
+      </w:r>
+      <w:bookmarkEnd w:id="20"/>
+    </w:p>
+    <w:p>
+      <w:r>
+        <w:t>The Parallel stream technique</w:t>
+      </w:r>
+      <w:r>
+        <w:t xml:space="preserve"> clearly has more advantages than Explicit Threading in this </w:t>
+      </w:r>
+      <w:r>
+        <w:t>app since it automates the process of distribut</w:t>
+      </w:r>
+      <w:r>
+        <w:t>ing</w:t>
+      </w:r>
+      <w:r>
+        <w:t xml:space="preserve"> tasks between </w:t>
+      </w:r>
+      <w:r>
+        <w:t xml:space="preserve">threads when they </w:t>
+      </w:r>
+      <w:r>
+        <w:t>finished pre</w:t>
+      </w:r>
+      <w:r>
+        <w:t>vious tasks and turn</w:t>
+      </w:r>
+      <w:r>
+        <w:t xml:space="preserve"> idle </w:t>
+      </w:r>
+      <w:r>
+        <w:t xml:space="preserve">and </w:t>
+      </w:r>
+      <w:r>
+        <w:t>then combine the results after finishing the task</w:t>
+      </w:r>
+    </w:p>
+    <w:p>
+      <w:pPr>
+        <w:pStyle w:val="Heading2"/>
+      </w:pPr>
+      <w:bookmarkStart w:id="21" w:name="_Toc86440190"/>
+      <w:r>
+        <w:t xml:space="preserve">4.3 </w:t>
+      </w:r>
+      <w:r>
+        <w:t>Executor Service</w:t>
+      </w:r>
+      <w:bookmarkEnd w:id="21"/>
     </w:p>
     <w:p/>
     <w:p>
       <w:pPr>
         <w:pStyle w:val="Heading1"/>
       </w:pPr>
-      <w:bookmarkStart w:id="12" w:name="_Toc85756028"/>
-      <w:r>
-        <w:t>4</w:t>
-      </w:r>
-      <w:r>
-        <w:t xml:space="preserve">. </w:t>
-      </w:r>
-      <w:r>
-        <w:t>Outcomes</w:t>
-      </w:r>
-      <w:bookmarkEnd w:id="12"/>
-    </w:p>
-    <w:p>
-      <w:r>
-        <w:t xml:space="preserve">d. timing and profiling results, </w:t>
-      </w:r>
-      <w:r>
-        <w:t xml:space="preserve">speedup </w:t>
-      </w:r>
-      <w:r>
-        <w:t>graphs</w:t>
-      </w:r>
-    </w:p>
-    <w:p>
-      <w:r>
-        <w:t>e.</w:t>
-      </w:r>
-      <w:r>
-        <w:t xml:space="preserve"> same</w:t>
-      </w:r>
-      <w:r>
-        <w:t xml:space="preserve"> </w:t>
-      </w:r>
-      <w:r>
-        <w:t>results</w:t>
-      </w:r>
-      <w:r>
-        <w:t xml:space="preserve"> (number of promoters identified)</w:t>
-      </w:r>
-      <w:r>
-        <w:t>?</w:t>
-      </w:r>
-    </w:p>
-    <w:p>
-      <w:pPr>
-        <w:pStyle w:val="Heading2"/>
-      </w:pPr>
-      <w:r>
-        <w:t>4.1 ExplicitThreading</w:t>
-      </w:r>
-    </w:p>
-    <w:p/>
-    <w:p>
-      <w:pPr>
-        <w:pStyle w:val="Heading2"/>
-      </w:pPr>
-      <w:r>
-        <w:t xml:space="preserve">4.2 </w:t>
-      </w:r>
-      <w:r>
-        <w:t>Parallel stream</w:t>
-      </w:r>
-    </w:p>
-    <w:p/>
-    <w:p>
-      <w:pPr>
-        <w:pStyle w:val="Heading2"/>
-      </w:pPr>
-      <w:r>
-        <w:t xml:space="preserve">4.3 </w:t>
-      </w:r>
-      <w:r>
-        <w:t>Executor Service</w:t>
-      </w:r>
-    </w:p>
-    <w:p/>
-    <w:p>
-      <w:pPr>
-        <w:pStyle w:val="Heading1"/>
-      </w:pPr>
-      <w:bookmarkStart w:id="13" w:name="_Toc85756029"/>
+      <w:bookmarkStart w:id="22" w:name="_Toc86440191"/>
       <w:r>
         <w:lastRenderedPageBreak/>
         <w:t>5</w:t>
@@ -4212,7 +6504,7 @@
       <w:r>
         <w:t>. Difficulties</w:t>
       </w:r>
-      <w:bookmarkEnd w:id="13"/>
+      <w:bookmarkEnd w:id="22"/>
       <w:r>
         <w:t xml:space="preserve"> </w:t>
       </w:r>
@@ -4221,9 +6513,11 @@
       <w:pPr>
         <w:pStyle w:val="Heading2"/>
       </w:pPr>
+      <w:bookmarkStart w:id="23" w:name="_Toc86440192"/>
       <w:r>
         <w:t>5.1 Explicit Threading</w:t>
       </w:r>
+      <w:bookmarkEnd w:id="23"/>
     </w:p>
     <w:p>
       <w:pPr>
@@ -4374,14 +6668,14 @@
         <w:spacing w:after="120"/>
         <w:ind w:left="720"/>
         <w:rPr>
-          <w:color w:val="FF0000"/>
+          <w:color w:val="C00000"/>
           <w:sz w:val="20"/>
           <w:szCs w:val="20"/>
         </w:rPr>
       </w:pPr>
       <w:r>
         <w:rPr>
-          <w:color w:val="FF0000"/>
+          <w:color w:val="C00000"/>
           <w:sz w:val="20"/>
           <w:szCs w:val="20"/>
         </w:rPr>
@@ -4390,7 +6684,7 @@
       <w:proofErr w:type="spellStart"/>
       <w:r>
         <w:rPr>
-          <w:color w:val="FF0000"/>
+          <w:color w:val="C00000"/>
           <w:sz w:val="20"/>
           <w:szCs w:val="20"/>
         </w:rPr>
@@ -4399,7 +6693,7 @@
       <w:proofErr w:type="spellEnd"/>
       <w:r>
         <w:rPr>
-          <w:color w:val="FF0000"/>
+          <w:color w:val="C00000"/>
           <w:sz w:val="20"/>
           <w:szCs w:val="20"/>
         </w:rPr>
@@ -4408,7 +6702,7 @@
       <w:proofErr w:type="spellStart"/>
       <w:r>
         <w:rPr>
-          <w:color w:val="FF0000"/>
+          <w:color w:val="C00000"/>
           <w:sz w:val="20"/>
           <w:szCs w:val="20"/>
         </w:rPr>
@@ -4417,7 +6711,7 @@
       <w:proofErr w:type="spellEnd"/>
       <w:r>
         <w:rPr>
-          <w:color w:val="FF0000"/>
+          <w:color w:val="C00000"/>
           <w:sz w:val="20"/>
           <w:szCs w:val="20"/>
         </w:rPr>
@@ -4426,7 +6720,7 @@
       <w:proofErr w:type="spellStart"/>
       <w:r>
         <w:rPr>
-          <w:color w:val="FF0000"/>
+          <w:color w:val="C00000"/>
           <w:sz w:val="20"/>
           <w:szCs w:val="20"/>
         </w:rPr>
@@ -4435,7 +6729,7 @@
       <w:proofErr w:type="spellEnd"/>
       <w:r>
         <w:rPr>
-          <w:color w:val="FF0000"/>
+          <w:color w:val="C00000"/>
           <w:sz w:val="20"/>
           <w:szCs w:val="20"/>
         </w:rPr>
@@ -4447,14 +6741,14 @@
         <w:spacing w:after="120"/>
         <w:ind w:left="720"/>
         <w:rPr>
-          <w:color w:val="FF0000"/>
+          <w:color w:val="C00000"/>
           <w:sz w:val="20"/>
           <w:szCs w:val="20"/>
         </w:rPr>
       </w:pPr>
       <w:r>
         <w:rPr>
-          <w:color w:val="FF0000"/>
+          <w:color w:val="C00000"/>
           <w:sz w:val="20"/>
           <w:szCs w:val="20"/>
         </w:rPr>
@@ -4491,9 +6785,11 @@
       <w:pPr>
         <w:pStyle w:val="Heading2"/>
       </w:pPr>
+      <w:bookmarkStart w:id="24" w:name="_Toc86440193"/>
       <w:r>
         <w:t>5.2 Parallel Stream</w:t>
       </w:r>
+      <w:bookmarkEnd w:id="24"/>
     </w:p>
     <w:p>
       <w:pPr>
@@ -4527,17 +6823,12 @@
       </w:r>
       <w:proofErr w:type="spellEnd"/>
       <w:r>
-        <w:t xml:space="preserve"> and </w:t>
-      </w:r>
-      <w:proofErr w:type="spellStart"/>
-      <w:r>
-        <w:t>executorService</w:t>
-      </w:r>
-      <w:proofErr w:type="spellEnd"/>
+        <w:t xml:space="preserve"> and executorService</w:t>
+      </w:r>
       <w:r>
         <w:t xml:space="preserve">. </w:t>
       </w:r>
-      <w:hyperlink r:id="rId22" w:history="1">
+      <w:hyperlink r:id="rId28" w:history="1">
         <w:r>
           <w:rPr>
             <w:rStyle w:val="Hyperlink"/>
@@ -4580,14 +6871,14 @@
       <w:pPr>
         <w:pStyle w:val="Heading1"/>
       </w:pPr>
-      <w:bookmarkStart w:id="14" w:name="_Toc85756030"/>
+      <w:bookmarkStart w:id="25" w:name="_Toc86440194"/>
       <w:r>
         <w:t>6</w:t>
       </w:r>
       <w:r>
         <w:t>. Reflection</w:t>
       </w:r>
-      <w:bookmarkEnd w:id="14"/>
+      <w:bookmarkEnd w:id="25"/>
     </w:p>
     <w:p/>
     <w:p/>
@@ -4597,17 +6888,17 @@
       <w:pPr>
         <w:pStyle w:val="Heading1"/>
       </w:pPr>
-      <w:bookmarkStart w:id="15" w:name="_Toc85756031"/>
+      <w:bookmarkStart w:id="26" w:name="_Toc86440195"/>
       <w:r>
         <w:t>7</w:t>
       </w:r>
       <w:r>
         <w:t>. References</w:t>
       </w:r>
-      <w:bookmarkEnd w:id="15"/>
-    </w:p>
-    <w:p>
-      <w:hyperlink r:id="rId23" w:history="1">
+      <w:bookmarkEnd w:id="26"/>
+    </w:p>
+    <w:p>
+      <w:hyperlink r:id="rId29" w:history="1">
         <w:r>
           <w:rPr>
             <w:rStyle w:val="Hyperlink"/>
@@ -4617,26 +6908,81 @@
       </w:hyperlink>
     </w:p>
     <w:p>
-      <w:hyperlink r:id="rId24" w:history="1">
+      <w:pPr>
+        <w:rPr>
+          <w:rStyle w:val="Hyperlink"/>
+        </w:rPr>
+      </w:pPr>
+      <w:hyperlink r:id="rId30" w:history="1">
         <w:r>
           <w:rPr>
             <w:rStyle w:val="Hyperlink"/>
           </w:rPr>
-          <w:t>https://www.baeldung.com/java-when-to-</w:t>
+          <w:t>https://www.baeldung.com/java-when-to-use-parallel-stream</w:t>
         </w:r>
+      </w:hyperlink>
+    </w:p>
+    <w:p>
+      <w:hyperlink r:id="rId31" w:history="1">
         <w:r>
           <w:rPr>
             <w:rStyle w:val="Hyperlink"/>
           </w:rPr>
-          <w:t>u</w:t>
+          <w:t>https://docs.oracle.com/javase/tutorial/collections/streams/parallelism.html</w:t>
         </w:r>
+      </w:hyperlink>
+    </w:p>
+    <w:p>
+      <w:hyperlink r:id="rId32" w:history="1">
         <w:r>
           <w:rPr>
             <w:rStyle w:val="Hyperlink"/>
           </w:rPr>
-          <w:t>se-parallel-stream</w:t>
+          <w:t>https://www.tabnine.com/code/java/methods/java.util.Collection/parallelStream</w:t>
         </w:r>
       </w:hyperlink>
+    </w:p>
+    <w:p>
+      <w:hyperlink r:id="rId33" w:anchor=":~:text=A%20triplet%20code%20could%20make,of%20all%2020%20amino%20acids" w:history="1">
+        <w:r>
+          <w:rPr>
+            <w:rStyle w:val="Hyperlink"/>
+          </w:rPr>
+          <w:t>https://passel2.unl.edu/view/lesson/3ccee8500ac8/6#:~:text=A%20triplet%20code%20could%20make,of%20all%2020%20amino%20acids</w:t>
+        </w:r>
+      </w:hyperlink>
+      <w:r>
+        <w:t>.</w:t>
+      </w:r>
+    </w:p>
+    <w:p>
+      <w:hyperlink r:id="rId34" w:history="1">
+        <w:r>
+          <w:rPr>
+            <w:rStyle w:val="Hyperlink"/>
+          </w:rPr>
+          <w:t>https://docs.oracle.com/javase/7/docs/api/java/lang/Runnable.html#:~:text=A%20class%20that%20implements%20Runnable,and%20no%20other%20Thread%20methods</w:t>
+        </w:r>
+      </w:hyperlink>
+      <w:r>
+        <w:t>.</w:t>
+      </w:r>
+      <w:r>
+        <w:t xml:space="preserve"> </w:t>
+      </w:r>
+    </w:p>
+    <w:p>
+      <w:hyperlink r:id="rId35" w:history="1">
+        <w:r>
+          <w:rPr>
+            <w:rStyle w:val="Hyperlink"/>
+          </w:rPr>
+          <w:t>https://docs.oracle.com/en/java/javase/11/docs/api/java.base/java/util/concurrent/ExecutorService.html</w:t>
+        </w:r>
+      </w:hyperlink>
+      <w:r>
+        <w:t xml:space="preserve"> </w:t>
+      </w:r>
     </w:p>
     <w:p/>
     <w:p/>
@@ -4645,19 +6991,44 @@
       <w:pPr>
         <w:pStyle w:val="Heading1"/>
       </w:pPr>
-      <w:bookmarkStart w:id="16" w:name="_Toc85756032"/>
-      <w:r>
-        <w:lastRenderedPageBreak/>
+      <w:bookmarkStart w:id="27" w:name="_Toc86440196"/>
+      <w:r>
         <w:t>8</w:t>
       </w:r>
       <w:r>
         <w:t>. Appendixes</w:t>
       </w:r>
-      <w:bookmarkEnd w:id="16"/>
+      <w:bookmarkEnd w:id="27"/>
       <w:r>
         <w:t xml:space="preserve"> </w:t>
       </w:r>
     </w:p>
+    <w:p>
+      <w:pPr>
+        <w:pStyle w:val="Heading2"/>
+      </w:pPr>
+      <w:r>
+        <w:t xml:space="preserve">8.1 </w:t>
+      </w:r>
+      <w:r>
+        <w:t>Instructions to run app with each technique</w:t>
+      </w:r>
+    </w:p>
+    <w:p>
+      <w:pPr>
+        <w:pStyle w:val="Heading2"/>
+      </w:pPr>
+      <w:r>
+        <w:t xml:space="preserve">8.2 </w:t>
+      </w:r>
+      <w:r>
+        <w:t>Other</w:t>
+      </w:r>
+      <w:r>
+        <w:t>s</w:t>
+      </w:r>
+    </w:p>
+    <w:p/>
     <w:p>
       <w:proofErr w:type="spellStart"/>
       <w:r>
@@ -4701,7 +7072,7 @@
                     <pic:cNvPicPr/>
                   </pic:nvPicPr>
                   <pic:blipFill>
-                    <a:blip r:embed="rId25"/>
+                    <a:blip r:embed="rId36"/>
                     <a:stretch>
                       <a:fillRect/>
                     </a:stretch>
@@ -4743,7 +7114,7 @@
                     <pic:cNvPicPr/>
                   </pic:nvPicPr>
                   <pic:blipFill>
-                    <a:blip r:embed="rId26"/>
+                    <a:blip r:embed="rId37"/>
                     <a:stretch>
                       <a:fillRect/>
                     </a:stretch>
@@ -4767,6 +7138,7 @@
     <w:p/>
     <w:p>
       <w:r>
+        <w:lastRenderedPageBreak/>
         <w:t>101</w:t>
       </w:r>
       <w:r>
@@ -4784,7 +7156,6 @@
         <w:rPr>
           <w:noProof/>
         </w:rPr>
-        <w:lastRenderedPageBreak/>
         <w:drawing>
           <wp:inline distT="0" distB="0" distL="0" distR="0" wp14:anchorId="2ADC83E9" wp14:editId="113165D1">
             <wp:extent cx="5943600" cy="3235960"/>
@@ -4801,7 +7172,7 @@
                     <pic:cNvPicPr/>
                   </pic:nvPicPr>
                   <pic:blipFill>
-                    <a:blip r:embed="rId27"/>
+                    <a:blip r:embed="rId38"/>
                     <a:stretch>
                       <a:fillRect/>
                     </a:stretch>
@@ -4843,7 +7214,7 @@
                     <pic:cNvPicPr/>
                   </pic:nvPicPr>
                   <pic:blipFill>
-                    <a:blip r:embed="rId28"/>
+                    <a:blip r:embed="rId39"/>
                     <a:stretch>
                       <a:fillRect/>
                     </a:stretch>
@@ -4895,7 +7266,7 @@
                     <pic:cNvPicPr/>
                   </pic:nvPicPr>
                   <pic:blipFill>
-                    <a:blip r:embed="rId29"/>
+                    <a:blip r:embed="rId40"/>
                     <a:stretch>
                       <a:fillRect/>
                     </a:stretch>
@@ -4937,7 +7308,7 @@
                     <pic:cNvPicPr/>
                   </pic:nvPicPr>
                   <pic:blipFill>
-                    <a:blip r:embed="rId30"/>
+                    <a:blip r:embed="rId41"/>
                     <a:stretch>
                       <a:fillRect/>
                     </a:stretch>
@@ -4989,7 +7360,7 @@
                     <pic:cNvPicPr/>
                   </pic:nvPicPr>
                   <pic:blipFill>
-                    <a:blip r:embed="rId31"/>
+                    <a:blip r:embed="rId42"/>
                     <a:stretch>
                       <a:fillRect/>
                     </a:stretch>
@@ -5031,7 +7402,7 @@
                     <pic:cNvPicPr/>
                   </pic:nvPicPr>
                   <pic:blipFill>
-                    <a:blip r:embed="rId32"/>
+                    <a:blip r:embed="rId43"/>
                     <a:stretch>
                       <a:fillRect/>
                     </a:stretch>
@@ -5093,7 +7464,7 @@
                     <pic:cNvPicPr/>
                   </pic:nvPicPr>
                   <pic:blipFill>
-                    <a:blip r:embed="rId33"/>
+                    <a:blip r:embed="rId44"/>
                     <a:stretch>
                       <a:fillRect/>
                     </a:stretch>
@@ -5135,7 +7506,7 @@
                     <pic:cNvPicPr/>
                   </pic:nvPicPr>
                   <pic:blipFill>
-                    <a:blip r:embed="rId34"/>
+                    <a:blip r:embed="rId45"/>
                     <a:stretch>
                       <a:fillRect/>
                     </a:stretch>
@@ -5202,7 +7573,7 @@
                     <pic:cNvPicPr/>
                   </pic:nvPicPr>
                   <pic:blipFill>
-                    <a:blip r:embed="rId35"/>
+                    <a:blip r:embed="rId46"/>
                     <a:stretch>
                       <a:fillRect/>
                     </a:stretch>
@@ -5245,7 +7616,7 @@
                     <pic:cNvPicPr/>
                   </pic:nvPicPr>
                   <pic:blipFill>
-                    <a:blip r:embed="rId36"/>
+                    <a:blip r:embed="rId47"/>
                     <a:stretch>
                       <a:fillRect/>
                     </a:stretch>
@@ -5301,7 +7672,7 @@
                     <pic:cNvPicPr/>
                   </pic:nvPicPr>
                   <pic:blipFill>
-                    <a:blip r:embed="rId37"/>
+                    <a:blip r:embed="rId48"/>
                     <a:stretch>
                       <a:fillRect/>
                     </a:stretch>
@@ -5344,7 +7715,7 @@
                     <pic:cNvPicPr/>
                   </pic:nvPicPr>
                   <pic:blipFill>
-                    <a:blip r:embed="rId38"/>
+                    <a:blip r:embed="rId49"/>
                     <a:stretch>
                       <a:fillRect/>
                     </a:stretch>
@@ -5454,8 +7825,8 @@
     </w:p>
     <w:p/>
     <w:sectPr>
-      <w:headerReference w:type="default" r:id="rId39"/>
-      <w:footerReference w:type="default" r:id="rId40"/>
+      <w:headerReference w:type="default" r:id="rId50"/>
+      <w:footerReference w:type="default" r:id="rId51"/>
       <w:footnotePr>
         <w:pos w:val="beneathText"/>
       </w:footnotePr>
@@ -5471,7 +7842,7 @@
 
 <file path=word/comments.xml><?xml version="1.0" encoding="utf-8"?>
 <w:comments xmlns:wpc="http://schemas.microsoft.com/office/word/2010/wordprocessingCanvas" xmlns:cx="http://schemas.microsoft.com/office/drawing/2014/chartex" xmlns:cx1="http://schemas.microsoft.com/office/drawing/2015/9/8/chartex" xmlns:cx2="http://schemas.microsoft.com/office/drawing/2015/10/21/chartex" xmlns:cx3="http://schemas.microsoft.com/office/drawing/2016/5/9/chartex" xmlns:cx4="http://schemas.microsoft.com/office/drawing/2016/5/10/chartex" xmlns:cx5="http://schemas.microsoft.com/office/drawing/2016/5/11/chartex" xmlns:cx6="http://schemas.microsoft.com/office/drawing/2016/5/12/chartex" xmlns:cx7="http://schemas.microsoft.com/office/drawing/2016/5/13/chartex" xmlns:cx8="http://schemas.microsoft.com/office/drawing/2016/5/14/chartex" xmlns:mc="http://schemas.openxmlformats.org/markup-compatibility/2006" xmlns:aink="http://schemas.microsoft.com/office/drawing/2016/ink" xmlns:am3d="http://schemas.microsoft.com/office/drawing/2017/model3d" xmlns:o="urn:schemas-microsoft-com:office:office" xmlns:r="http://schemas.openxmlformats.org/officeDocument/2006/relationships" xmlns:m="http://schemas.openxmlformats.org/officeDocument/2006/math" xmlns:v="urn:schemas-microsoft-com:vml" xmlns:wp14="http://schemas.microsoft.com/office/word/2010/wordprocessingDrawing" xmlns:wp="http://schemas.openxmlformats.org/drawingml/2006/wordprocessingDrawing" xmlns:w10="urn:schemas-microsoft-com:office:word" xmlns:w="http://schemas.openxmlformats.org/wordprocessingml/2006/main" xmlns:w14="http://schemas.microsoft.com/office/word/2010/wordml" xmlns:w15="http://schemas.microsoft.com/office/word/2012/wordml" xmlns:w16cex="http://schemas.microsoft.com/office/word/2018/wordml/cex" xmlns:w16cid="http://schemas.microsoft.com/office/word/2016/wordml/cid" xmlns:w16="http://schemas.microsoft.com/office/word/2018/wordml" xmlns:w16sdtdh="http://schemas.microsoft.com/office/word/2020/wordml/sdtdatahash" xmlns:w16se="http://schemas.microsoft.com/office/word/2015/wordml/symex" xmlns:wpg="http://schemas.microsoft.com/office/word/2010/wordprocessingGroup" xmlns:wpi="http://schemas.microsoft.com/office/word/2010/wordprocessingInk" xmlns:wne="http://schemas.microsoft.com/office/word/2006/wordml" xmlns:wps="http://schemas.microsoft.com/office/word/2010/wordprocessingShape" mc:Ignorable="w14 w15 w16se w16cid w16 w16cex w16sdtdh wp14">
-  <w:comment w:id="2" w:author="Rodo Nguyen" w:date="2021-10-26T19:56:00Z" w:initials="RN">
+  <w:comment w:id="2" w:author="Rodo Nguyen" w:date="2021-10-28T02:09:00Z" w:initials="RN">
     <w:p>
       <w:pPr>
         <w:pStyle w:val="CommentText"/>
@@ -5482,8 +7853,35 @@
         </w:rPr>
         <w:annotationRef/>
       </w:r>
-      <w:r>
-        <w:t>more</w:t>
+      <w:hyperlink r:id="rId1" w:anchor=":~:text=A%20triplet%20code%20could%20make,of%20all%2020%20amino%20acids" w:history="1">
+        <w:r>
+          <w:rPr>
+            <w:rStyle w:val="Hyperlink"/>
+          </w:rPr>
+          <w:t>https://passel2.unl.edu/view/lesson/3ccee8500ac8/6#:~:text=A%20triplet%20code%20could%20make,of%20all%2020%20amino%20acids</w:t>
+        </w:r>
+      </w:hyperlink>
+      <w:r>
+        <w:t>.</w:t>
+      </w:r>
+      <w:r>
+        <w:t xml:space="preserve"> </w:t>
+      </w:r>
+    </w:p>
+  </w:comment>
+  <w:comment w:id="17" w:author="Rodo Nguyen" w:date="2021-10-30T10:58:00Z" w:initials="RN">
+    <w:p>
+      <w:pPr>
+        <w:pStyle w:val="CommentText"/>
+      </w:pPr>
+      <w:r>
+        <w:rPr>
+          <w:rStyle w:val="CommentReference"/>
+        </w:rPr>
+        <w:annotationRef/>
+      </w:r>
+      <w:r>
+        <w:t>https://docs.oracle.com/en/java/javase/11/docs/api/java.base/java/util/concurrent/ExecutorService.html</w:t>
       </w:r>
     </w:p>
   </w:comment>
@@ -5492,19 +7890,22 @@
 
 <file path=word/commentsExtended.xml><?xml version="1.0" encoding="utf-8"?>
 <w15:commentsEx xmlns:wpc="http://schemas.microsoft.com/office/word/2010/wordprocessingCanvas" xmlns:cx="http://schemas.microsoft.com/office/drawing/2014/chartex" xmlns:cx1="http://schemas.microsoft.com/office/drawing/2015/9/8/chartex" xmlns:cx2="http://schemas.microsoft.com/office/drawing/2015/10/21/chartex" xmlns:cx3="http://schemas.microsoft.com/office/drawing/2016/5/9/chartex" xmlns:cx4="http://schemas.microsoft.com/office/drawing/2016/5/10/chartex" xmlns:cx5="http://schemas.microsoft.com/office/drawing/2016/5/11/chartex" xmlns:cx6="http://schemas.microsoft.com/office/drawing/2016/5/12/chartex" xmlns:cx7="http://schemas.microsoft.com/office/drawing/2016/5/13/chartex" xmlns:cx8="http://schemas.microsoft.com/office/drawing/2016/5/14/chartex" xmlns:mc="http://schemas.openxmlformats.org/markup-compatibility/2006" xmlns:aink="http://schemas.microsoft.com/office/drawing/2016/ink" xmlns:am3d="http://schemas.microsoft.com/office/drawing/2017/model3d" xmlns:o="urn:schemas-microsoft-com:office:office" xmlns:r="http://schemas.openxmlformats.org/officeDocument/2006/relationships" xmlns:m="http://schemas.openxmlformats.org/officeDocument/2006/math" xmlns:v="urn:schemas-microsoft-com:vml" xmlns:wp14="http://schemas.microsoft.com/office/word/2010/wordprocessingDrawing" xmlns:wp="http://schemas.openxmlformats.org/drawingml/2006/wordprocessingDrawing" xmlns:w10="urn:schemas-microsoft-com:office:word" xmlns:w="http://schemas.openxmlformats.org/wordprocessingml/2006/main" xmlns:w14="http://schemas.microsoft.com/office/word/2010/wordml" xmlns:w15="http://schemas.microsoft.com/office/word/2012/wordml" xmlns:w16cex="http://schemas.microsoft.com/office/word/2018/wordml/cex" xmlns:w16cid="http://schemas.microsoft.com/office/word/2016/wordml/cid" xmlns:w16="http://schemas.microsoft.com/office/word/2018/wordml" xmlns:w16sdtdh="http://schemas.microsoft.com/office/word/2020/wordml/sdtdatahash" xmlns:w16se="http://schemas.microsoft.com/office/word/2015/wordml/symex" xmlns:wpg="http://schemas.microsoft.com/office/word/2010/wordprocessingGroup" xmlns:wpi="http://schemas.microsoft.com/office/word/2010/wordprocessingInk" xmlns:wne="http://schemas.microsoft.com/office/word/2006/wordml" xmlns:wps="http://schemas.microsoft.com/office/word/2010/wordprocessingShape" mc:Ignorable="w14 w15 w16se w16cid w16 w16cex w16sdtdh wp14">
-  <w15:commentEx w15:paraId="78D08685" w15:done="0"/>
+  <w15:commentEx w15:paraId="297E0C75" w15:done="0"/>
+  <w15:commentEx w15:paraId="63FCFE4E" w15:done="0"/>
 </w15:commentsEx>
 </file>
 
 <file path=word/commentsExtensible.xml><?xml version="1.0" encoding="utf-8"?>
 <w16cex:commentsExtensible xmlns:wpc="http://schemas.microsoft.com/office/word/2010/wordprocessingCanvas" xmlns:cx="http://schemas.microsoft.com/office/drawing/2014/chartex" xmlns:cx1="http://schemas.microsoft.com/office/drawing/2015/9/8/chartex" xmlns:cx2="http://schemas.microsoft.com/office/drawing/2015/10/21/chartex" xmlns:cx3="http://schemas.microsoft.com/office/drawing/2016/5/9/chartex" xmlns:cx4="http://schemas.microsoft.com/office/drawing/2016/5/10/chartex" xmlns:cx5="http://schemas.microsoft.com/office/drawing/2016/5/11/chartex" xmlns:cx6="http://schemas.microsoft.com/office/drawing/2016/5/12/chartex" xmlns:cx7="http://schemas.microsoft.com/office/drawing/2016/5/13/chartex" xmlns:cx8="http://schemas.microsoft.com/office/drawing/2016/5/14/chartex" xmlns:mc="http://schemas.openxmlformats.org/markup-compatibility/2006" xmlns:aink="http://schemas.microsoft.com/office/drawing/2016/ink" xmlns:am3d="http://schemas.microsoft.com/office/drawing/2017/model3d" xmlns:o="urn:schemas-microsoft-com:office:office" xmlns:r="http://schemas.openxmlformats.org/officeDocument/2006/relationships" xmlns:m="http://schemas.openxmlformats.org/officeDocument/2006/math" xmlns:v="urn:schemas-microsoft-com:vml" xmlns:wp14="http://schemas.microsoft.com/office/word/2010/wordprocessingDrawing" xmlns:wp="http://schemas.openxmlformats.org/drawingml/2006/wordprocessingDrawing" xmlns:w10="urn:schemas-microsoft-com:office:word" xmlns:w="http://schemas.openxmlformats.org/wordprocessingml/2006/main" xmlns:w14="http://schemas.microsoft.com/office/word/2010/wordml" xmlns:w15="http://schemas.microsoft.com/office/word/2012/wordml" xmlns:w16cex="http://schemas.microsoft.com/office/word/2018/wordml/cex" xmlns:w16cid="http://schemas.microsoft.com/office/word/2016/wordml/cid" xmlns:w16="http://schemas.microsoft.com/office/word/2018/wordml" xmlns:w16sdtdh="http://schemas.microsoft.com/office/word/2020/wordml/sdtdatahash" xmlns:w16se="http://schemas.microsoft.com/office/word/2015/wordml/symex" xmlns:wpg="http://schemas.microsoft.com/office/word/2010/wordprocessingGroup" xmlns:wpi="http://schemas.microsoft.com/office/word/2010/wordprocessingInk" xmlns:wne="http://schemas.microsoft.com/office/word/2006/wordml" xmlns:wps="http://schemas.microsoft.com/office/word/2010/wordprocessingShape" mc:Ignorable="w14 w15 w16se w16cid w16 w16cex w16sdtdh wp14">
-  <w16cex:commentExtensible w16cex:durableId="2522DBF4" w16cex:dateUtc="2021-10-26T09:56:00Z"/>
+  <w16cex:commentExtensible w16cex:durableId="252484F1" w16cex:dateUtc="2021-10-27T16:09:00Z"/>
+  <w16cex:commentExtensible w16cex:durableId="2527A3BB" w16cex:dateUtc="2021-10-30T00:58:00Z"/>
 </w16cex:commentsExtensible>
 </file>
 
 <file path=word/commentsIds.xml><?xml version="1.0" encoding="utf-8"?>
 <w16cid:commentsIds xmlns:wpc="http://schemas.microsoft.com/office/word/2010/wordprocessingCanvas" xmlns:cx="http://schemas.microsoft.com/office/drawing/2014/chartex" xmlns:cx1="http://schemas.microsoft.com/office/drawing/2015/9/8/chartex" xmlns:cx2="http://schemas.microsoft.com/office/drawing/2015/10/21/chartex" xmlns:cx3="http://schemas.microsoft.com/office/drawing/2016/5/9/chartex" xmlns:cx4="http://schemas.microsoft.com/office/drawing/2016/5/10/chartex" xmlns:cx5="http://schemas.microsoft.com/office/drawing/2016/5/11/chartex" xmlns:cx6="http://schemas.microsoft.com/office/drawing/2016/5/12/chartex" xmlns:cx7="http://schemas.microsoft.com/office/drawing/2016/5/13/chartex" xmlns:cx8="http://schemas.microsoft.com/office/drawing/2016/5/14/chartex" xmlns:mc="http://schemas.openxmlformats.org/markup-compatibility/2006" xmlns:aink="http://schemas.microsoft.com/office/drawing/2016/ink" xmlns:am3d="http://schemas.microsoft.com/office/drawing/2017/model3d" xmlns:o="urn:schemas-microsoft-com:office:office" xmlns:r="http://schemas.openxmlformats.org/officeDocument/2006/relationships" xmlns:m="http://schemas.openxmlformats.org/officeDocument/2006/math" xmlns:v="urn:schemas-microsoft-com:vml" xmlns:wp14="http://schemas.microsoft.com/office/word/2010/wordprocessingDrawing" xmlns:wp="http://schemas.openxmlformats.org/drawingml/2006/wordprocessingDrawing" xmlns:w10="urn:schemas-microsoft-com:office:word" xmlns:w="http://schemas.openxmlformats.org/wordprocessingml/2006/main" xmlns:w14="http://schemas.microsoft.com/office/word/2010/wordml" xmlns:w15="http://schemas.microsoft.com/office/word/2012/wordml" xmlns:w16cex="http://schemas.microsoft.com/office/word/2018/wordml/cex" xmlns:w16cid="http://schemas.microsoft.com/office/word/2016/wordml/cid" xmlns:w16="http://schemas.microsoft.com/office/word/2018/wordml" xmlns:w16sdtdh="http://schemas.microsoft.com/office/word/2020/wordml/sdtdatahash" xmlns:w16se="http://schemas.microsoft.com/office/word/2015/wordml/symex" xmlns:wpg="http://schemas.microsoft.com/office/word/2010/wordprocessingGroup" xmlns:wpi="http://schemas.microsoft.com/office/word/2010/wordprocessingInk" xmlns:wne="http://schemas.microsoft.com/office/word/2006/wordml" xmlns:wps="http://schemas.microsoft.com/office/word/2010/wordprocessingShape" mc:Ignorable="w14 w15 w16se w16cid w16 w16cex w16sdtdh wp14">
-  <w16cid:commentId w16cid:paraId="78D08685" w16cid:durableId="2522DBF4"/>
+  <w16cid:commentId w16cid:paraId="297E0C75" w16cid:durableId="252484F1"/>
+  <w16cid:commentId w16cid:paraId="63FCFE4E" w16cid:durableId="2527A3BB"/>
 </w16cid:commentsIds>
 </file>
 
@@ -9472,11 +11873,14 @@
     <w:rsid w:val="00086498"/>
     <w:rsid w:val="001141FB"/>
     <w:rsid w:val="002A3E79"/>
+    <w:rsid w:val="00383984"/>
     <w:rsid w:val="006C3D36"/>
     <w:rsid w:val="00772F42"/>
+    <w:rsid w:val="007C474F"/>
     <w:rsid w:val="0091199E"/>
     <w:rsid w:val="009F18AD"/>
     <w:rsid w:val="00A72092"/>
+    <w:rsid w:val="00AA17C7"/>
     <w:rsid w:val="00B71768"/>
     <w:rsid w:val="00CB45EB"/>
     <w:rsid w:val="00F561B8"/>

</xml_diff>